<commit_message>
Client summary, everyone's input
</commit_message>
<xml_diff>
--- a/2017.04.17 - Summary by JAM of client needs.docx
+++ b/2017.04.17 - Summary by JAM of client needs.docx
@@ -1,6 +1,6 @@
 
 <file path=word/document.xml><?xml version="1.0" encoding="utf-8"?>
-<w:document xmlns:wpc="http://schemas.microsoft.com/office/word/2010/wordprocessingCanvas" xmlns:mc="http://schemas.openxmlformats.org/markup-compatibility/2006" xmlns:o="urn:schemas-microsoft-com:office:office" xmlns:r="http://schemas.openxmlformats.org/officeDocument/2006/relationships" xmlns:m="http://schemas.openxmlformats.org/officeDocument/2006/math" xmlns:v="urn:schemas-microsoft-com:vml" xmlns:wp14="http://schemas.microsoft.com/office/word/2010/wordprocessingDrawing" xmlns:wp="http://schemas.openxmlformats.org/drawingml/2006/wordprocessingDrawing" xmlns:w10="urn:schemas-microsoft-com:office:word" xmlns:w="http://schemas.openxmlformats.org/wordprocessingml/2006/main" xmlns:w14="http://schemas.microsoft.com/office/word/2010/wordml" xmlns:wpg="http://schemas.microsoft.com/office/word/2010/wordprocessingGroup" xmlns:wpi="http://schemas.microsoft.com/office/word/2010/wordprocessingInk" xmlns:wne="http://schemas.microsoft.com/office/word/2006/wordml" xmlns:wps="http://schemas.microsoft.com/office/word/2010/wordprocessingShape" mc:Ignorable="w14 wp14">
+<w:document xmlns:wpc="http://schemas.microsoft.com/office/word/2010/wordprocessingCanvas" xmlns:cx="http://schemas.microsoft.com/office/drawing/2014/chartex" xmlns:cx1="http://schemas.microsoft.com/office/drawing/2015/9/8/chartex" xmlns:cx2="http://schemas.microsoft.com/office/drawing/2015/10/21/chartex" xmlns:cx3="http://schemas.microsoft.com/office/drawing/2016/5/9/chartex" xmlns:cx4="http://schemas.microsoft.com/office/drawing/2016/5/10/chartex" xmlns:cx5="http://schemas.microsoft.com/office/drawing/2016/5/11/chartex" xmlns:cx6="http://schemas.microsoft.com/office/drawing/2016/5/12/chartex" xmlns:cx7="http://schemas.microsoft.com/office/drawing/2016/5/13/chartex" xmlns:cx8="http://schemas.microsoft.com/office/drawing/2016/5/14/chartex" xmlns:mc="http://schemas.openxmlformats.org/markup-compatibility/2006" xmlns:o="urn:schemas-microsoft-com:office:office" xmlns:r="http://schemas.openxmlformats.org/officeDocument/2006/relationships" xmlns:m="http://schemas.openxmlformats.org/officeDocument/2006/math" xmlns:v="urn:schemas-microsoft-com:vml" xmlns:wp14="http://schemas.microsoft.com/office/word/2010/wordprocessingDrawing" xmlns:wp="http://schemas.openxmlformats.org/drawingml/2006/wordprocessingDrawing" xmlns:w10="urn:schemas-microsoft-com:office:word" xmlns:w="http://schemas.openxmlformats.org/wordprocessingml/2006/main" xmlns:w14="http://schemas.microsoft.com/office/word/2010/wordml" xmlns:w15="http://schemas.microsoft.com/office/word/2012/wordml" xmlns:w16se="http://schemas.microsoft.com/office/word/2015/wordml/symex" xmlns:wpg="http://schemas.microsoft.com/office/word/2010/wordprocessingGroup" xmlns:wpi="http://schemas.microsoft.com/office/word/2010/wordprocessingInk" xmlns:wne="http://schemas.microsoft.com/office/word/2006/wordml" xmlns:wps="http://schemas.microsoft.com/office/word/2010/wordprocessingShape" mc:Ignorable="w14 w15 w16se wp14">
   <w:body>
     <w:tbl>
       <w:tblPr>
@@ -10,8 +10,8 @@
       </w:tblPr>
       <w:tblGrid>
         <w:gridCol w:w="3327"/>
-        <w:gridCol w:w="3506"/>
-        <w:gridCol w:w="3244"/>
+        <w:gridCol w:w="3018"/>
+        <w:gridCol w:w="3732"/>
         <w:gridCol w:w="4097"/>
       </w:tblGrid>
       <w:tr>
@@ -31,7 +31,7 @@
         </w:tc>
         <w:tc>
           <w:tcPr>
-            <w:tcW w:w="3506" w:type="dxa"/>
+            <w:tcW w:w="3018" w:type="dxa"/>
             <w:shd w:val="clear" w:color="auto" w:fill="000000" w:themeFill="text1"/>
           </w:tcPr>
           <w:p>
@@ -45,7 +45,7 @@
         </w:tc>
         <w:tc>
           <w:tcPr>
-            <w:tcW w:w="3244" w:type="dxa"/>
+            <w:tcW w:w="3732" w:type="dxa"/>
             <w:shd w:val="clear" w:color="auto" w:fill="000000" w:themeFill="text1"/>
           </w:tcPr>
           <w:p>
@@ -90,7 +90,7 @@
         </w:tc>
         <w:tc>
           <w:tcPr>
-            <w:tcW w:w="3506" w:type="dxa"/>
+            <w:tcW w:w="3018" w:type="dxa"/>
           </w:tcPr>
           <w:p>
             <w:pPr>
@@ -121,7 +121,7 @@
         </w:tc>
         <w:tc>
           <w:tcPr>
-            <w:tcW w:w="3244" w:type="dxa"/>
+            <w:tcW w:w="3732" w:type="dxa"/>
           </w:tcPr>
           <w:p>
             <w:pPr>
@@ -145,7 +145,7 @@
                 <w:szCs w:val="20"/>
               </w:rPr>
             </w:pPr>
-            <w:hyperlink r:id="rId7" w:history="1">
+            <w:hyperlink r:id="rId6" w:history="1">
               <w:r>
                 <w:rPr>
                   <w:rStyle w:val="Hyperlink"/>
@@ -196,7 +196,7 @@
         </w:tc>
         <w:tc>
           <w:tcPr>
-            <w:tcW w:w="3506" w:type="dxa"/>
+            <w:tcW w:w="3018" w:type="dxa"/>
           </w:tcPr>
           <w:p>
             <w:pPr>
@@ -227,7 +227,7 @@
         </w:tc>
         <w:tc>
           <w:tcPr>
-            <w:tcW w:w="3244" w:type="dxa"/>
+            <w:tcW w:w="3732" w:type="dxa"/>
           </w:tcPr>
           <w:p>
             <w:pPr>
@@ -251,7 +251,7 @@
                 <w:szCs w:val="20"/>
               </w:rPr>
             </w:pPr>
-            <w:hyperlink r:id="rId8" w:history="1">
+            <w:hyperlink r:id="rId7" w:history="1">
               <w:r>
                 <w:rPr>
                   <w:rStyle w:val="Hyperlink"/>
@@ -292,46 +292,38 @@
         </w:tc>
         <w:tc>
           <w:tcPr>
-            <w:tcW w:w="3506" w:type="dxa"/>
-          </w:tcPr>
-          <w:p>
-            <w:pPr>
-              <w:rPr>
-                <w:rFonts w:ascii="Arial" w:hAnsi="Arial" w:cs="Arial"/>
-                <w:sz w:val="20"/>
-                <w:szCs w:val="20"/>
-              </w:rPr>
-            </w:pPr>
-            <w:r>
-              <w:rPr>
-                <w:rFonts w:ascii="Arial" w:hAnsi="Arial" w:cs="Arial"/>
-                <w:sz w:val="20"/>
-                <w:szCs w:val="20"/>
-              </w:rPr>
-              <w:t xml:space="preserve">Last Event – </w:t>
-            </w:r>
-            <w:r>
-              <w:rPr>
-                <w:rFonts w:ascii="Arial" w:hAnsi="Arial" w:cs="Arial"/>
-                <w:sz w:val="20"/>
-                <w:szCs w:val="20"/>
-              </w:rPr>
-              <w:t>Was a bit expensive but black tie</w:t>
-            </w:r>
-          </w:p>
-          <w:p>
-            <w:pPr>
-              <w:rPr>
-                <w:rFonts w:ascii="Arial" w:hAnsi="Arial" w:cs="Arial"/>
-                <w:sz w:val="20"/>
-                <w:szCs w:val="20"/>
-              </w:rPr>
-            </w:pPr>
-          </w:p>
-        </w:tc>
-        <w:tc>
-          <w:tcPr>
-            <w:tcW w:w="3244" w:type="dxa"/>
+            <w:tcW w:w="3018" w:type="dxa"/>
+          </w:tcPr>
+          <w:p>
+            <w:pPr>
+              <w:rPr>
+                <w:rFonts w:ascii="Arial" w:hAnsi="Arial" w:cs="Arial"/>
+                <w:sz w:val="20"/>
+                <w:szCs w:val="20"/>
+              </w:rPr>
+            </w:pPr>
+            <w:r>
+              <w:rPr>
+                <w:rFonts w:ascii="Arial" w:hAnsi="Arial" w:cs="Arial"/>
+                <w:sz w:val="20"/>
+                <w:szCs w:val="20"/>
+              </w:rPr>
+              <w:t>Last Event – Was a bit expensive but black tie</w:t>
+            </w:r>
+          </w:p>
+          <w:p>
+            <w:pPr>
+              <w:rPr>
+                <w:rFonts w:ascii="Arial" w:hAnsi="Arial" w:cs="Arial"/>
+                <w:sz w:val="20"/>
+                <w:szCs w:val="20"/>
+              </w:rPr>
+            </w:pPr>
+          </w:p>
+        </w:tc>
+        <w:tc>
+          <w:tcPr>
+            <w:tcW w:w="3732" w:type="dxa"/>
           </w:tcPr>
           <w:p>
             <w:pPr>
@@ -381,7 +373,7 @@
                 <w:szCs w:val="20"/>
               </w:rPr>
             </w:pPr>
-            <w:hyperlink r:id="rId9" w:history="1">
+            <w:hyperlink r:id="rId8" w:anchor=".tnw_JWG0toXU" w:history="1">
               <w:r>
                 <w:rPr>
                   <w:rStyle w:val="Hyperlink"/>
@@ -431,31 +423,23 @@
         </w:tc>
         <w:tc>
           <w:tcPr>
-            <w:tcW w:w="3506" w:type="dxa"/>
-          </w:tcPr>
-          <w:p>
-            <w:pPr>
-              <w:rPr>
-                <w:rFonts w:ascii="Arial" w:hAnsi="Arial" w:cs="Arial"/>
-                <w:sz w:val="20"/>
-                <w:szCs w:val="20"/>
-              </w:rPr>
-            </w:pPr>
-            <w:r>
-              <w:rPr>
-                <w:rFonts w:ascii="Arial" w:hAnsi="Arial" w:cs="Arial"/>
-                <w:sz w:val="20"/>
-                <w:szCs w:val="20"/>
-              </w:rPr>
-              <w:t>Existed for</w:t>
-            </w:r>
-            <w:r>
-              <w:rPr>
-                <w:rFonts w:ascii="Arial" w:hAnsi="Arial" w:cs="Arial"/>
-                <w:sz w:val="20"/>
-                <w:szCs w:val="20"/>
-              </w:rPr>
-              <w:t xml:space="preserve"> 16 years in Townsville</w:t>
+            <w:tcW w:w="3018" w:type="dxa"/>
+          </w:tcPr>
+          <w:p>
+            <w:pPr>
+              <w:rPr>
+                <w:rFonts w:ascii="Arial" w:hAnsi="Arial" w:cs="Arial"/>
+                <w:sz w:val="20"/>
+                <w:szCs w:val="20"/>
+              </w:rPr>
+            </w:pPr>
+            <w:r>
+              <w:rPr>
+                <w:rFonts w:ascii="Arial" w:hAnsi="Arial" w:cs="Arial"/>
+                <w:sz w:val="20"/>
+                <w:szCs w:val="20"/>
+              </w:rPr>
+              <w:t>Existed for 16 years in Townsville</w:t>
             </w:r>
           </w:p>
           <w:p>
@@ -513,16 +497,24 @@
         </w:tc>
         <w:tc>
           <w:tcPr>
-            <w:tcW w:w="3244" w:type="dxa"/>
-          </w:tcPr>
-          <w:p>
-            <w:pPr>
-              <w:rPr>
-                <w:rFonts w:ascii="Arial" w:hAnsi="Arial" w:cs="Arial"/>
-                <w:sz w:val="20"/>
-                <w:szCs w:val="20"/>
-              </w:rPr>
-            </w:pPr>
+            <w:tcW w:w="3732" w:type="dxa"/>
+          </w:tcPr>
+          <w:p>
+            <w:pPr>
+              <w:rPr>
+                <w:rFonts w:ascii="Arial" w:hAnsi="Arial" w:cs="Arial"/>
+                <w:sz w:val="20"/>
+                <w:szCs w:val="20"/>
+              </w:rPr>
+            </w:pPr>
+            <w:r>
+              <w:rPr>
+                <w:rFonts w:ascii="Arial" w:hAnsi="Arial" w:cs="Arial"/>
+                <w:sz w:val="20"/>
+                <w:szCs w:val="20"/>
+              </w:rPr>
+              <w:t>Existing for 16 years and includes people from grade 8 to 73</w:t>
+            </w:r>
           </w:p>
         </w:tc>
         <w:tc>
@@ -563,7 +555,7 @@
                 <w:szCs w:val="20"/>
               </w:rPr>
             </w:pPr>
-            <w:hyperlink r:id="rId10" w:history="1">
+            <w:hyperlink r:id="rId9" w:history="1">
               <w:r>
                 <w:rPr>
                   <w:rStyle w:val="Hyperlink"/>
@@ -604,54 +596,38 @@
         </w:tc>
         <w:tc>
           <w:tcPr>
-            <w:tcW w:w="3506" w:type="dxa"/>
-          </w:tcPr>
-          <w:p>
-            <w:pPr>
-              <w:rPr>
-                <w:rFonts w:ascii="Arial" w:hAnsi="Arial" w:cs="Arial"/>
-                <w:sz w:val="20"/>
-                <w:szCs w:val="20"/>
-              </w:rPr>
-            </w:pPr>
-            <w:r>
-              <w:rPr>
-                <w:rFonts w:ascii="Arial" w:hAnsi="Arial" w:cs="Arial"/>
-                <w:sz w:val="20"/>
-                <w:szCs w:val="20"/>
-              </w:rPr>
-              <w:t>Cover</w:t>
-            </w:r>
-            <w:r>
-              <w:rPr>
-                <w:rFonts w:ascii="Arial" w:hAnsi="Arial" w:cs="Arial"/>
-                <w:sz w:val="20"/>
-                <w:szCs w:val="20"/>
-              </w:rPr>
-              <w:t>s</w:t>
-            </w:r>
-            <w:r>
-              <w:rPr>
-                <w:rFonts w:ascii="Arial" w:hAnsi="Arial" w:cs="Arial"/>
-                <w:sz w:val="20"/>
-                <w:szCs w:val="20"/>
-              </w:rPr>
-              <w:t xml:space="preserve"> most of the community</w:t>
-            </w:r>
-          </w:p>
-          <w:p>
-            <w:pPr>
-              <w:rPr>
-                <w:rFonts w:ascii="Arial" w:hAnsi="Arial" w:cs="Arial"/>
-                <w:sz w:val="20"/>
-                <w:szCs w:val="20"/>
-              </w:rPr>
-            </w:pPr>
-          </w:p>
-        </w:tc>
-        <w:tc>
-          <w:tcPr>
-            <w:tcW w:w="3244" w:type="dxa"/>
+            <w:tcW w:w="3018" w:type="dxa"/>
+          </w:tcPr>
+          <w:p>
+            <w:pPr>
+              <w:rPr>
+                <w:rFonts w:ascii="Arial" w:hAnsi="Arial" w:cs="Arial"/>
+                <w:sz w:val="20"/>
+                <w:szCs w:val="20"/>
+              </w:rPr>
+            </w:pPr>
+            <w:r>
+              <w:rPr>
+                <w:rFonts w:ascii="Arial" w:hAnsi="Arial" w:cs="Arial"/>
+                <w:sz w:val="20"/>
+                <w:szCs w:val="20"/>
+              </w:rPr>
+              <w:t>Covers most of the community</w:t>
+            </w:r>
+          </w:p>
+          <w:p>
+            <w:pPr>
+              <w:rPr>
+                <w:rFonts w:ascii="Arial" w:hAnsi="Arial" w:cs="Arial"/>
+                <w:sz w:val="20"/>
+                <w:szCs w:val="20"/>
+              </w:rPr>
+            </w:pPr>
+          </w:p>
+        </w:tc>
+        <w:tc>
+          <w:tcPr>
+            <w:tcW w:w="3732" w:type="dxa"/>
           </w:tcPr>
           <w:p>
             <w:pPr>
@@ -675,7 +651,6 @@
                 <w:szCs w:val="20"/>
               </w:rPr>
             </w:pPr>
-            <w:proofErr w:type="spellStart"/>
             <w:r>
               <w:rPr>
                 <w:rFonts w:ascii="Arial" w:hAnsi="Arial" w:cs="Arial"/>
@@ -686,7 +661,6 @@
               </w:rPr>
               <w:t>Flexbox</w:t>
             </w:r>
-            <w:proofErr w:type="spellEnd"/>
             <w:r>
               <w:rPr>
                 <w:rFonts w:ascii="Arial" w:hAnsi="Arial" w:cs="Arial"/>
@@ -752,7 +726,7 @@
         </w:tc>
         <w:tc>
           <w:tcPr>
-            <w:tcW w:w="3506" w:type="dxa"/>
+            <w:tcW w:w="3018" w:type="dxa"/>
           </w:tcPr>
           <w:p>
             <w:pPr>
@@ -783,16 +757,24 @@
         </w:tc>
         <w:tc>
           <w:tcPr>
-            <w:tcW w:w="3244" w:type="dxa"/>
-          </w:tcPr>
-          <w:p>
-            <w:pPr>
-              <w:rPr>
-                <w:rFonts w:ascii="Arial" w:hAnsi="Arial" w:cs="Arial"/>
-                <w:sz w:val="20"/>
-                <w:szCs w:val="20"/>
-              </w:rPr>
-            </w:pPr>
+            <w:tcW w:w="3732" w:type="dxa"/>
+          </w:tcPr>
+          <w:p>
+            <w:pPr>
+              <w:rPr>
+                <w:rFonts w:ascii="Arial" w:hAnsi="Arial" w:cs="Arial"/>
+                <w:sz w:val="20"/>
+                <w:szCs w:val="20"/>
+              </w:rPr>
+            </w:pPr>
+            <w:r>
+              <w:rPr>
+                <w:rFonts w:ascii="Arial" w:hAnsi="Arial" w:cs="Arial"/>
+                <w:sz w:val="20"/>
+                <w:szCs w:val="20"/>
+              </w:rPr>
+              <w:t>Would like to attract a wide age range</w:t>
+            </w:r>
           </w:p>
         </w:tc>
         <w:tc>
@@ -828,7 +810,7 @@
         </w:tc>
         <w:tc>
           <w:tcPr>
-            <w:tcW w:w="3506" w:type="dxa"/>
+            <w:tcW w:w="3018" w:type="dxa"/>
           </w:tcPr>
           <w:p>
             <w:pPr>
@@ -859,7 +841,7 @@
         </w:tc>
         <w:tc>
           <w:tcPr>
-            <w:tcW w:w="3244" w:type="dxa"/>
+            <w:tcW w:w="3732" w:type="dxa"/>
           </w:tcPr>
           <w:p>
             <w:pPr>
@@ -904,55 +886,55 @@
         </w:tc>
         <w:tc>
           <w:tcPr>
-            <w:tcW w:w="3506" w:type="dxa"/>
-          </w:tcPr>
-          <w:p>
-            <w:pPr>
-              <w:rPr>
-                <w:rFonts w:ascii="Arial" w:hAnsi="Arial" w:cs="Arial"/>
-                <w:sz w:val="20"/>
-                <w:szCs w:val="20"/>
-              </w:rPr>
-            </w:pPr>
-            <w:r>
-              <w:rPr>
-                <w:rFonts w:ascii="Arial" w:hAnsi="Arial" w:cs="Arial"/>
-                <w:sz w:val="20"/>
-                <w:szCs w:val="20"/>
-              </w:rPr>
-              <w:t>People who w</w:t>
-            </w:r>
-            <w:r>
-              <w:rPr>
-                <w:rFonts w:ascii="Arial" w:hAnsi="Arial" w:cs="Arial"/>
-                <w:sz w:val="20"/>
-                <w:szCs w:val="20"/>
-              </w:rPr>
-              <w:t>ant to find out about music and Townsville’s orchestra</w:t>
-            </w:r>
-          </w:p>
-          <w:p>
-            <w:pPr>
-              <w:rPr>
-                <w:rFonts w:ascii="Arial" w:hAnsi="Arial" w:cs="Arial"/>
-                <w:sz w:val="20"/>
-                <w:szCs w:val="20"/>
-              </w:rPr>
-            </w:pPr>
-          </w:p>
-        </w:tc>
-        <w:tc>
-          <w:tcPr>
-            <w:tcW w:w="3244" w:type="dxa"/>
-          </w:tcPr>
-          <w:p>
-            <w:pPr>
-              <w:rPr>
-                <w:rFonts w:ascii="Arial" w:hAnsi="Arial" w:cs="Arial"/>
-                <w:sz w:val="20"/>
-                <w:szCs w:val="20"/>
-              </w:rPr>
-            </w:pPr>
+            <w:tcW w:w="3018" w:type="dxa"/>
+          </w:tcPr>
+          <w:p>
+            <w:pPr>
+              <w:rPr>
+                <w:rFonts w:ascii="Arial" w:hAnsi="Arial" w:cs="Arial"/>
+                <w:sz w:val="20"/>
+                <w:szCs w:val="20"/>
+              </w:rPr>
+            </w:pPr>
+            <w:r>
+              <w:rPr>
+                <w:rFonts w:ascii="Arial" w:hAnsi="Arial" w:cs="Arial"/>
+                <w:sz w:val="20"/>
+                <w:szCs w:val="20"/>
+              </w:rPr>
+              <w:t>People who want to find out about music and Townsville’s orchestra</w:t>
+            </w:r>
+          </w:p>
+          <w:p>
+            <w:pPr>
+              <w:rPr>
+                <w:rFonts w:ascii="Arial" w:hAnsi="Arial" w:cs="Arial"/>
+                <w:sz w:val="20"/>
+                <w:szCs w:val="20"/>
+              </w:rPr>
+            </w:pPr>
+          </w:p>
+        </w:tc>
+        <w:tc>
+          <w:tcPr>
+            <w:tcW w:w="3732" w:type="dxa"/>
+          </w:tcPr>
+          <w:p>
+            <w:pPr>
+              <w:rPr>
+                <w:rFonts w:ascii="Arial" w:hAnsi="Arial" w:cs="Arial"/>
+                <w:sz w:val="20"/>
+                <w:szCs w:val="20"/>
+              </w:rPr>
+            </w:pPr>
+            <w:r>
+              <w:rPr>
+                <w:rFonts w:ascii="Arial" w:hAnsi="Arial" w:cs="Arial"/>
+                <w:sz w:val="20"/>
+                <w:szCs w:val="20"/>
+              </w:rPr>
+              <w:t>Attract new members</w:t>
+            </w:r>
           </w:p>
         </w:tc>
         <w:tc>
@@ -984,31 +966,20 @@
                 <w:szCs w:val="20"/>
               </w:rPr>
             </w:pPr>
-            <w:proofErr w:type="gramStart"/>
-            <w:r>
-              <w:rPr>
-                <w:rFonts w:ascii="Arial" w:hAnsi="Arial" w:cs="Arial"/>
-                <w:color w:val="000000"/>
-                <w:sz w:val="20"/>
-                <w:szCs w:val="20"/>
-              </w:rPr>
-              <w:t>hey</w:t>
-            </w:r>
-            <w:proofErr w:type="gramEnd"/>
-            <w:r>
-              <w:rPr>
-                <w:rFonts w:ascii="Arial" w:hAnsi="Arial" w:cs="Arial"/>
-                <w:color w:val="000000"/>
-                <w:sz w:val="20"/>
-                <w:szCs w:val="20"/>
-              </w:rPr>
-              <w:t xml:space="preserve"> have a web page and are not happy with it.</w:t>
-            </w:r>
-          </w:p>
-        </w:tc>
-        <w:tc>
-          <w:tcPr>
-            <w:tcW w:w="3506" w:type="dxa"/>
+            <w:r>
+              <w:rPr>
+                <w:rFonts w:ascii="Arial" w:hAnsi="Arial" w:cs="Arial"/>
+                <w:color w:val="000000"/>
+                <w:sz w:val="20"/>
+                <w:szCs w:val="20"/>
+              </w:rPr>
+              <w:t>hey have a web page and are not happy with it.</w:t>
+            </w:r>
+          </w:p>
+        </w:tc>
+        <w:tc>
+          <w:tcPr>
+            <w:tcW w:w="3018" w:type="dxa"/>
           </w:tcPr>
           <w:p>
             <w:pPr>
@@ -1039,16 +1010,24 @@
         </w:tc>
         <w:tc>
           <w:tcPr>
-            <w:tcW w:w="3244" w:type="dxa"/>
-          </w:tcPr>
-          <w:p>
-            <w:pPr>
-              <w:rPr>
-                <w:rFonts w:ascii="Arial" w:hAnsi="Arial" w:cs="Arial"/>
-                <w:sz w:val="20"/>
-                <w:szCs w:val="20"/>
-              </w:rPr>
-            </w:pPr>
+            <w:tcW w:w="3732" w:type="dxa"/>
+          </w:tcPr>
+          <w:p>
+            <w:pPr>
+              <w:rPr>
+                <w:rFonts w:ascii="Arial" w:hAnsi="Arial" w:cs="Arial"/>
+                <w:sz w:val="20"/>
+                <w:szCs w:val="20"/>
+              </w:rPr>
+            </w:pPr>
+            <w:r>
+              <w:rPr>
+                <w:rFonts w:ascii="Arial" w:hAnsi="Arial" w:cs="Arial"/>
+                <w:sz w:val="20"/>
+                <w:szCs w:val="20"/>
+              </w:rPr>
+              <w:t>Want a new webpage, not happy with current one</w:t>
+            </w:r>
           </w:p>
         </w:tc>
         <w:tc>
@@ -1084,7 +1063,7 @@
         </w:tc>
         <w:tc>
           <w:tcPr>
-            <w:tcW w:w="3506" w:type="dxa"/>
+            <w:tcW w:w="3018" w:type="dxa"/>
           </w:tcPr>
           <w:p>
             <w:pPr>
@@ -1115,7 +1094,7 @@
         </w:tc>
         <w:tc>
           <w:tcPr>
-            <w:tcW w:w="3244" w:type="dxa"/>
+            <w:tcW w:w="3732" w:type="dxa"/>
           </w:tcPr>
           <w:p>
             <w:pPr>
@@ -1182,47 +1161,7 @@
                 <w:sz w:val="20"/>
                 <w:szCs w:val="20"/>
               </w:rPr>
-              <w:t xml:space="preserve">YouTube - families of instruments, toot whistle plunk and boom, </w:t>
-            </w:r>
-            <w:proofErr w:type="spellStart"/>
-            <w:r>
-              <w:rPr>
-                <w:rFonts w:ascii="Arial" w:hAnsi="Arial" w:cs="Arial"/>
-                <w:color w:val="000000"/>
-                <w:sz w:val="20"/>
-                <w:szCs w:val="20"/>
-              </w:rPr>
-              <w:t>hafnon</w:t>
-            </w:r>
-            <w:proofErr w:type="spellEnd"/>
-            <w:r>
-              <w:rPr>
-                <w:rFonts w:ascii="Arial" w:hAnsi="Arial" w:cs="Arial"/>
-                <w:color w:val="000000"/>
-                <w:sz w:val="20"/>
-                <w:szCs w:val="20"/>
-              </w:rPr>
-              <w:t xml:space="preserve"> symphony orchestra can be used to get information about </w:t>
-            </w:r>
-            <w:proofErr w:type="gramStart"/>
-            <w:r>
-              <w:rPr>
-                <w:rFonts w:ascii="Arial" w:hAnsi="Arial" w:cs="Arial"/>
-                <w:color w:val="000000"/>
-                <w:sz w:val="20"/>
-                <w:szCs w:val="20"/>
-              </w:rPr>
-              <w:t>orchestra’s</w:t>
-            </w:r>
-            <w:proofErr w:type="gramEnd"/>
-            <w:r>
-              <w:rPr>
-                <w:rFonts w:ascii="Arial" w:hAnsi="Arial" w:cs="Arial"/>
-                <w:color w:val="000000"/>
-                <w:sz w:val="20"/>
-                <w:szCs w:val="20"/>
-              </w:rPr>
-              <w:t>.</w:t>
+              <w:t>YouTube - families of instruments, toot whistle plunk and boom, hafnon symphony orchestra can be used to get information about orchestra’s.</w:t>
             </w:r>
           </w:p>
         </w:tc>
@@ -1244,25 +1183,7 @@
                 <w:sz w:val="20"/>
                 <w:szCs w:val="20"/>
               </w:rPr>
-              <w:t xml:space="preserve">Have a look on </w:t>
-            </w:r>
-            <w:proofErr w:type="spellStart"/>
-            <w:r>
-              <w:rPr>
-                <w:rFonts w:ascii="Arial" w:hAnsi="Arial" w:cs="Arial"/>
-                <w:sz w:val="20"/>
-                <w:szCs w:val="20"/>
-              </w:rPr>
-              <w:t>youtube</w:t>
-            </w:r>
-            <w:proofErr w:type="spellEnd"/>
-            <w:r>
-              <w:rPr>
-                <w:rFonts w:ascii="Arial" w:hAnsi="Arial" w:cs="Arial"/>
-                <w:sz w:val="20"/>
-                <w:szCs w:val="20"/>
-              </w:rPr>
-              <w:t xml:space="preserve"> “learning about an orchestra”</w:t>
+              <w:t>Have a look on youtube “learning about an orchestra”</w:t>
             </w:r>
           </w:p>
           <w:p>
@@ -1332,40 +1253,7 @@
                 <w:szCs w:val="20"/>
               </w:rPr>
               <w:tab/>
-            </w:r>
-            <w:r>
-              <w:rPr>
-                <w:rFonts w:ascii="Arial" w:hAnsi="Arial" w:cs="Arial"/>
-                <w:sz w:val="20"/>
-                <w:szCs w:val="20"/>
-              </w:rPr>
-              <w:t>??</w:t>
-            </w:r>
-            <w:proofErr w:type="spellStart"/>
-            <w:r>
-              <w:rPr>
-                <w:rFonts w:ascii="Arial" w:hAnsi="Arial" w:cs="Arial"/>
-                <w:sz w:val="20"/>
-                <w:szCs w:val="20"/>
-              </w:rPr>
-              <w:t>Huffnong</w:t>
-            </w:r>
-            <w:proofErr w:type="spellEnd"/>
-            <w:r>
-              <w:rPr>
-                <w:rFonts w:ascii="Arial" w:hAnsi="Arial" w:cs="Arial"/>
-                <w:sz w:val="20"/>
-                <w:szCs w:val="20"/>
-              </w:rPr>
-              <w:t>??</w:t>
-            </w:r>
-            <w:r>
-              <w:rPr>
-                <w:rFonts w:ascii="Arial" w:hAnsi="Arial" w:cs="Arial"/>
-                <w:sz w:val="20"/>
-                <w:szCs w:val="20"/>
-              </w:rPr>
-              <w:t xml:space="preserve"> Orchestra</w:t>
+              <w:t>??Huffnong?? Orchestra</w:t>
             </w:r>
           </w:p>
           <w:p>
@@ -1522,25 +1410,7 @@
                 <w:sz w:val="20"/>
                 <w:szCs w:val="20"/>
               </w:rPr>
-              <w:t xml:space="preserve">Orchestra’s made up of 4 groups, toot - trumpets, whistle – flutes and piccolo’s, plunk – violins and other strings and boom </w:t>
-            </w:r>
-            <w:r>
-              <w:rPr>
-                <w:rFonts w:ascii="Arial" w:hAnsi="Arial" w:cs="Arial"/>
-                <w:color w:val="000000"/>
-                <w:sz w:val="20"/>
-                <w:szCs w:val="20"/>
-              </w:rPr>
-              <w:t>–</w:t>
-            </w:r>
-            <w:r>
-              <w:rPr>
-                <w:rFonts w:ascii="Arial" w:hAnsi="Arial" w:cs="Arial"/>
-                <w:color w:val="000000"/>
-                <w:sz w:val="20"/>
-                <w:szCs w:val="20"/>
-              </w:rPr>
-              <w:t xml:space="preserve"> percussions</w:t>
+              <w:t>Orchestra’s made up of 4 groups, toot - trumpets, whistle – flutes and piccolo’s, plunk – violins and other strings and boom – percussions</w:t>
             </w:r>
           </w:p>
         </w:tc>
@@ -1651,15 +1521,7 @@
                 <w:sz w:val="20"/>
                 <w:szCs w:val="20"/>
               </w:rPr>
-              <w:t>You need all these instruments in or</w:t>
-            </w:r>
-            <w:r>
-              <w:rPr>
-                <w:rFonts w:ascii="Arial" w:hAnsi="Arial" w:cs="Arial"/>
-                <w:sz w:val="20"/>
-                <w:szCs w:val="20"/>
-              </w:rPr>
-              <w:t>chestra</w:t>
+              <w:t>You need all these instruments in orchestra</w:t>
             </w:r>
           </w:p>
           <w:p>
@@ -1676,6 +1538,127 @@
           <w:tcPr>
             <w:tcW w:w="3244" w:type="dxa"/>
           </w:tcPr>
+          <w:p>
+            <w:pPr>
+              <w:rPr>
+                <w:rFonts w:ascii="Arial" w:hAnsi="Arial" w:cs="Arial"/>
+                <w:sz w:val="20"/>
+                <w:szCs w:val="20"/>
+              </w:rPr>
+            </w:pPr>
+            <w:r>
+              <w:rPr>
+                <w:rFonts w:ascii="Arial" w:hAnsi="Arial" w:cs="Arial"/>
+                <w:sz w:val="20"/>
+                <w:szCs w:val="20"/>
+              </w:rPr>
+              <w:t xml:space="preserve">Orchestra is made of </w:t>
+            </w:r>
+            <w:r>
+              <w:rPr>
+                <w:rFonts w:ascii="Arial" w:hAnsi="Arial" w:cs="Arial"/>
+                <w:sz w:val="20"/>
+                <w:szCs w:val="20"/>
+              </w:rPr>
+              <w:t>4 groups, toot including trumpets, w</w:t>
+            </w:r>
+            <w:r>
+              <w:rPr>
+                <w:rFonts w:ascii="Arial" w:hAnsi="Arial" w:cs="Arial"/>
+                <w:sz w:val="20"/>
+                <w:szCs w:val="20"/>
+              </w:rPr>
+              <w:t>histle</w:t>
+            </w:r>
+            <w:r>
+              <w:rPr>
+                <w:rFonts w:ascii="Arial" w:hAnsi="Arial" w:cs="Arial"/>
+                <w:sz w:val="20"/>
+                <w:szCs w:val="20"/>
+              </w:rPr>
+              <w:t xml:space="preserve"> including f</w:t>
+            </w:r>
+            <w:r>
+              <w:rPr>
+                <w:rFonts w:ascii="Arial" w:hAnsi="Arial" w:cs="Arial"/>
+                <w:sz w:val="20"/>
+                <w:szCs w:val="20"/>
+              </w:rPr>
+              <w:t xml:space="preserve">lutes, </w:t>
+            </w:r>
+            <w:r>
+              <w:rPr>
+                <w:rFonts w:ascii="Arial" w:hAnsi="Arial" w:cs="Arial"/>
+                <w:sz w:val="20"/>
+                <w:szCs w:val="20"/>
+              </w:rPr>
+              <w:t>p</w:t>
+            </w:r>
+            <w:r>
+              <w:rPr>
+                <w:rFonts w:ascii="Arial" w:hAnsi="Arial" w:cs="Arial"/>
+                <w:sz w:val="20"/>
+                <w:szCs w:val="20"/>
+              </w:rPr>
+              <w:t xml:space="preserve">lunk </w:t>
+            </w:r>
+            <w:r>
+              <w:rPr>
+                <w:rFonts w:ascii="Arial" w:hAnsi="Arial" w:cs="Arial"/>
+                <w:sz w:val="20"/>
+                <w:szCs w:val="20"/>
+              </w:rPr>
+              <w:t>including v</w:t>
+            </w:r>
+            <w:r>
+              <w:rPr>
+                <w:rFonts w:ascii="Arial" w:hAnsi="Arial" w:cs="Arial"/>
+                <w:sz w:val="20"/>
+                <w:szCs w:val="20"/>
+              </w:rPr>
+              <w:t>iolins</w:t>
+            </w:r>
+            <w:r>
+              <w:rPr>
+                <w:rFonts w:ascii="Arial" w:hAnsi="Arial" w:cs="Arial"/>
+                <w:sz w:val="20"/>
+                <w:szCs w:val="20"/>
+              </w:rPr>
+              <w:t>, and bo</w:t>
+            </w:r>
+            <w:r>
+              <w:rPr>
+                <w:rFonts w:ascii="Arial" w:hAnsi="Arial" w:cs="Arial"/>
+                <w:sz w:val="20"/>
+                <w:szCs w:val="20"/>
+              </w:rPr>
+              <w:t xml:space="preserve">om </w:t>
+            </w:r>
+            <w:r>
+              <w:rPr>
+                <w:rFonts w:ascii="Arial" w:hAnsi="Arial" w:cs="Arial"/>
+                <w:sz w:val="20"/>
+                <w:szCs w:val="20"/>
+              </w:rPr>
+              <w:t>including p</w:t>
+            </w:r>
+            <w:r>
+              <w:rPr>
+                <w:rFonts w:ascii="Arial" w:hAnsi="Arial" w:cs="Arial"/>
+                <w:sz w:val="20"/>
+                <w:szCs w:val="20"/>
+              </w:rPr>
+              <w:t>ercussion</w:t>
+            </w:r>
+            <w:r>
+              <w:rPr>
+                <w:rFonts w:ascii="Arial" w:hAnsi="Arial" w:cs="Arial"/>
+                <w:sz w:val="20"/>
+                <w:szCs w:val="20"/>
+              </w:rPr>
+              <w:t>.</w:t>
+            </w:r>
+          </w:p>
           <w:p>
             <w:pPr>
               <w:rPr>
@@ -1821,6 +1804,14 @@
                 <w:szCs w:val="20"/>
               </w:rPr>
             </w:pPr>
+            <w:r>
+              <w:rPr>
+                <w:rFonts w:ascii="Arial" w:hAnsi="Arial" w:cs="Arial"/>
+                <w:sz w:val="20"/>
+                <w:szCs w:val="20"/>
+              </w:rPr>
+              <w:t>Website needs to be easy to navigate, allowing the user to find what their looking for.</w:t>
+            </w:r>
           </w:p>
         </w:tc>
         <w:tc>
@@ -1859,27 +1850,7 @@
                 <w:sz w:val="20"/>
                 <w:szCs w:val="20"/>
               </w:rPr>
-              <w:t xml:space="preserve">Criticism of current web site is that it has too much print on front pages. They want a web site which is </w:t>
-            </w:r>
-            <w:proofErr w:type="gramStart"/>
-            <w:r>
-              <w:rPr>
-                <w:rFonts w:ascii="Arial" w:hAnsi="Arial" w:cs="Arial"/>
-                <w:color w:val="000000"/>
-                <w:sz w:val="20"/>
-                <w:szCs w:val="20"/>
-              </w:rPr>
-              <w:t>more spunky</w:t>
-            </w:r>
-            <w:proofErr w:type="gramEnd"/>
-            <w:r>
-              <w:rPr>
-                <w:rFonts w:ascii="Arial" w:hAnsi="Arial" w:cs="Arial"/>
-                <w:color w:val="000000"/>
-                <w:sz w:val="20"/>
-                <w:szCs w:val="20"/>
-              </w:rPr>
-              <w:t xml:space="preserve"> and didn’t overload people with text. (have had a quick look at it and it definitely has too much text)</w:t>
+              <w:t>Criticism of current web site is that it has too much print on front pages. They want a web site which is more spunky and didn’t overload people with text. (have had a quick look at it and it definitely has too much text)</w:t>
             </w:r>
           </w:p>
         </w:tc>
@@ -1919,15 +1890,7 @@
                 <w:sz w:val="20"/>
                 <w:szCs w:val="20"/>
               </w:rPr>
-              <w:t>Has too much print on it, we would like to be spunky and less text heavy on the first page or on any of the pages of any section</w:t>
-            </w:r>
-            <w:r>
-              <w:rPr>
-                <w:rFonts w:ascii="Arial" w:hAnsi="Arial" w:cs="Arial"/>
-                <w:sz w:val="20"/>
-                <w:szCs w:val="20"/>
-              </w:rPr>
-              <w:t xml:space="preserve"> </w:t>
+              <w:t xml:space="preserve">Has too much print on it, we would like to be spunky and less text heavy on the first page or on any of the pages of any section </w:t>
             </w:r>
             <w:r>
               <w:rPr>
@@ -1961,6 +1924,14 @@
                 <w:szCs w:val="20"/>
               </w:rPr>
             </w:pPr>
+            <w:r>
+              <w:rPr>
+                <w:rFonts w:ascii="Arial" w:hAnsi="Arial" w:cs="Arial"/>
+                <w:sz w:val="20"/>
+                <w:szCs w:val="20"/>
+              </w:rPr>
+              <w:t>Current website is too crowded, simpler design,</w:t>
+            </w:r>
           </w:p>
         </w:tc>
         <w:tc>
@@ -2091,6 +2062,30 @@
                 <w:szCs w:val="20"/>
               </w:rPr>
             </w:pPr>
+            <w:r>
+              <w:rPr>
+                <w:rFonts w:ascii="Arial" w:hAnsi="Arial" w:cs="Arial"/>
+                <w:sz w:val="20"/>
+                <w:szCs w:val="20"/>
+              </w:rPr>
+              <w:t>Needs to have all</w:t>
+            </w:r>
+            <w:r>
+              <w:rPr>
+                <w:rFonts w:ascii="Arial" w:hAnsi="Arial" w:cs="Arial"/>
+                <w:sz w:val="20"/>
+                <w:szCs w:val="20"/>
+              </w:rPr>
+              <w:t xml:space="preserve"> the necessary information yet </w:t>
+            </w:r>
+            <w:r>
+              <w:rPr>
+                <w:rFonts w:ascii="Arial" w:hAnsi="Arial" w:cs="Arial"/>
+                <w:sz w:val="20"/>
+                <w:szCs w:val="20"/>
+              </w:rPr>
+              <w:t>look appealing and be functional.</w:t>
+            </w:r>
           </w:p>
         </w:tc>
         <w:tc>
@@ -2254,6 +2249,14 @@
                 <w:szCs w:val="20"/>
               </w:rPr>
             </w:pPr>
+            <w:r>
+              <w:rPr>
+                <w:rFonts w:ascii="Arial" w:hAnsi="Arial" w:cs="Arial"/>
+                <w:sz w:val="20"/>
+                <w:szCs w:val="20"/>
+              </w:rPr>
+              <w:t>The orchestra has three major concerts a year with other small events</w:t>
+            </w:r>
           </w:p>
         </w:tc>
         <w:tc>
@@ -2292,27 +2295,7 @@
                 <w:sz w:val="20"/>
                 <w:szCs w:val="20"/>
               </w:rPr>
-              <w:t xml:space="preserve">Somewhere close to top where people can find out how to be a member - supporter (who </w:t>
-            </w:r>
-            <w:proofErr w:type="gramStart"/>
-            <w:r>
-              <w:rPr>
-                <w:rFonts w:ascii="Arial" w:hAnsi="Arial" w:cs="Arial"/>
-                <w:color w:val="000000"/>
-                <w:sz w:val="20"/>
-                <w:szCs w:val="20"/>
-              </w:rPr>
-              <w:t>get</w:t>
-            </w:r>
-            <w:proofErr w:type="gramEnd"/>
-            <w:r>
-              <w:rPr>
-                <w:rFonts w:ascii="Arial" w:hAnsi="Arial" w:cs="Arial"/>
-                <w:color w:val="000000"/>
-                <w:sz w:val="20"/>
-                <w:szCs w:val="20"/>
-              </w:rPr>
-              <w:t xml:space="preserve"> concessions to tickets) or a member - player with a click button.</w:t>
+              <w:t>Somewhere close to top where people can find out how to be a member - supporter (who get concessions to tickets) or a member - player with a click button.</w:t>
             </w:r>
           </w:p>
         </w:tc>
@@ -2334,23 +2317,7 @@
                 <w:sz w:val="20"/>
                 <w:szCs w:val="20"/>
               </w:rPr>
-              <w:t>Members get concessions</w:t>
-            </w:r>
-            <w:r>
-              <w:rPr>
-                <w:rFonts w:ascii="Arial" w:hAnsi="Arial" w:cs="Arial"/>
-                <w:sz w:val="20"/>
-                <w:szCs w:val="20"/>
-              </w:rPr>
-              <w:t xml:space="preserve"> </w:t>
-            </w:r>
-            <w:r>
-              <w:rPr>
-                <w:rFonts w:ascii="Arial" w:hAnsi="Arial" w:cs="Arial"/>
-                <w:sz w:val="20"/>
-                <w:szCs w:val="20"/>
-              </w:rPr>
-              <w:t>Have someone at the top who arrive in Townsville how to become a member (a click button) no wading to contact someone – RIGHT AT THE TOP TO MAKE IT QUICK AND EASY ACCESS, to join as a player or supporter</w:t>
+              <w:t>Members get concessions Have someone at the top who arrive in Townsville how to become a member (a click button) no wading to contact someone – RIGHT AT THE TOP TO MAKE IT QUICK AND EASY ACCESS, to join as a player or supporter</w:t>
             </w:r>
           </w:p>
           <w:p>
@@ -2401,6 +2368,14 @@
                 <w:szCs w:val="20"/>
               </w:rPr>
             </w:pPr>
+            <w:r>
+              <w:rPr>
+                <w:rFonts w:ascii="Arial" w:hAnsi="Arial" w:cs="Arial"/>
+                <w:sz w:val="20"/>
+                <w:szCs w:val="20"/>
+              </w:rPr>
+              <w:t>Need direct link at top to join as a supporter or player</w:t>
+            </w:r>
           </w:p>
         </w:tc>
         <w:tc>
@@ -2502,6 +2477,14 @@
                 <w:szCs w:val="20"/>
               </w:rPr>
             </w:pPr>
+            <w:r>
+              <w:rPr>
+                <w:rFonts w:ascii="Arial" w:hAnsi="Arial" w:cs="Arial"/>
+                <w:sz w:val="20"/>
+                <w:szCs w:val="20"/>
+              </w:rPr>
+              <w:t>Photo library with timed photo showing</w:t>
+            </w:r>
           </w:p>
         </w:tc>
         <w:tc>
@@ -2559,27 +2542,7 @@
                 <w:sz w:val="20"/>
                 <w:szCs w:val="20"/>
               </w:rPr>
-              <w:t xml:space="preserve">A conductor from outside Townsville is used for each concert as well as soloists. There is an arrangement with the Australian concerto and vocal competition </w:t>
-            </w:r>
-            <w:proofErr w:type="gramStart"/>
-            <w:r>
-              <w:rPr>
-                <w:rFonts w:ascii="Arial" w:hAnsi="Arial" w:cs="Arial"/>
-                <w:color w:val="000000"/>
-                <w:sz w:val="20"/>
-                <w:szCs w:val="20"/>
-              </w:rPr>
-              <w:t>who</w:t>
-            </w:r>
-            <w:proofErr w:type="gramEnd"/>
-            <w:r>
-              <w:rPr>
-                <w:rFonts w:ascii="Arial" w:hAnsi="Arial" w:cs="Arial"/>
-                <w:color w:val="000000"/>
-                <w:sz w:val="20"/>
-                <w:szCs w:val="20"/>
-              </w:rPr>
-              <w:t xml:space="preserve"> award a prize to a vocalist and instrumentalist. Part of the prize is to come back following year and perform with the orchestra.</w:t>
+              <w:t>A conductor from outside Townsville is used for each concert as well as soloists. There is an arrangement with the Australian concerto and vocal competition who award a prize to a vocalist and instrumentalist. Part of the prize is to come back following year and perform with the orchestra.</w:t>
             </w:r>
           </w:p>
         </w:tc>
@@ -2681,7 +2644,7 @@
               </w:rPr>
               <w:t>(</w:t>
             </w:r>
-            <w:hyperlink r:id="rId11" w:history="1">
+            <w:hyperlink r:id="rId10" w:history="1">
               <w:r>
                 <w:rPr>
                   <w:rStyle w:val="Hyperlink"/>
@@ -2701,9 +2664,16 @@
                 <w:szCs w:val="20"/>
                 <w:shd w:val="clear" w:color="auto" w:fill="FFFFFF"/>
               </w:rPr>
-              <w:t xml:space="preserve">) who </w:t>
-            </w:r>
-            <w:proofErr w:type="gramStart"/>
+              <w:t xml:space="preserve">) who award a prize to a vocalist and instrumentalist each year and part of the prize is to come back and perform with an </w:t>
+            </w:r>
+            <w:r>
+              <w:rPr>
+                <w:rFonts w:ascii="Arial" w:hAnsi="Arial" w:cs="Arial"/>
+                <w:sz w:val="20"/>
+                <w:szCs w:val="20"/>
+              </w:rPr>
+              <w:t>Orchestra</w:t>
+            </w:r>
             <w:r>
               <w:rPr>
                 <w:rStyle w:val="apple-converted-space"/>
@@ -2712,35 +2682,6 @@
                 <w:szCs w:val="20"/>
                 <w:shd w:val="clear" w:color="auto" w:fill="FFFFFF"/>
               </w:rPr>
-              <w:t>award</w:t>
-            </w:r>
-            <w:proofErr w:type="gramEnd"/>
-            <w:r>
-              <w:rPr>
-                <w:rStyle w:val="apple-converted-space"/>
-                <w:rFonts w:ascii="Arial" w:hAnsi="Arial" w:cs="Arial"/>
-                <w:sz w:val="20"/>
-                <w:szCs w:val="20"/>
-                <w:shd w:val="clear" w:color="auto" w:fill="FFFFFF"/>
-              </w:rPr>
-              <w:t xml:space="preserve"> a prize to a vocalist and instrumentalist each year and part of the prize is to come back and perform with an </w:t>
-            </w:r>
-            <w:r>
-              <w:rPr>
-                <w:rFonts w:ascii="Arial" w:hAnsi="Arial" w:cs="Arial"/>
-                <w:sz w:val="20"/>
-                <w:szCs w:val="20"/>
-              </w:rPr>
-              <w:t>Orchestra</w:t>
-            </w:r>
-            <w:r>
-              <w:rPr>
-                <w:rStyle w:val="apple-converted-space"/>
-                <w:rFonts w:ascii="Arial" w:hAnsi="Arial" w:cs="Arial"/>
-                <w:sz w:val="20"/>
-                <w:szCs w:val="20"/>
-                <w:shd w:val="clear" w:color="auto" w:fill="FFFFFF"/>
-              </w:rPr>
               <w:t xml:space="preserve"> the following year.</w:t>
             </w:r>
           </w:p>
@@ -2757,6 +2698,38 @@
                 <w:szCs w:val="20"/>
               </w:rPr>
             </w:pPr>
+            <w:r>
+              <w:rPr>
+                <w:rFonts w:ascii="Arial" w:hAnsi="Arial" w:cs="Arial"/>
+                <w:sz w:val="20"/>
+                <w:szCs w:val="20"/>
+              </w:rPr>
+              <w:t xml:space="preserve">Conductors come from outside of townsvile, requesting to come back every few years. </w:t>
+            </w:r>
+            <w:r>
+              <w:rPr>
+                <w:rFonts w:ascii="Arial" w:hAnsi="Arial" w:cs="Arial"/>
+                <w:sz w:val="20"/>
+                <w:szCs w:val="20"/>
+              </w:rPr>
+              <w:t>There are p</w:t>
+            </w:r>
+            <w:r>
+              <w:rPr>
+                <w:rFonts w:ascii="Arial" w:hAnsi="Arial" w:cs="Arial"/>
+                <w:sz w:val="20"/>
+                <w:szCs w:val="20"/>
+              </w:rPr>
+              <w:t>rizes rewarded</w:t>
+            </w:r>
+            <w:r>
+              <w:rPr>
+                <w:rFonts w:ascii="Arial" w:hAnsi="Arial" w:cs="Arial"/>
+                <w:sz w:val="20"/>
+                <w:szCs w:val="20"/>
+              </w:rPr>
+              <w:t xml:space="preserve"> also</w:t>
+            </w:r>
           </w:p>
         </w:tc>
         <w:tc>
@@ -2894,31 +2867,7 @@
                 <w:sz w:val="20"/>
                 <w:szCs w:val="20"/>
               </w:rPr>
-              <w:t xml:space="preserve">Part of the reason </w:t>
-            </w:r>
-            <w:r>
-              <w:rPr>
-                <w:rFonts w:ascii="Arial" w:hAnsi="Arial" w:cs="Arial"/>
-                <w:sz w:val="20"/>
-                <w:szCs w:val="20"/>
-              </w:rPr>
-              <w:t xml:space="preserve">orchestra started </w:t>
-            </w:r>
-            <w:r>
-              <w:rPr>
-                <w:rFonts w:ascii="Arial" w:hAnsi="Arial" w:cs="Arial"/>
-                <w:sz w:val="20"/>
-                <w:szCs w:val="20"/>
-              </w:rPr>
-              <w:t>was that JCU had instrumentalist.</w:t>
-            </w:r>
-            <w:r>
-              <w:rPr>
-                <w:rFonts w:ascii="Arial" w:hAnsi="Arial" w:cs="Arial"/>
-                <w:sz w:val="20"/>
-                <w:szCs w:val="20"/>
-              </w:rPr>
-              <w:t xml:space="preserve"> They no longer have this</w:t>
+              <w:t>Part of the reason orchestra started was that JCU had instrumentalist. They no longer have this</w:t>
             </w:r>
           </w:p>
           <w:p>
@@ -3072,6 +3021,14 @@
                 <w:szCs w:val="20"/>
               </w:rPr>
             </w:pPr>
+            <w:r>
+              <w:rPr>
+                <w:rFonts w:ascii="Arial" w:hAnsi="Arial" w:cs="Arial"/>
+                <w:sz w:val="20"/>
+                <w:szCs w:val="20"/>
+              </w:rPr>
+              <w:t>Music teachers are common players in the orchestra as well as doctors and the army band.</w:t>
+            </w:r>
           </w:p>
         </w:tc>
         <w:tc>
@@ -3157,6 +3114,22 @@
                 <w:szCs w:val="20"/>
               </w:rPr>
             </w:pPr>
+            <w:r>
+              <w:rPr>
+                <w:rFonts w:ascii="Arial" w:hAnsi="Arial" w:cs="Arial"/>
+                <w:sz w:val="20"/>
+                <w:szCs w:val="20"/>
+              </w:rPr>
+              <w:t>Orchestra music is classical to light classical</w:t>
+            </w:r>
+            <w:r>
+              <w:rPr>
+                <w:rFonts w:ascii="Arial" w:hAnsi="Arial" w:cs="Arial"/>
+                <w:sz w:val="20"/>
+                <w:szCs w:val="20"/>
+              </w:rPr>
+              <w:t>.</w:t>
+            </w:r>
           </w:p>
         </w:tc>
         <w:tc>
@@ -3352,15 +3325,7 @@
                 <w:sz w:val="20"/>
                 <w:szCs w:val="20"/>
               </w:rPr>
-              <w:t xml:space="preserve">Suggest other sites to </w:t>
-            </w:r>
-            <w:r>
-              <w:rPr>
-                <w:rFonts w:ascii="Arial" w:hAnsi="Arial" w:cs="Arial"/>
-                <w:sz w:val="20"/>
-                <w:szCs w:val="20"/>
-              </w:rPr>
-              <w:t>utilise however not part of assignment</w:t>
+              <w:t>Suggest other sites to utilise however not part of assignment</w:t>
             </w:r>
           </w:p>
           <w:p>
@@ -3453,6 +3418,14 @@
                 <w:szCs w:val="20"/>
               </w:rPr>
             </w:pPr>
+            <w:r>
+              <w:rPr>
+                <w:rFonts w:ascii="Arial" w:hAnsi="Arial" w:cs="Arial"/>
+                <w:sz w:val="20"/>
+                <w:szCs w:val="20"/>
+              </w:rPr>
+              <w:t>Link their facebook page</w:t>
+            </w:r>
           </w:p>
         </w:tc>
         <w:tc>
@@ -3521,6 +3494,14 @@
                 <w:szCs w:val="20"/>
               </w:rPr>
             </w:pPr>
+            <w:r>
+              <w:rPr>
+                <w:rFonts w:ascii="Arial" w:hAnsi="Arial" w:cs="Arial"/>
+                <w:sz w:val="20"/>
+                <w:szCs w:val="20"/>
+              </w:rPr>
+              <w:t>Webpage colouring should match the ‘barrier reef’ theme</w:t>
+            </w:r>
           </w:p>
         </w:tc>
         <w:tc>
@@ -3623,6 +3604,14 @@
                 <w:szCs w:val="20"/>
               </w:rPr>
             </w:pPr>
+            <w:r>
+              <w:rPr>
+                <w:rFonts w:ascii="Arial" w:hAnsi="Arial" w:cs="Arial"/>
+                <w:sz w:val="20"/>
+                <w:szCs w:val="20"/>
+              </w:rPr>
+              <w:t>Advertising is banners on street corners</w:t>
+            </w:r>
           </w:p>
         </w:tc>
         <w:tc>
@@ -3759,6 +3748,14 @@
                 <w:szCs w:val="20"/>
               </w:rPr>
             </w:pPr>
+            <w:r>
+              <w:rPr>
+                <w:rFonts w:ascii="Arial" w:hAnsi="Arial" w:cs="Arial"/>
+                <w:sz w:val="20"/>
+                <w:szCs w:val="20"/>
+              </w:rPr>
+              <w:t>There are generally more older people in the audience</w:t>
+            </w:r>
           </w:p>
         </w:tc>
         <w:tc>
@@ -3860,6 +3857,14 @@
                 <w:szCs w:val="20"/>
               </w:rPr>
             </w:pPr>
+            <w:r>
+              <w:rPr>
+                <w:rFonts w:ascii="Arial" w:hAnsi="Arial" w:cs="Arial"/>
+                <w:sz w:val="20"/>
+                <w:szCs w:val="20"/>
+              </w:rPr>
+              <w:t>Website should not be for donations, contact treasurer to donate</w:t>
+            </w:r>
           </w:p>
         </w:tc>
         <w:tc>
@@ -4034,27 +4039,7 @@
                 <w:sz w:val="20"/>
                 <w:szCs w:val="20"/>
               </w:rPr>
-              <w:t xml:space="preserve">Twitter, </w:t>
-            </w:r>
-            <w:proofErr w:type="spellStart"/>
-            <w:r>
-              <w:rPr>
-                <w:rFonts w:ascii="Arial" w:hAnsi="Arial" w:cs="Arial"/>
-                <w:color w:val="000000"/>
-                <w:sz w:val="20"/>
-                <w:szCs w:val="20"/>
-              </w:rPr>
-              <w:t>Instagram</w:t>
-            </w:r>
-            <w:proofErr w:type="spellEnd"/>
-            <w:r>
-              <w:rPr>
-                <w:rFonts w:ascii="Arial" w:hAnsi="Arial" w:cs="Arial"/>
-                <w:color w:val="000000"/>
-                <w:sz w:val="20"/>
-                <w:szCs w:val="20"/>
-              </w:rPr>
-              <w:t xml:space="preserve"> and the likes are not part of the brief. Facebook is to be included as they already have one.</w:t>
+              <w:t>Twitter, Instagram and the likes are not part of the brief. Facebook is to be included as they already have one.</w:t>
             </w:r>
           </w:p>
         </w:tc>
@@ -4125,6 +4110,14 @@
                 <w:szCs w:val="20"/>
               </w:rPr>
             </w:pPr>
+            <w:r>
+              <w:rPr>
+                <w:rFonts w:ascii="Arial" w:hAnsi="Arial" w:cs="Arial"/>
+                <w:sz w:val="20"/>
+                <w:szCs w:val="20"/>
+              </w:rPr>
+              <w:t>Not looking to expand online, keep facebook and upgrade webpage</w:t>
+            </w:r>
           </w:p>
         </w:tc>
         <w:tc>
@@ -4317,6 +4310,14 @@
                 <w:szCs w:val="20"/>
               </w:rPr>
             </w:pPr>
+            <w:r>
+              <w:rPr>
+                <w:rFonts w:ascii="Arial" w:hAnsi="Arial" w:cs="Arial"/>
+                <w:sz w:val="20"/>
+                <w:szCs w:val="20"/>
+              </w:rPr>
+              <w:t>Younger people are the target audience to attract to the orchestra</w:t>
+            </w:r>
           </w:p>
         </w:tc>
         <w:tc>
@@ -4368,31 +4369,7 @@
                 <w:sz w:val="20"/>
                 <w:szCs w:val="20"/>
               </w:rPr>
-              <w:t>Easy to use, not to worry t</w:t>
-            </w:r>
-            <w:r>
-              <w:rPr>
-                <w:rFonts w:ascii="Arial" w:hAnsi="Arial" w:cs="Arial"/>
-                <w:sz w:val="20"/>
-                <w:szCs w:val="20"/>
-              </w:rPr>
-              <w:t>o</w:t>
-            </w:r>
-            <w:r>
-              <w:rPr>
-                <w:rFonts w:ascii="Arial" w:hAnsi="Arial" w:cs="Arial"/>
-                <w:sz w:val="20"/>
-                <w:szCs w:val="20"/>
-              </w:rPr>
-              <w:t>o much about arranging updating</w:t>
-            </w:r>
-            <w:r>
-              <w:rPr>
-                <w:rFonts w:ascii="Arial" w:hAnsi="Arial" w:cs="Arial"/>
-                <w:sz w:val="20"/>
-                <w:szCs w:val="20"/>
-              </w:rPr>
-              <w:t xml:space="preserve"> of website</w:t>
+              <w:t>Easy to use, not to worry too much about arranging updating of website</w:t>
             </w:r>
           </w:p>
           <w:p>
@@ -4479,7 +4456,6 @@
               </w:rPr>
               <w:t xml:space="preserve">Install the </w:t>
             </w:r>
-            <w:proofErr w:type="spellStart"/>
             <w:r>
               <w:rPr>
                 <w:rFonts w:ascii="Arial" w:hAnsi="Arial" w:cs="Arial"/>
@@ -4494,24 +4470,7 @@
                 <w:sz w:val="20"/>
                 <w:szCs w:val="20"/>
               </w:rPr>
-              <w:t>llyo</w:t>
-            </w:r>
-            <w:proofErr w:type="spellEnd"/>
-            <w:r>
-              <w:rPr>
-                <w:rFonts w:ascii="Arial" w:hAnsi="Arial" w:cs="Arial"/>
-                <w:sz w:val="20"/>
-                <w:szCs w:val="20"/>
-              </w:rPr>
-              <w:t xml:space="preserve"> and Google analytics</w:t>
-            </w:r>
-            <w:r>
-              <w:rPr>
-                <w:rFonts w:ascii="Arial" w:hAnsi="Arial" w:cs="Arial"/>
-                <w:sz w:val="20"/>
-                <w:szCs w:val="20"/>
-              </w:rPr>
-              <w:t xml:space="preserve"> within website</w:t>
+              <w:t>llyo and Google analytics within website</w:t>
             </w:r>
             <w:r>
               <w:rPr>
@@ -4544,6 +4503,14 @@
                 <w:szCs w:val="20"/>
               </w:rPr>
             </w:pPr>
+            <w:r>
+              <w:rPr>
+                <w:rFonts w:ascii="Arial" w:hAnsi="Arial" w:cs="Arial"/>
+                <w:sz w:val="20"/>
+                <w:szCs w:val="20"/>
+              </w:rPr>
+              <w:t>Gaging website success would be signup count</w:t>
+            </w:r>
           </w:p>
         </w:tc>
         <w:tc>
@@ -4638,6 +4605,14 @@
                 <w:szCs w:val="20"/>
               </w:rPr>
             </w:pPr>
+            <w:r>
+              <w:rPr>
+                <w:rFonts w:ascii="Arial" w:hAnsi="Arial" w:cs="Arial"/>
+                <w:sz w:val="20"/>
+                <w:szCs w:val="20"/>
+              </w:rPr>
+              <w:t>Womens scarfs as a colour palette idea</w:t>
+            </w:r>
           </w:p>
         </w:tc>
         <w:tc>
@@ -4793,6 +4768,14 @@
                 <w:szCs w:val="20"/>
               </w:rPr>
             </w:pPr>
+            <w:r>
+              <w:rPr>
+                <w:rFonts w:ascii="Arial" w:hAnsi="Arial" w:cs="Arial"/>
+                <w:sz w:val="20"/>
+                <w:szCs w:val="20"/>
+              </w:rPr>
+              <w:t>Want a younger audience</w:t>
+            </w:r>
           </w:p>
         </w:tc>
         <w:tc>
@@ -5007,6 +4990,31 @@
                 <w:szCs w:val="20"/>
               </w:rPr>
             </w:pPr>
+            <w:r>
+              <w:rPr>
+                <w:rFonts w:ascii="Arial" w:hAnsi="Arial" w:cs="Arial"/>
+                <w:sz w:val="20"/>
+                <w:szCs w:val="20"/>
+              </w:rPr>
+              <w:t>Prestigious</w:t>
+            </w:r>
+          </w:p>
+          <w:p>
+            <w:pPr>
+              <w:rPr>
+                <w:rFonts w:ascii="Arial" w:hAnsi="Arial" w:cs="Arial"/>
+                <w:sz w:val="20"/>
+                <w:szCs w:val="20"/>
+              </w:rPr>
+            </w:pPr>
+            <w:r>
+              <w:rPr>
+                <w:rFonts w:ascii="Arial" w:hAnsi="Arial" w:cs="Arial"/>
+                <w:sz w:val="20"/>
+                <w:szCs w:val="20"/>
+              </w:rPr>
+              <w:t>Spunky</w:t>
+            </w:r>
           </w:p>
         </w:tc>
         <w:tc>
@@ -5377,25 +5385,7 @@
                 <w:sz w:val="20"/>
                 <w:szCs w:val="20"/>
               </w:rPr>
-              <w:t xml:space="preserve"> </w:t>
-            </w:r>
-            <w:proofErr w:type="spellStart"/>
-            <w:r>
-              <w:rPr>
-                <w:rFonts w:ascii="Arial" w:hAnsi="Arial" w:cs="Arial"/>
-                <w:sz w:val="20"/>
-                <w:szCs w:val="20"/>
-              </w:rPr>
-              <w:t>eg</w:t>
-            </w:r>
-            <w:proofErr w:type="spellEnd"/>
-            <w:r>
-              <w:rPr>
-                <w:rFonts w:ascii="Arial" w:hAnsi="Arial" w:cs="Arial"/>
-                <w:sz w:val="20"/>
-                <w:szCs w:val="20"/>
-              </w:rPr>
-              <w:t xml:space="preserve"> </w:t>
+              <w:t xml:space="preserve"> eg </w:t>
             </w:r>
             <w:r>
               <w:rPr>
@@ -5456,7 +5446,7 @@
                 <w:szCs w:val="20"/>
                 <w:highlight w:val="yellow"/>
               </w:rPr>
-              <w:t>maybe use from F</w:t>
+              <w:t xml:space="preserve">maybe use from Facebook, </w:t>
             </w:r>
             <w:r>
               <w:rPr>
@@ -5465,24 +5455,7 @@
                 <w:szCs w:val="20"/>
                 <w:highlight w:val="yellow"/>
               </w:rPr>
-              <w:t xml:space="preserve">acebook, </w:t>
-            </w:r>
-            <w:r>
-              <w:rPr>
-                <w:rFonts w:ascii="Arial" w:hAnsi="Arial" w:cs="Arial"/>
-                <w:sz w:val="20"/>
-                <w:szCs w:val="20"/>
-                <w:highlight w:val="yellow"/>
-              </w:rPr>
               <w:tab/>
-            </w:r>
-            <w:r>
-              <w:rPr>
-                <w:rFonts w:ascii="Arial" w:hAnsi="Arial" w:cs="Arial"/>
-                <w:sz w:val="20"/>
-                <w:szCs w:val="20"/>
-                <w:highlight w:val="yellow"/>
-              </w:rPr>
               <w:t>check with DI</w:t>
             </w:r>
             <w:r>
@@ -5595,25 +5568,7 @@
                 <w:szCs w:val="20"/>
               </w:rPr>
               <w:tab/>
-              <w:t xml:space="preserve">IS this a </w:t>
-            </w:r>
-            <w:proofErr w:type="spellStart"/>
-            <w:r>
-              <w:rPr>
-                <w:rFonts w:ascii="Arial" w:hAnsi="Arial" w:cs="Arial"/>
-                <w:sz w:val="20"/>
-                <w:szCs w:val="20"/>
-              </w:rPr>
-              <w:t>worth while</w:t>
-            </w:r>
-            <w:proofErr w:type="spellEnd"/>
-            <w:r>
-              <w:rPr>
-                <w:rFonts w:ascii="Arial" w:hAnsi="Arial" w:cs="Arial"/>
-                <w:sz w:val="20"/>
-                <w:szCs w:val="20"/>
-              </w:rPr>
-              <w:t xml:space="preserve"> to </w:t>
+              <w:t xml:space="preserve">IS this a worth while to </w:t>
             </w:r>
             <w:r>
               <w:rPr>
@@ -5726,17 +5681,7 @@
                 <w:sz w:val="20"/>
                 <w:szCs w:val="20"/>
               </w:rPr>
-              <w:t xml:space="preserve">Talked about instruments and different sections of the orchestra – </w:t>
-            </w:r>
-            <w:proofErr w:type="gramStart"/>
-            <w:r>
-              <w:rPr>
-                <w:rFonts w:ascii="Arial" w:hAnsi="Arial" w:cs="Arial"/>
-                <w:color w:val="000000"/>
-                <w:sz w:val="20"/>
-                <w:szCs w:val="20"/>
-              </w:rPr>
-              <w:t>possibili</w:t>
+              <w:t>Talked about instruments and different sections of the orchestra – possibili</w:t>
             </w:r>
             <w:r>
               <w:rPr>
@@ -5754,17 +5699,7 @@
                 <w:sz w:val="20"/>
                 <w:szCs w:val="20"/>
               </w:rPr>
-              <w:t>site for, toot whistle</w:t>
-            </w:r>
-            <w:proofErr w:type="gramEnd"/>
-            <w:r>
-              <w:rPr>
-                <w:rFonts w:ascii="Arial" w:hAnsi="Arial" w:cs="Arial"/>
-                <w:color w:val="000000"/>
-                <w:sz w:val="20"/>
-                <w:szCs w:val="20"/>
-              </w:rPr>
-              <w:t xml:space="preserve"> plunk and boom.</w:t>
+              <w:t>site for, toot whistle plunk and boom.</w:t>
             </w:r>
           </w:p>
         </w:tc>
@@ -5828,6 +5763,16 @@
                 <w:szCs w:val="20"/>
               </w:rPr>
             </w:pPr>
+            <w:r>
+              <w:rPr>
+                <w:rFonts w:ascii="Arial" w:hAnsi="Arial" w:cs="Arial"/>
+                <w:sz w:val="20"/>
+                <w:szCs w:val="20"/>
+              </w:rPr>
+              <w:t>Considered explaining the instrument groups on the webpage</w:t>
+            </w:r>
+            <w:bookmarkStart w:id="0" w:name="_GoBack"/>
+            <w:bookmarkEnd w:id="0"/>
           </w:p>
         </w:tc>
         <w:tc>
@@ -5913,6 +5858,14 @@
                 <w:szCs w:val="20"/>
               </w:rPr>
             </w:pPr>
+            <w:r>
+              <w:rPr>
+                <w:rFonts w:ascii="Arial" w:hAnsi="Arial" w:cs="Arial"/>
+                <w:sz w:val="20"/>
+                <w:szCs w:val="20"/>
+              </w:rPr>
+              <w:t xml:space="preserve">Advertise sponsors </w:t>
+            </w:r>
           </w:p>
         </w:tc>
         <w:tc>
@@ -5997,6 +5950,14 @@
                 <w:szCs w:val="20"/>
               </w:rPr>
             </w:pPr>
+            <w:r>
+              <w:rPr>
+                <w:rFonts w:ascii="Arial" w:hAnsi="Arial" w:cs="Arial"/>
+                <w:sz w:val="20"/>
+                <w:szCs w:val="20"/>
+              </w:rPr>
+              <w:t>Gain more sponsors</w:t>
+            </w:r>
           </w:p>
         </w:tc>
         <w:tc>
@@ -6028,8 +5989,6 @@
                 <w:szCs w:val="20"/>
               </w:rPr>
             </w:pPr>
-            <w:bookmarkStart w:id="0" w:name="_GoBack"/>
-            <w:bookmarkEnd w:id="0"/>
             <w:r>
               <w:rPr>
                 <w:rFonts w:ascii="Arial" w:hAnsi="Arial" w:cs="Arial"/>
@@ -6087,7 +6046,7 @@
     </w:tbl>
     <w:p/>
     <w:sectPr>
-      <w:footerReference w:type="default" r:id="rId12"/>
+      <w:footerReference w:type="default" r:id="rId11"/>
       <w:pgSz w:w="16838" w:h="11906" w:orient="landscape"/>
       <w:pgMar w:top="1134" w:right="1440" w:bottom="1440" w:left="1440" w:header="708" w:footer="708" w:gutter="0"/>
       <w:cols w:space="708"/>
@@ -6098,7 +6057,7 @@
 </file>
 
 <file path=word/endnotes.xml><?xml version="1.0" encoding="utf-8"?>
-<w:endnotes xmlns:wpc="http://schemas.microsoft.com/office/word/2010/wordprocessingCanvas" xmlns:mc="http://schemas.openxmlformats.org/markup-compatibility/2006" xmlns:o="urn:schemas-microsoft-com:office:office" xmlns:r="http://schemas.openxmlformats.org/officeDocument/2006/relationships" xmlns:m="http://schemas.openxmlformats.org/officeDocument/2006/math" xmlns:v="urn:schemas-microsoft-com:vml" xmlns:wp14="http://schemas.microsoft.com/office/word/2010/wordprocessingDrawing" xmlns:wp="http://schemas.openxmlformats.org/drawingml/2006/wordprocessingDrawing" xmlns:w10="urn:schemas-microsoft-com:office:word" xmlns:w="http://schemas.openxmlformats.org/wordprocessingml/2006/main" xmlns:w14="http://schemas.microsoft.com/office/word/2010/wordml" xmlns:wpg="http://schemas.microsoft.com/office/word/2010/wordprocessingGroup" xmlns:wpi="http://schemas.microsoft.com/office/word/2010/wordprocessingInk" xmlns:wne="http://schemas.microsoft.com/office/word/2006/wordml" xmlns:wps="http://schemas.microsoft.com/office/word/2010/wordprocessingShape" mc:Ignorable="w14 wp14">
+<w:endnotes xmlns:wpc="http://schemas.microsoft.com/office/word/2010/wordprocessingCanvas" xmlns:cx="http://schemas.microsoft.com/office/drawing/2014/chartex" xmlns:cx1="http://schemas.microsoft.com/office/drawing/2015/9/8/chartex" xmlns:cx2="http://schemas.microsoft.com/office/drawing/2015/10/21/chartex" xmlns:cx3="http://schemas.microsoft.com/office/drawing/2016/5/9/chartex" xmlns:cx4="http://schemas.microsoft.com/office/drawing/2016/5/10/chartex" xmlns:cx5="http://schemas.microsoft.com/office/drawing/2016/5/11/chartex" xmlns:cx6="http://schemas.microsoft.com/office/drawing/2016/5/12/chartex" xmlns:cx7="http://schemas.microsoft.com/office/drawing/2016/5/13/chartex" xmlns:cx8="http://schemas.microsoft.com/office/drawing/2016/5/14/chartex" xmlns:mc="http://schemas.openxmlformats.org/markup-compatibility/2006" xmlns:o="urn:schemas-microsoft-com:office:office" xmlns:r="http://schemas.openxmlformats.org/officeDocument/2006/relationships" xmlns:m="http://schemas.openxmlformats.org/officeDocument/2006/math" xmlns:v="urn:schemas-microsoft-com:vml" xmlns:wp14="http://schemas.microsoft.com/office/word/2010/wordprocessingDrawing" xmlns:wp="http://schemas.openxmlformats.org/drawingml/2006/wordprocessingDrawing" xmlns:w10="urn:schemas-microsoft-com:office:word" xmlns:w="http://schemas.openxmlformats.org/wordprocessingml/2006/main" xmlns:w14="http://schemas.microsoft.com/office/word/2010/wordml" xmlns:w15="http://schemas.microsoft.com/office/word/2012/wordml" xmlns:w16se="http://schemas.microsoft.com/office/word/2015/wordml/symex" xmlns:wpg="http://schemas.microsoft.com/office/word/2010/wordprocessingGroup" xmlns:wpi="http://schemas.microsoft.com/office/word/2010/wordprocessingInk" xmlns:wne="http://schemas.microsoft.com/office/word/2006/wordml" xmlns:wps="http://schemas.microsoft.com/office/word/2010/wordprocessingShape" mc:Ignorable="w14 w15 w16se wp14">
   <w:endnote w:type="separator" w:id="-1">
     <w:p>
       <w:pPr>
@@ -6123,7 +6082,7 @@
 </file>
 
 <file path=word/footer1.xml><?xml version="1.0" encoding="utf-8"?>
-<w:ftr xmlns:wpc="http://schemas.microsoft.com/office/word/2010/wordprocessingCanvas" xmlns:mc="http://schemas.openxmlformats.org/markup-compatibility/2006" xmlns:o="urn:schemas-microsoft-com:office:office" xmlns:r="http://schemas.openxmlformats.org/officeDocument/2006/relationships" xmlns:m="http://schemas.openxmlformats.org/officeDocument/2006/math" xmlns:v="urn:schemas-microsoft-com:vml" xmlns:wp14="http://schemas.microsoft.com/office/word/2010/wordprocessingDrawing" xmlns:wp="http://schemas.openxmlformats.org/drawingml/2006/wordprocessingDrawing" xmlns:w10="urn:schemas-microsoft-com:office:word" xmlns:w="http://schemas.openxmlformats.org/wordprocessingml/2006/main" xmlns:w14="http://schemas.microsoft.com/office/word/2010/wordml" xmlns:wpg="http://schemas.microsoft.com/office/word/2010/wordprocessingGroup" xmlns:wpi="http://schemas.microsoft.com/office/word/2010/wordprocessingInk" xmlns:wne="http://schemas.microsoft.com/office/word/2006/wordml" xmlns:wps="http://schemas.microsoft.com/office/word/2010/wordprocessingShape" mc:Ignorable="w14 wp14">
+<w:ftr xmlns:wpc="http://schemas.microsoft.com/office/word/2010/wordprocessingCanvas" xmlns:cx="http://schemas.microsoft.com/office/drawing/2014/chartex" xmlns:cx1="http://schemas.microsoft.com/office/drawing/2015/9/8/chartex" xmlns:cx2="http://schemas.microsoft.com/office/drawing/2015/10/21/chartex" xmlns:cx3="http://schemas.microsoft.com/office/drawing/2016/5/9/chartex" xmlns:cx4="http://schemas.microsoft.com/office/drawing/2016/5/10/chartex" xmlns:cx5="http://schemas.microsoft.com/office/drawing/2016/5/11/chartex" xmlns:cx6="http://schemas.microsoft.com/office/drawing/2016/5/12/chartex" xmlns:cx7="http://schemas.microsoft.com/office/drawing/2016/5/13/chartex" xmlns:cx8="http://schemas.microsoft.com/office/drawing/2016/5/14/chartex" xmlns:mc="http://schemas.openxmlformats.org/markup-compatibility/2006" xmlns:o="urn:schemas-microsoft-com:office:office" xmlns:r="http://schemas.openxmlformats.org/officeDocument/2006/relationships" xmlns:m="http://schemas.openxmlformats.org/officeDocument/2006/math" xmlns:v="urn:schemas-microsoft-com:vml" xmlns:wp14="http://schemas.microsoft.com/office/word/2010/wordprocessingDrawing" xmlns:wp="http://schemas.openxmlformats.org/drawingml/2006/wordprocessingDrawing" xmlns:w10="urn:schemas-microsoft-com:office:word" xmlns:w="http://schemas.openxmlformats.org/wordprocessingml/2006/main" xmlns:w14="http://schemas.microsoft.com/office/word/2010/wordml" xmlns:w15="http://schemas.microsoft.com/office/word/2012/wordml" xmlns:w16se="http://schemas.microsoft.com/office/word/2015/wordml/symex" xmlns:wpg="http://schemas.microsoft.com/office/word/2010/wordprocessingGroup" xmlns:wpi="http://schemas.microsoft.com/office/word/2010/wordprocessingInk" xmlns:wne="http://schemas.microsoft.com/office/word/2006/wordml" xmlns:wps="http://schemas.microsoft.com/office/word/2010/wordprocessingShape" mc:Ignorable="w14 w15 w16se wp14">
   <w:sdt>
     <w:sdtPr>
       <w:rPr>
@@ -6136,6 +6095,7 @@
         <w:docPartUnique/>
       </w:docPartObj>
     </w:sdtPr>
+    <w:sdtEndPr/>
     <w:sdtContent>
       <w:sdt>
         <w:sdtPr>
@@ -6149,6 +6109,7 @@
             <w:docPartUnique/>
           </w:docPartObj>
         </w:sdtPr>
+        <w:sdtEndPr/>
         <w:sdtContent>
           <w:p>
             <w:pPr>
@@ -6201,7 +6162,7 @@
                 <w:sz w:val="16"/>
                 <w:szCs w:val="16"/>
               </w:rPr>
-              <w:t>7</w:t>
+              <w:t>1</w:t>
             </w:r>
             <w:r>
               <w:rPr>
@@ -6274,7 +6235,7 @@
 </file>
 
 <file path=word/footnotes.xml><?xml version="1.0" encoding="utf-8"?>
-<w:footnotes xmlns:wpc="http://schemas.microsoft.com/office/word/2010/wordprocessingCanvas" xmlns:mc="http://schemas.openxmlformats.org/markup-compatibility/2006" xmlns:o="urn:schemas-microsoft-com:office:office" xmlns:r="http://schemas.openxmlformats.org/officeDocument/2006/relationships" xmlns:m="http://schemas.openxmlformats.org/officeDocument/2006/math" xmlns:v="urn:schemas-microsoft-com:vml" xmlns:wp14="http://schemas.microsoft.com/office/word/2010/wordprocessingDrawing" xmlns:wp="http://schemas.openxmlformats.org/drawingml/2006/wordprocessingDrawing" xmlns:w10="urn:schemas-microsoft-com:office:word" xmlns:w="http://schemas.openxmlformats.org/wordprocessingml/2006/main" xmlns:w14="http://schemas.microsoft.com/office/word/2010/wordml" xmlns:wpg="http://schemas.microsoft.com/office/word/2010/wordprocessingGroup" xmlns:wpi="http://schemas.microsoft.com/office/word/2010/wordprocessingInk" xmlns:wne="http://schemas.microsoft.com/office/word/2006/wordml" xmlns:wps="http://schemas.microsoft.com/office/word/2010/wordprocessingShape" mc:Ignorable="w14 wp14">
+<w:footnotes xmlns:wpc="http://schemas.microsoft.com/office/word/2010/wordprocessingCanvas" xmlns:cx="http://schemas.microsoft.com/office/drawing/2014/chartex" xmlns:cx1="http://schemas.microsoft.com/office/drawing/2015/9/8/chartex" xmlns:cx2="http://schemas.microsoft.com/office/drawing/2015/10/21/chartex" xmlns:cx3="http://schemas.microsoft.com/office/drawing/2016/5/9/chartex" xmlns:cx4="http://schemas.microsoft.com/office/drawing/2016/5/10/chartex" xmlns:cx5="http://schemas.microsoft.com/office/drawing/2016/5/11/chartex" xmlns:cx6="http://schemas.microsoft.com/office/drawing/2016/5/12/chartex" xmlns:cx7="http://schemas.microsoft.com/office/drawing/2016/5/13/chartex" xmlns:cx8="http://schemas.microsoft.com/office/drawing/2016/5/14/chartex" xmlns:mc="http://schemas.openxmlformats.org/markup-compatibility/2006" xmlns:o="urn:schemas-microsoft-com:office:office" xmlns:r="http://schemas.openxmlformats.org/officeDocument/2006/relationships" xmlns:m="http://schemas.openxmlformats.org/officeDocument/2006/math" xmlns:v="urn:schemas-microsoft-com:vml" xmlns:wp14="http://schemas.microsoft.com/office/word/2010/wordprocessingDrawing" xmlns:wp="http://schemas.openxmlformats.org/drawingml/2006/wordprocessingDrawing" xmlns:w10="urn:schemas-microsoft-com:office:word" xmlns:w="http://schemas.openxmlformats.org/wordprocessingml/2006/main" xmlns:w14="http://schemas.microsoft.com/office/word/2010/wordml" xmlns:w15="http://schemas.microsoft.com/office/word/2012/wordml" xmlns:w16se="http://schemas.microsoft.com/office/word/2015/wordml/symex" xmlns:wpg="http://schemas.microsoft.com/office/word/2010/wordprocessingGroup" xmlns:wpi="http://schemas.microsoft.com/office/word/2010/wordprocessingInk" xmlns:wne="http://schemas.microsoft.com/office/word/2006/wordml" xmlns:wps="http://schemas.microsoft.com/office/word/2010/wordprocessingShape" mc:Ignorable="w14 w15 w16se wp14">
   <w:footnote w:type="separator" w:id="-1">
     <w:p>
       <w:pPr>
@@ -6299,7 +6260,7 @@
 </file>
 
 <file path=word/styles.xml><?xml version="1.0" encoding="utf-8"?>
-<w:styles xmlns:mc="http://schemas.openxmlformats.org/markup-compatibility/2006" xmlns:r="http://schemas.openxmlformats.org/officeDocument/2006/relationships" xmlns:w="http://schemas.openxmlformats.org/wordprocessingml/2006/main" xmlns:w14="http://schemas.microsoft.com/office/word/2010/wordml" mc:Ignorable="w14">
+<w:styles xmlns:mc="http://schemas.openxmlformats.org/markup-compatibility/2006" xmlns:r="http://schemas.openxmlformats.org/officeDocument/2006/relationships" xmlns:w="http://schemas.openxmlformats.org/wordprocessingml/2006/main" xmlns:w14="http://schemas.microsoft.com/office/word/2010/wordml" xmlns:w15="http://schemas.microsoft.com/office/word/2012/wordml" xmlns:w16se="http://schemas.microsoft.com/office/word/2015/wordml/symex" mc:Ignorable="w14 w15 w16se">
   <w:docDefaults>
     <w:rPrDefault>
       <w:rPr>
@@ -6315,144 +6276,380 @@
       </w:pPr>
     </w:pPrDefault>
   </w:docDefaults>
-  <w:latentStyles w:defLockedState="0" w:defUIPriority="99" w:defSemiHidden="1" w:defUnhideWhenUsed="1" w:defQFormat="0" w:count="267">
-    <w:lsdException w:name="Normal" w:semiHidden="0" w:uiPriority="0" w:unhideWhenUsed="0" w:qFormat="1"/>
-    <w:lsdException w:name="heading 1" w:semiHidden="0" w:uiPriority="9" w:unhideWhenUsed="0" w:qFormat="1"/>
-    <w:lsdException w:name="heading 2" w:uiPriority="9" w:qFormat="1"/>
-    <w:lsdException w:name="heading 3" w:uiPriority="9" w:qFormat="1"/>
-    <w:lsdException w:name="heading 4" w:uiPriority="9" w:qFormat="1"/>
-    <w:lsdException w:name="heading 5" w:uiPriority="9" w:qFormat="1"/>
-    <w:lsdException w:name="heading 6" w:uiPriority="9" w:qFormat="1"/>
-    <w:lsdException w:name="heading 7" w:uiPriority="9" w:qFormat="1"/>
-    <w:lsdException w:name="heading 8" w:uiPriority="9" w:qFormat="1"/>
-    <w:lsdException w:name="heading 9" w:uiPriority="9" w:qFormat="1"/>
-    <w:lsdException w:name="toc 1" w:uiPriority="39"/>
-    <w:lsdException w:name="toc 2" w:uiPriority="39"/>
-    <w:lsdException w:name="toc 3" w:uiPriority="39"/>
-    <w:lsdException w:name="toc 4" w:uiPriority="39"/>
-    <w:lsdException w:name="toc 5" w:uiPriority="39"/>
-    <w:lsdException w:name="toc 6" w:uiPriority="39"/>
-    <w:lsdException w:name="toc 7" w:uiPriority="39"/>
-    <w:lsdException w:name="toc 8" w:uiPriority="39"/>
-    <w:lsdException w:name="toc 9" w:uiPriority="39"/>
-    <w:lsdException w:name="caption" w:uiPriority="35" w:qFormat="1"/>
-    <w:lsdException w:name="Title" w:semiHidden="0" w:uiPriority="10" w:unhideWhenUsed="0" w:qFormat="1"/>
-    <w:lsdException w:name="Default Paragraph Font" w:uiPriority="1"/>
-    <w:lsdException w:name="Subtitle" w:semiHidden="0" w:uiPriority="11" w:unhideWhenUsed="0" w:qFormat="1"/>
-    <w:lsdException w:name="Strong" w:semiHidden="0" w:uiPriority="22" w:unhideWhenUsed="0" w:qFormat="1"/>
-    <w:lsdException w:name="Emphasis" w:semiHidden="0" w:uiPriority="20" w:unhideWhenUsed="0" w:qFormat="1"/>
-    <w:lsdException w:name="Table Grid" w:semiHidden="0" w:uiPriority="59" w:unhideWhenUsed="0"/>
-    <w:lsdException w:name="Placeholder Text" w:unhideWhenUsed="0"/>
-    <w:lsdException w:name="No Spacing" w:semiHidden="0" w:uiPriority="1" w:unhideWhenUsed="0" w:qFormat="1"/>
-    <w:lsdException w:name="Light Shading" w:semiHidden="0" w:uiPriority="60" w:unhideWhenUsed="0"/>
-    <w:lsdException w:name="Light List" w:semiHidden="0" w:uiPriority="61" w:unhideWhenUsed="0"/>
-    <w:lsdException w:name="Light Grid" w:semiHidden="0" w:uiPriority="62" w:unhideWhenUsed="0"/>
-    <w:lsdException w:name="Medium Shading 1" w:semiHidden="0" w:uiPriority="63" w:unhideWhenUsed="0"/>
-    <w:lsdException w:name="Medium Shading 2" w:semiHidden="0" w:uiPriority="64" w:unhideWhenUsed="0"/>
-    <w:lsdException w:name="Medium List 1" w:semiHidden="0" w:uiPriority="65" w:unhideWhenUsed="0"/>
-    <w:lsdException w:name="Medium List 2" w:semiHidden="0" w:uiPriority="66" w:unhideWhenUsed="0"/>
-    <w:lsdException w:name="Medium Grid 1" w:semiHidden="0" w:uiPriority="67" w:unhideWhenUsed="0"/>
-    <w:lsdException w:name="Medium Grid 2" w:semiHidden="0" w:uiPriority="68" w:unhideWhenUsed="0"/>
-    <w:lsdException w:name="Medium Grid 3" w:semiHidden="0" w:uiPriority="69" w:unhideWhenUsed="0"/>
-    <w:lsdException w:name="Dark List" w:semiHidden="0" w:uiPriority="70" w:unhideWhenUsed="0"/>
-    <w:lsdException w:name="Colorful Shading" w:semiHidden="0" w:uiPriority="71" w:unhideWhenUsed="0"/>
-    <w:lsdException w:name="Colorful List" w:semiHidden="0" w:uiPriority="72" w:unhideWhenUsed="0"/>
-    <w:lsdException w:name="Colorful Grid" w:semiHidden="0" w:uiPriority="73" w:unhideWhenUsed="0"/>
-    <w:lsdException w:name="Light Shading Accent 1" w:semiHidden="0" w:uiPriority="60" w:unhideWhenUsed="0"/>
-    <w:lsdException w:name="Light List Accent 1" w:semiHidden="0" w:uiPriority="61" w:unhideWhenUsed="0"/>
-    <w:lsdException w:name="Light Grid Accent 1" w:semiHidden="0" w:uiPriority="62" w:unhideWhenUsed="0"/>
-    <w:lsdException w:name="Medium Shading 1 Accent 1" w:semiHidden="0" w:uiPriority="63" w:unhideWhenUsed="0"/>
-    <w:lsdException w:name="Medium Shading 2 Accent 1" w:semiHidden="0" w:uiPriority="64" w:unhideWhenUsed="0"/>
-    <w:lsdException w:name="Medium List 1 Accent 1" w:semiHidden="0" w:uiPriority="65" w:unhideWhenUsed="0"/>
-    <w:lsdException w:name="Revision" w:unhideWhenUsed="0"/>
-    <w:lsdException w:name="List Paragraph" w:semiHidden="0" w:uiPriority="34" w:unhideWhenUsed="0" w:qFormat="1"/>
-    <w:lsdException w:name="Quote" w:semiHidden="0" w:uiPriority="29" w:unhideWhenUsed="0" w:qFormat="1"/>
-    <w:lsdException w:name="Intense Quote" w:semiHidden="0" w:uiPriority="30" w:unhideWhenUsed="0" w:qFormat="1"/>
-    <w:lsdException w:name="Medium List 2 Accent 1" w:semiHidden="0" w:uiPriority="66" w:unhideWhenUsed="0"/>
-    <w:lsdException w:name="Medium Grid 1 Accent 1" w:semiHidden="0" w:uiPriority="67" w:unhideWhenUsed="0"/>
-    <w:lsdException w:name="Medium Grid 2 Accent 1" w:semiHidden="0" w:uiPriority="68" w:unhideWhenUsed="0"/>
-    <w:lsdException w:name="Medium Grid 3 Accent 1" w:semiHidden="0" w:uiPriority="69" w:unhideWhenUsed="0"/>
-    <w:lsdException w:name="Dark List Accent 1" w:semiHidden="0" w:uiPriority="70" w:unhideWhenUsed="0"/>
-    <w:lsdException w:name="Colorful Shading Accent 1" w:semiHidden="0" w:uiPriority="71" w:unhideWhenUsed="0"/>
-    <w:lsdException w:name="Colorful List Accent 1" w:semiHidden="0" w:uiPriority="72" w:unhideWhenUsed="0"/>
-    <w:lsdException w:name="Colorful Grid Accent 1" w:semiHidden="0" w:uiPriority="73" w:unhideWhenUsed="0"/>
-    <w:lsdException w:name="Light Shading Accent 2" w:semiHidden="0" w:uiPriority="60" w:unhideWhenUsed="0"/>
-    <w:lsdException w:name="Light List Accent 2" w:semiHidden="0" w:uiPriority="61" w:unhideWhenUsed="0"/>
-    <w:lsdException w:name="Light Grid Accent 2" w:semiHidden="0" w:uiPriority="62" w:unhideWhenUsed="0"/>
-    <w:lsdException w:name="Medium Shading 1 Accent 2" w:semiHidden="0" w:uiPriority="63" w:unhideWhenUsed="0"/>
-    <w:lsdException w:name="Medium Shading 2 Accent 2" w:semiHidden="0" w:uiPriority="64" w:unhideWhenUsed="0"/>
-    <w:lsdException w:name="Medium List 1 Accent 2" w:semiHidden="0" w:uiPriority="65" w:unhideWhenUsed="0"/>
-    <w:lsdException w:name="Medium List 2 Accent 2" w:semiHidden="0" w:uiPriority="66" w:unhideWhenUsed="0"/>
-    <w:lsdException w:name="Medium Grid 1 Accent 2" w:semiHidden="0" w:uiPriority="67" w:unhideWhenUsed="0"/>
-    <w:lsdException w:name="Medium Grid 2 Accent 2" w:semiHidden="0" w:uiPriority="68" w:unhideWhenUsed="0"/>
-    <w:lsdException w:name="Medium Grid 3 Accent 2" w:semiHidden="0" w:uiPriority="69" w:unhideWhenUsed="0"/>
-    <w:lsdException w:name="Dark List Accent 2" w:semiHidden="0" w:uiPriority="70" w:unhideWhenUsed="0"/>
-    <w:lsdException w:name="Colorful Shading Accent 2" w:semiHidden="0" w:uiPriority="71" w:unhideWhenUsed="0"/>
-    <w:lsdException w:name="Colorful List Accent 2" w:semiHidden="0" w:uiPriority="72" w:unhideWhenUsed="0"/>
-    <w:lsdException w:name="Colorful Grid Accent 2" w:semiHidden="0" w:uiPriority="73" w:unhideWhenUsed="0"/>
-    <w:lsdException w:name="Light Shading Accent 3" w:semiHidden="0" w:uiPriority="60" w:unhideWhenUsed="0"/>
-    <w:lsdException w:name="Light List Accent 3" w:semiHidden="0" w:uiPriority="61" w:unhideWhenUsed="0"/>
-    <w:lsdException w:name="Light Grid Accent 3" w:semiHidden="0" w:uiPriority="62" w:unhideWhenUsed="0"/>
-    <w:lsdException w:name="Medium Shading 1 Accent 3" w:semiHidden="0" w:uiPriority="63" w:unhideWhenUsed="0"/>
-    <w:lsdException w:name="Medium Shading 2 Accent 3" w:semiHidden="0" w:uiPriority="64" w:unhideWhenUsed="0"/>
-    <w:lsdException w:name="Medium List 1 Accent 3" w:semiHidden="0" w:uiPriority="65" w:unhideWhenUsed="0"/>
-    <w:lsdException w:name="Medium List 2 Accent 3" w:semiHidden="0" w:uiPriority="66" w:unhideWhenUsed="0"/>
-    <w:lsdException w:name="Medium Grid 1 Accent 3" w:semiHidden="0" w:uiPriority="67" w:unhideWhenUsed="0"/>
-    <w:lsdException w:name="Medium Grid 2 Accent 3" w:semiHidden="0" w:uiPriority="68" w:unhideWhenUsed="0"/>
-    <w:lsdException w:name="Medium Grid 3 Accent 3" w:semiHidden="0" w:uiPriority="69" w:unhideWhenUsed="0"/>
-    <w:lsdException w:name="Dark List Accent 3" w:semiHidden="0" w:uiPriority="70" w:unhideWhenUsed="0"/>
-    <w:lsdException w:name="Colorful Shading Accent 3" w:semiHidden="0" w:uiPriority="71" w:unhideWhenUsed="0"/>
-    <w:lsdException w:name="Colorful List Accent 3" w:semiHidden="0" w:uiPriority="72" w:unhideWhenUsed="0"/>
-    <w:lsdException w:name="Colorful Grid Accent 3" w:semiHidden="0" w:uiPriority="73" w:unhideWhenUsed="0"/>
-    <w:lsdException w:name="Light Shading Accent 4" w:semiHidden="0" w:uiPriority="60" w:unhideWhenUsed="0"/>
-    <w:lsdException w:name="Light List Accent 4" w:semiHidden="0" w:uiPriority="61" w:unhideWhenUsed="0"/>
-    <w:lsdException w:name="Light Grid Accent 4" w:semiHidden="0" w:uiPriority="62" w:unhideWhenUsed="0"/>
-    <w:lsdException w:name="Medium Shading 1 Accent 4" w:semiHidden="0" w:uiPriority="63" w:unhideWhenUsed="0"/>
-    <w:lsdException w:name="Medium Shading 2 Accent 4" w:semiHidden="0" w:uiPriority="64" w:unhideWhenUsed="0"/>
-    <w:lsdException w:name="Medium List 1 Accent 4" w:semiHidden="0" w:uiPriority="65" w:unhideWhenUsed="0"/>
-    <w:lsdException w:name="Medium List 2 Accent 4" w:semiHidden="0" w:uiPriority="66" w:unhideWhenUsed="0"/>
-    <w:lsdException w:name="Medium Grid 1 Accent 4" w:semiHidden="0" w:uiPriority="67" w:unhideWhenUsed="0"/>
-    <w:lsdException w:name="Medium Grid 2 Accent 4" w:semiHidden="0" w:uiPriority="68" w:unhideWhenUsed="0"/>
-    <w:lsdException w:name="Medium Grid 3 Accent 4" w:semiHidden="0" w:uiPriority="69" w:unhideWhenUsed="0"/>
-    <w:lsdException w:name="Dark List Accent 4" w:semiHidden="0" w:uiPriority="70" w:unhideWhenUsed="0"/>
-    <w:lsdException w:name="Colorful Shading Accent 4" w:semiHidden="0" w:uiPriority="71" w:unhideWhenUsed="0"/>
-    <w:lsdException w:name="Colorful List Accent 4" w:semiHidden="0" w:uiPriority="72" w:unhideWhenUsed="0"/>
-    <w:lsdException w:name="Colorful Grid Accent 4" w:semiHidden="0" w:uiPriority="73" w:unhideWhenUsed="0"/>
-    <w:lsdException w:name="Light Shading Accent 5" w:semiHidden="0" w:uiPriority="60" w:unhideWhenUsed="0"/>
-    <w:lsdException w:name="Light List Accent 5" w:semiHidden="0" w:uiPriority="61" w:unhideWhenUsed="0"/>
-    <w:lsdException w:name="Light Grid Accent 5" w:semiHidden="0" w:uiPriority="62" w:unhideWhenUsed="0"/>
-    <w:lsdException w:name="Medium Shading 1 Accent 5" w:semiHidden="0" w:uiPriority="63" w:unhideWhenUsed="0"/>
-    <w:lsdException w:name="Medium Shading 2 Accent 5" w:semiHidden="0" w:uiPriority="64" w:unhideWhenUsed="0"/>
-    <w:lsdException w:name="Medium List 1 Accent 5" w:semiHidden="0" w:uiPriority="65" w:unhideWhenUsed="0"/>
-    <w:lsdException w:name="Medium List 2 Accent 5" w:semiHidden="0" w:uiPriority="66" w:unhideWhenUsed="0"/>
-    <w:lsdException w:name="Medium Grid 1 Accent 5" w:semiHidden="0" w:uiPriority="67" w:unhideWhenUsed="0"/>
-    <w:lsdException w:name="Medium Grid 2 Accent 5" w:semiHidden="0" w:uiPriority="68" w:unhideWhenUsed="0"/>
-    <w:lsdException w:name="Medium Grid 3 Accent 5" w:semiHidden="0" w:uiPriority="69" w:unhideWhenUsed="0"/>
-    <w:lsdException w:name="Dark List Accent 5" w:semiHidden="0" w:uiPriority="70" w:unhideWhenUsed="0"/>
-    <w:lsdException w:name="Colorful Shading Accent 5" w:semiHidden="0" w:uiPriority="71" w:unhideWhenUsed="0"/>
-    <w:lsdException w:name="Colorful List Accent 5" w:semiHidden="0" w:uiPriority="72" w:unhideWhenUsed="0"/>
-    <w:lsdException w:name="Colorful Grid Accent 5" w:semiHidden="0" w:uiPriority="73" w:unhideWhenUsed="0"/>
-    <w:lsdException w:name="Light Shading Accent 6" w:semiHidden="0" w:uiPriority="60" w:unhideWhenUsed="0"/>
-    <w:lsdException w:name="Light List Accent 6" w:semiHidden="0" w:uiPriority="61" w:unhideWhenUsed="0"/>
-    <w:lsdException w:name="Light Grid Accent 6" w:semiHidden="0" w:uiPriority="62" w:unhideWhenUsed="0"/>
-    <w:lsdException w:name="Medium Shading 1 Accent 6" w:semiHidden="0" w:uiPriority="63" w:unhideWhenUsed="0"/>
-    <w:lsdException w:name="Medium Shading 2 Accent 6" w:semiHidden="0" w:uiPriority="64" w:unhideWhenUsed="0"/>
-    <w:lsdException w:name="Medium List 1 Accent 6" w:semiHidden="0" w:uiPriority="65" w:unhideWhenUsed="0"/>
-    <w:lsdException w:name="Medium List 2 Accent 6" w:semiHidden="0" w:uiPriority="66" w:unhideWhenUsed="0"/>
-    <w:lsdException w:name="Medium Grid 1 Accent 6" w:semiHidden="0" w:uiPriority="67" w:unhideWhenUsed="0"/>
-    <w:lsdException w:name="Medium Grid 2 Accent 6" w:semiHidden="0" w:uiPriority="68" w:unhideWhenUsed="0"/>
-    <w:lsdException w:name="Medium Grid 3 Accent 6" w:semiHidden="0" w:uiPriority="69" w:unhideWhenUsed="0"/>
-    <w:lsdException w:name="Dark List Accent 6" w:semiHidden="0" w:uiPriority="70" w:unhideWhenUsed="0"/>
-    <w:lsdException w:name="Colorful Shading Accent 6" w:semiHidden="0" w:uiPriority="71" w:unhideWhenUsed="0"/>
-    <w:lsdException w:name="Colorful List Accent 6" w:semiHidden="0" w:uiPriority="72" w:unhideWhenUsed="0"/>
-    <w:lsdException w:name="Colorful Grid Accent 6" w:semiHidden="0" w:uiPriority="73" w:unhideWhenUsed="0"/>
-    <w:lsdException w:name="Subtle Emphasis" w:semiHidden="0" w:uiPriority="19" w:unhideWhenUsed="0" w:qFormat="1"/>
-    <w:lsdException w:name="Intense Emphasis" w:semiHidden="0" w:uiPriority="21" w:unhideWhenUsed="0" w:qFormat="1"/>
-    <w:lsdException w:name="Subtle Reference" w:semiHidden="0" w:uiPriority="31" w:unhideWhenUsed="0" w:qFormat="1"/>
-    <w:lsdException w:name="Intense Reference" w:semiHidden="0" w:uiPriority="32" w:unhideWhenUsed="0" w:qFormat="1"/>
-    <w:lsdException w:name="Book Title" w:semiHidden="0" w:uiPriority="33" w:unhideWhenUsed="0" w:qFormat="1"/>
-    <w:lsdException w:name="Bibliography" w:uiPriority="37"/>
-    <w:lsdException w:name="TOC Heading" w:uiPriority="39" w:qFormat="1"/>
+  <w:latentStyles w:defLockedState="0" w:defUIPriority="99" w:defSemiHidden="0" w:defUnhideWhenUsed="0" w:defQFormat="0" w:count="374">
+    <w:lsdException w:name="Normal" w:uiPriority="0" w:qFormat="1"/>
+    <w:lsdException w:name="heading 1" w:uiPriority="9" w:qFormat="1"/>
+    <w:lsdException w:name="heading 2" w:semiHidden="1" w:uiPriority="9" w:unhideWhenUsed="1" w:qFormat="1"/>
+    <w:lsdException w:name="heading 3" w:semiHidden="1" w:uiPriority="9" w:unhideWhenUsed="1" w:qFormat="1"/>
+    <w:lsdException w:name="heading 4" w:semiHidden="1" w:uiPriority="9" w:unhideWhenUsed="1" w:qFormat="1"/>
+    <w:lsdException w:name="heading 5" w:semiHidden="1" w:uiPriority="9" w:unhideWhenUsed="1" w:qFormat="1"/>
+    <w:lsdException w:name="heading 6" w:semiHidden="1" w:uiPriority="9" w:unhideWhenUsed="1" w:qFormat="1"/>
+    <w:lsdException w:name="heading 7" w:semiHidden="1" w:uiPriority="9" w:unhideWhenUsed="1" w:qFormat="1"/>
+    <w:lsdException w:name="heading 8" w:semiHidden="1" w:uiPriority="9" w:unhideWhenUsed="1" w:qFormat="1"/>
+    <w:lsdException w:name="heading 9" w:semiHidden="1" w:uiPriority="9" w:unhideWhenUsed="1" w:qFormat="1"/>
+    <w:lsdException w:name="index 1" w:semiHidden="1" w:unhideWhenUsed="1"/>
+    <w:lsdException w:name="index 2" w:semiHidden="1" w:unhideWhenUsed="1"/>
+    <w:lsdException w:name="index 3" w:semiHidden="1" w:unhideWhenUsed="1"/>
+    <w:lsdException w:name="index 4" w:semiHidden="1" w:unhideWhenUsed="1"/>
+    <w:lsdException w:name="index 5" w:semiHidden="1" w:unhideWhenUsed="1"/>
+    <w:lsdException w:name="index 6" w:semiHidden="1" w:unhideWhenUsed="1"/>
+    <w:lsdException w:name="index 7" w:semiHidden="1" w:unhideWhenUsed="1"/>
+    <w:lsdException w:name="index 8" w:semiHidden="1" w:unhideWhenUsed="1"/>
+    <w:lsdException w:name="index 9" w:semiHidden="1" w:unhideWhenUsed="1"/>
+    <w:lsdException w:name="toc 1" w:semiHidden="1" w:uiPriority="39" w:unhideWhenUsed="1"/>
+    <w:lsdException w:name="toc 2" w:semiHidden="1" w:uiPriority="39" w:unhideWhenUsed="1"/>
+    <w:lsdException w:name="toc 3" w:semiHidden="1" w:uiPriority="39" w:unhideWhenUsed="1"/>
+    <w:lsdException w:name="toc 4" w:semiHidden="1" w:uiPriority="39" w:unhideWhenUsed="1"/>
+    <w:lsdException w:name="toc 5" w:semiHidden="1" w:uiPriority="39" w:unhideWhenUsed="1"/>
+    <w:lsdException w:name="toc 6" w:semiHidden="1" w:uiPriority="39" w:unhideWhenUsed="1"/>
+    <w:lsdException w:name="toc 7" w:semiHidden="1" w:uiPriority="39" w:unhideWhenUsed="1"/>
+    <w:lsdException w:name="toc 8" w:semiHidden="1" w:uiPriority="39" w:unhideWhenUsed="1"/>
+    <w:lsdException w:name="toc 9" w:semiHidden="1" w:uiPriority="39" w:unhideWhenUsed="1"/>
+    <w:lsdException w:name="Normal Indent" w:semiHidden="1" w:unhideWhenUsed="1"/>
+    <w:lsdException w:name="footnote text" w:semiHidden="1" w:unhideWhenUsed="1"/>
+    <w:lsdException w:name="annotation text" w:semiHidden="1" w:unhideWhenUsed="1"/>
+    <w:lsdException w:name="header" w:semiHidden="1" w:unhideWhenUsed="1"/>
+    <w:lsdException w:name="footer" w:semiHidden="1" w:unhideWhenUsed="1"/>
+    <w:lsdException w:name="index heading" w:semiHidden="1" w:unhideWhenUsed="1"/>
+    <w:lsdException w:name="caption" w:semiHidden="1" w:uiPriority="35" w:unhideWhenUsed="1" w:qFormat="1"/>
+    <w:lsdException w:name="table of figures" w:semiHidden="1" w:unhideWhenUsed="1"/>
+    <w:lsdException w:name="envelope address" w:semiHidden="1" w:unhideWhenUsed="1"/>
+    <w:lsdException w:name="envelope return" w:semiHidden="1" w:unhideWhenUsed="1"/>
+    <w:lsdException w:name="footnote reference" w:semiHidden="1" w:unhideWhenUsed="1"/>
+    <w:lsdException w:name="annotation reference" w:semiHidden="1" w:unhideWhenUsed="1"/>
+    <w:lsdException w:name="line number" w:semiHidden="1" w:unhideWhenUsed="1"/>
+    <w:lsdException w:name="page number" w:semiHidden="1" w:unhideWhenUsed="1"/>
+    <w:lsdException w:name="endnote reference" w:semiHidden="1" w:unhideWhenUsed="1"/>
+    <w:lsdException w:name="endnote text" w:semiHidden="1" w:unhideWhenUsed="1"/>
+    <w:lsdException w:name="table of authorities" w:semiHidden="1" w:unhideWhenUsed="1"/>
+    <w:lsdException w:name="macro" w:semiHidden="1" w:unhideWhenUsed="1"/>
+    <w:lsdException w:name="toa heading" w:semiHidden="1" w:unhideWhenUsed="1"/>
+    <w:lsdException w:name="List" w:semiHidden="1" w:unhideWhenUsed="1"/>
+    <w:lsdException w:name="List Bullet" w:semiHidden="1" w:unhideWhenUsed="1"/>
+    <w:lsdException w:name="List Number" w:semiHidden="1" w:unhideWhenUsed="1"/>
+    <w:lsdException w:name="List 2" w:semiHidden="1" w:unhideWhenUsed="1"/>
+    <w:lsdException w:name="List 3" w:semiHidden="1" w:unhideWhenUsed="1"/>
+    <w:lsdException w:name="List 4" w:semiHidden="1" w:unhideWhenUsed="1"/>
+    <w:lsdException w:name="List 5" w:semiHidden="1" w:unhideWhenUsed="1"/>
+    <w:lsdException w:name="List Bullet 2" w:semiHidden="1" w:unhideWhenUsed="1"/>
+    <w:lsdException w:name="List Bullet 3" w:semiHidden="1" w:unhideWhenUsed="1"/>
+    <w:lsdException w:name="List Bullet 4" w:semiHidden="1" w:unhideWhenUsed="1"/>
+    <w:lsdException w:name="List Bullet 5" w:semiHidden="1" w:unhideWhenUsed="1"/>
+    <w:lsdException w:name="List Number 2" w:semiHidden="1" w:unhideWhenUsed="1"/>
+    <w:lsdException w:name="List Number 3" w:semiHidden="1" w:unhideWhenUsed="1"/>
+    <w:lsdException w:name="List Number 4" w:semiHidden="1" w:unhideWhenUsed="1"/>
+    <w:lsdException w:name="List Number 5" w:semiHidden="1" w:unhideWhenUsed="1"/>
+    <w:lsdException w:name="Title" w:uiPriority="10" w:qFormat="1"/>
+    <w:lsdException w:name="Closing" w:semiHidden="1" w:unhideWhenUsed="1"/>
+    <w:lsdException w:name="Signature" w:semiHidden="1" w:unhideWhenUsed="1"/>
+    <w:lsdException w:name="Default Paragraph Font" w:semiHidden="1" w:uiPriority="1" w:unhideWhenUsed="1"/>
+    <w:lsdException w:name="Body Text" w:semiHidden="1" w:unhideWhenUsed="1"/>
+    <w:lsdException w:name="Body Text Indent" w:semiHidden="1" w:unhideWhenUsed="1"/>
+    <w:lsdException w:name="List Continue" w:semiHidden="1" w:unhideWhenUsed="1"/>
+    <w:lsdException w:name="List Continue 2" w:semiHidden="1" w:unhideWhenUsed="1"/>
+    <w:lsdException w:name="List Continue 3" w:semiHidden="1" w:unhideWhenUsed="1"/>
+    <w:lsdException w:name="List Continue 4" w:semiHidden="1" w:unhideWhenUsed="1"/>
+    <w:lsdException w:name="List Continue 5" w:semiHidden="1" w:unhideWhenUsed="1"/>
+    <w:lsdException w:name="Message Header" w:semiHidden="1" w:unhideWhenUsed="1"/>
+    <w:lsdException w:name="Subtitle" w:uiPriority="11" w:qFormat="1"/>
+    <w:lsdException w:name="Salutation" w:semiHidden="1" w:unhideWhenUsed="1"/>
+    <w:lsdException w:name="Date" w:semiHidden="1" w:unhideWhenUsed="1"/>
+    <w:lsdException w:name="Body Text First Indent" w:semiHidden="1" w:unhideWhenUsed="1"/>
+    <w:lsdException w:name="Body Text First Indent 2" w:semiHidden="1" w:unhideWhenUsed="1"/>
+    <w:lsdException w:name="Note Heading" w:semiHidden="1" w:unhideWhenUsed="1"/>
+    <w:lsdException w:name="Body Text 2" w:semiHidden="1" w:unhideWhenUsed="1"/>
+    <w:lsdException w:name="Body Text 3" w:semiHidden="1" w:unhideWhenUsed="1"/>
+    <w:lsdException w:name="Body Text Indent 2" w:semiHidden="1" w:unhideWhenUsed="1"/>
+    <w:lsdException w:name="Body Text Indent 3" w:semiHidden="1" w:unhideWhenUsed="1"/>
+    <w:lsdException w:name="Block Text" w:semiHidden="1" w:unhideWhenUsed="1"/>
+    <w:lsdException w:name="Hyperlink" w:semiHidden="1" w:unhideWhenUsed="1"/>
+    <w:lsdException w:name="FollowedHyperlink" w:semiHidden="1" w:unhideWhenUsed="1"/>
+    <w:lsdException w:name="Strong" w:uiPriority="22" w:qFormat="1"/>
+    <w:lsdException w:name="Emphasis" w:uiPriority="20" w:qFormat="1"/>
+    <w:lsdException w:name="Document Map" w:semiHidden="1" w:unhideWhenUsed="1"/>
+    <w:lsdException w:name="Plain Text" w:semiHidden="1" w:unhideWhenUsed="1"/>
+    <w:lsdException w:name="E-mail Signature" w:semiHidden="1" w:unhideWhenUsed="1"/>
+    <w:lsdException w:name="HTML Top of Form" w:semiHidden="1" w:unhideWhenUsed="1"/>
+    <w:lsdException w:name="HTML Bottom of Form" w:semiHidden="1" w:unhideWhenUsed="1"/>
+    <w:lsdException w:name="Normal (Web)" w:semiHidden="1" w:unhideWhenUsed="1"/>
+    <w:lsdException w:name="HTML Acronym" w:semiHidden="1" w:unhideWhenUsed="1"/>
+    <w:lsdException w:name="HTML Address" w:semiHidden="1" w:unhideWhenUsed="1"/>
+    <w:lsdException w:name="HTML Cite" w:semiHidden="1" w:unhideWhenUsed="1"/>
+    <w:lsdException w:name="HTML Code" w:semiHidden="1" w:unhideWhenUsed="1"/>
+    <w:lsdException w:name="HTML Definition" w:semiHidden="1" w:unhideWhenUsed="1"/>
+    <w:lsdException w:name="HTML Keyboard" w:semiHidden="1" w:unhideWhenUsed="1"/>
+    <w:lsdException w:name="HTML Preformatted" w:semiHidden="1" w:unhideWhenUsed="1"/>
+    <w:lsdException w:name="HTML Sample" w:semiHidden="1" w:unhideWhenUsed="1"/>
+    <w:lsdException w:name="HTML Typewriter" w:semiHidden="1" w:unhideWhenUsed="1"/>
+    <w:lsdException w:name="HTML Variable" w:semiHidden="1" w:unhideWhenUsed="1"/>
+    <w:lsdException w:name="Normal Table" w:semiHidden="1" w:unhideWhenUsed="1"/>
+    <w:lsdException w:name="annotation subject" w:semiHidden="1" w:unhideWhenUsed="1"/>
+    <w:lsdException w:name="No List" w:semiHidden="1" w:unhideWhenUsed="1"/>
+    <w:lsdException w:name="Outline List 1" w:semiHidden="1" w:unhideWhenUsed="1"/>
+    <w:lsdException w:name="Outline List 2" w:semiHidden="1" w:unhideWhenUsed="1"/>
+    <w:lsdException w:name="Outline List 3" w:semiHidden="1" w:unhideWhenUsed="1"/>
+    <w:lsdException w:name="Table Simple 1" w:semiHidden="1" w:unhideWhenUsed="1"/>
+    <w:lsdException w:name="Table Simple 2" w:semiHidden="1" w:unhideWhenUsed="1"/>
+    <w:lsdException w:name="Table Simple 3" w:semiHidden="1" w:unhideWhenUsed="1"/>
+    <w:lsdException w:name="Table Classic 1" w:semiHidden="1" w:unhideWhenUsed="1"/>
+    <w:lsdException w:name="Table Classic 2" w:semiHidden="1" w:unhideWhenUsed="1"/>
+    <w:lsdException w:name="Table Classic 3" w:semiHidden="1" w:unhideWhenUsed="1"/>
+    <w:lsdException w:name="Table Classic 4" w:semiHidden="1" w:unhideWhenUsed="1"/>
+    <w:lsdException w:name="Table Colorful 1" w:semiHidden="1" w:unhideWhenUsed="1"/>
+    <w:lsdException w:name="Table Colorful 2" w:semiHidden="1" w:unhideWhenUsed="1"/>
+    <w:lsdException w:name="Table Colorful 3" w:semiHidden="1" w:unhideWhenUsed="1"/>
+    <w:lsdException w:name="Table Columns 1" w:semiHidden="1" w:unhideWhenUsed="1"/>
+    <w:lsdException w:name="Table Columns 2" w:semiHidden="1" w:unhideWhenUsed="1"/>
+    <w:lsdException w:name="Table Columns 3" w:semiHidden="1" w:unhideWhenUsed="1"/>
+    <w:lsdException w:name="Table Columns 4" w:semiHidden="1" w:unhideWhenUsed="1"/>
+    <w:lsdException w:name="Table Columns 5" w:semiHidden="1" w:unhideWhenUsed="1"/>
+    <w:lsdException w:name="Table Grid 1" w:semiHidden="1" w:unhideWhenUsed="1"/>
+    <w:lsdException w:name="Table Grid 2" w:semiHidden="1" w:unhideWhenUsed="1"/>
+    <w:lsdException w:name="Table Grid 3" w:semiHidden="1" w:unhideWhenUsed="1"/>
+    <w:lsdException w:name="Table Grid 4" w:semiHidden="1" w:unhideWhenUsed="1"/>
+    <w:lsdException w:name="Table Grid 5" w:semiHidden="1" w:unhideWhenUsed="1"/>
+    <w:lsdException w:name="Table Grid 6" w:semiHidden="1" w:unhideWhenUsed="1"/>
+    <w:lsdException w:name="Table Grid 7" w:semiHidden="1" w:unhideWhenUsed="1"/>
+    <w:lsdException w:name="Table Grid 8" w:semiHidden="1" w:unhideWhenUsed="1"/>
+    <w:lsdException w:name="Table List 1" w:semiHidden="1" w:unhideWhenUsed="1"/>
+    <w:lsdException w:name="Table List 2" w:semiHidden="1" w:unhideWhenUsed="1"/>
+    <w:lsdException w:name="Table List 3" w:semiHidden="1" w:unhideWhenUsed="1"/>
+    <w:lsdException w:name="Table List 4" w:semiHidden="1" w:unhideWhenUsed="1"/>
+    <w:lsdException w:name="Table List 5" w:semiHidden="1" w:unhideWhenUsed="1"/>
+    <w:lsdException w:name="Table List 6" w:semiHidden="1" w:unhideWhenUsed="1"/>
+    <w:lsdException w:name="Table List 7" w:semiHidden="1" w:unhideWhenUsed="1"/>
+    <w:lsdException w:name="Table List 8" w:semiHidden="1" w:unhideWhenUsed="1"/>
+    <w:lsdException w:name="Table 3D effects 1" w:semiHidden="1" w:unhideWhenUsed="1"/>
+    <w:lsdException w:name="Table 3D effects 2" w:semiHidden="1" w:unhideWhenUsed="1"/>
+    <w:lsdException w:name="Table 3D effects 3" w:semiHidden="1" w:unhideWhenUsed="1"/>
+    <w:lsdException w:name="Table Contemporary" w:semiHidden="1" w:unhideWhenUsed="1"/>
+    <w:lsdException w:name="Table Elegant" w:semiHidden="1" w:unhideWhenUsed="1"/>
+    <w:lsdException w:name="Table Professional" w:semiHidden="1" w:unhideWhenUsed="1"/>
+    <w:lsdException w:name="Table Subtle 1" w:semiHidden="1" w:unhideWhenUsed="1"/>
+    <w:lsdException w:name="Table Subtle 2" w:semiHidden="1" w:unhideWhenUsed="1"/>
+    <w:lsdException w:name="Table Web 1" w:semiHidden="1" w:unhideWhenUsed="1"/>
+    <w:lsdException w:name="Table Web 2" w:semiHidden="1" w:unhideWhenUsed="1"/>
+    <w:lsdException w:name="Table Web 3" w:semiHidden="1" w:unhideWhenUsed="1"/>
+    <w:lsdException w:name="Balloon Text" w:semiHidden="1" w:unhideWhenUsed="1"/>
+    <w:lsdException w:name="Table Grid" w:uiPriority="59"/>
+    <w:lsdException w:name="Table Theme" w:semiHidden="1" w:unhideWhenUsed="1"/>
+    <w:lsdException w:name="Placeholder Text" w:semiHidden="1"/>
+    <w:lsdException w:name="No Spacing" w:uiPriority="1" w:qFormat="1"/>
+    <w:lsdException w:name="Light Shading" w:uiPriority="60"/>
+    <w:lsdException w:name="Light List" w:uiPriority="61"/>
+    <w:lsdException w:name="Light Grid" w:uiPriority="62"/>
+    <w:lsdException w:name="Medium Shading 1" w:uiPriority="63"/>
+    <w:lsdException w:name="Medium Shading 2" w:uiPriority="64"/>
+    <w:lsdException w:name="Medium List 1" w:uiPriority="65"/>
+    <w:lsdException w:name="Medium List 2" w:uiPriority="66"/>
+    <w:lsdException w:name="Medium Grid 1" w:uiPriority="67"/>
+    <w:lsdException w:name="Medium Grid 2" w:uiPriority="68"/>
+    <w:lsdException w:name="Medium Grid 3" w:uiPriority="69"/>
+    <w:lsdException w:name="Dark List" w:uiPriority="70"/>
+    <w:lsdException w:name="Colorful Shading" w:uiPriority="71"/>
+    <w:lsdException w:name="Colorful List" w:uiPriority="72"/>
+    <w:lsdException w:name="Colorful Grid" w:uiPriority="73"/>
+    <w:lsdException w:name="Light Shading Accent 1" w:uiPriority="60"/>
+    <w:lsdException w:name="Light List Accent 1" w:uiPriority="61"/>
+    <w:lsdException w:name="Light Grid Accent 1" w:uiPriority="62"/>
+    <w:lsdException w:name="Medium Shading 1 Accent 1" w:uiPriority="63"/>
+    <w:lsdException w:name="Medium Shading 2 Accent 1" w:uiPriority="64"/>
+    <w:lsdException w:name="Medium List 1 Accent 1" w:uiPriority="65"/>
+    <w:lsdException w:name="Revision" w:semiHidden="1"/>
+    <w:lsdException w:name="List Paragraph" w:uiPriority="34" w:qFormat="1"/>
+    <w:lsdException w:name="Quote" w:uiPriority="29" w:qFormat="1"/>
+    <w:lsdException w:name="Intense Quote" w:uiPriority="30" w:qFormat="1"/>
+    <w:lsdException w:name="Medium List 2 Accent 1" w:uiPriority="66"/>
+    <w:lsdException w:name="Medium Grid 1 Accent 1" w:uiPriority="67"/>
+    <w:lsdException w:name="Medium Grid 2 Accent 1" w:uiPriority="68"/>
+    <w:lsdException w:name="Medium Grid 3 Accent 1" w:uiPriority="69"/>
+    <w:lsdException w:name="Dark List Accent 1" w:uiPriority="70"/>
+    <w:lsdException w:name="Colorful Shading Accent 1" w:uiPriority="71"/>
+    <w:lsdException w:name="Colorful List Accent 1" w:uiPriority="72"/>
+    <w:lsdException w:name="Colorful Grid Accent 1" w:uiPriority="73"/>
+    <w:lsdException w:name="Light Shading Accent 2" w:uiPriority="60"/>
+    <w:lsdException w:name="Light List Accent 2" w:uiPriority="61"/>
+    <w:lsdException w:name="Light Grid Accent 2" w:uiPriority="62"/>
+    <w:lsdException w:name="Medium Shading 1 Accent 2" w:uiPriority="63"/>
+    <w:lsdException w:name="Medium Shading 2 Accent 2" w:uiPriority="64"/>
+    <w:lsdException w:name="Medium List 1 Accent 2" w:uiPriority="65"/>
+    <w:lsdException w:name="Medium List 2 Accent 2" w:uiPriority="66"/>
+    <w:lsdException w:name="Medium Grid 1 Accent 2" w:uiPriority="67"/>
+    <w:lsdException w:name="Medium Grid 2 Accent 2" w:uiPriority="68"/>
+    <w:lsdException w:name="Medium Grid 3 Accent 2" w:uiPriority="69"/>
+    <w:lsdException w:name="Dark List Accent 2" w:uiPriority="70"/>
+    <w:lsdException w:name="Colorful Shading Accent 2" w:uiPriority="71"/>
+    <w:lsdException w:name="Colorful List Accent 2" w:uiPriority="72"/>
+    <w:lsdException w:name="Colorful Grid Accent 2" w:uiPriority="73"/>
+    <w:lsdException w:name="Light Shading Accent 3" w:uiPriority="60"/>
+    <w:lsdException w:name="Light List Accent 3" w:uiPriority="61"/>
+    <w:lsdException w:name="Light Grid Accent 3" w:uiPriority="62"/>
+    <w:lsdException w:name="Medium Shading 1 Accent 3" w:uiPriority="63"/>
+    <w:lsdException w:name="Medium Shading 2 Accent 3" w:uiPriority="64"/>
+    <w:lsdException w:name="Medium List 1 Accent 3" w:uiPriority="65"/>
+    <w:lsdException w:name="Medium List 2 Accent 3" w:uiPriority="66"/>
+    <w:lsdException w:name="Medium Grid 1 Accent 3" w:uiPriority="67"/>
+    <w:lsdException w:name="Medium Grid 2 Accent 3" w:uiPriority="68"/>
+    <w:lsdException w:name="Medium Grid 3 Accent 3" w:uiPriority="69"/>
+    <w:lsdException w:name="Dark List Accent 3" w:uiPriority="70"/>
+    <w:lsdException w:name="Colorful Shading Accent 3" w:uiPriority="71"/>
+    <w:lsdException w:name="Colorful List Accent 3" w:uiPriority="72"/>
+    <w:lsdException w:name="Colorful Grid Accent 3" w:uiPriority="73"/>
+    <w:lsdException w:name="Light Shading Accent 4" w:uiPriority="60"/>
+    <w:lsdException w:name="Light List Accent 4" w:uiPriority="61"/>
+    <w:lsdException w:name="Light Grid Accent 4" w:uiPriority="62"/>
+    <w:lsdException w:name="Medium Shading 1 Accent 4" w:uiPriority="63"/>
+    <w:lsdException w:name="Medium Shading 2 Accent 4" w:uiPriority="64"/>
+    <w:lsdException w:name="Medium List 1 Accent 4" w:uiPriority="65"/>
+    <w:lsdException w:name="Medium List 2 Accent 4" w:uiPriority="66"/>
+    <w:lsdException w:name="Medium Grid 1 Accent 4" w:uiPriority="67"/>
+    <w:lsdException w:name="Medium Grid 2 Accent 4" w:uiPriority="68"/>
+    <w:lsdException w:name="Medium Grid 3 Accent 4" w:uiPriority="69"/>
+    <w:lsdException w:name="Dark List Accent 4" w:uiPriority="70"/>
+    <w:lsdException w:name="Colorful Shading Accent 4" w:uiPriority="71"/>
+    <w:lsdException w:name="Colorful List Accent 4" w:uiPriority="72"/>
+    <w:lsdException w:name="Colorful Grid Accent 4" w:uiPriority="73"/>
+    <w:lsdException w:name="Light Shading Accent 5" w:uiPriority="60"/>
+    <w:lsdException w:name="Light List Accent 5" w:uiPriority="61"/>
+    <w:lsdException w:name="Light Grid Accent 5" w:uiPriority="62"/>
+    <w:lsdException w:name="Medium Shading 1 Accent 5" w:uiPriority="63"/>
+    <w:lsdException w:name="Medium Shading 2 Accent 5" w:uiPriority="64"/>
+    <w:lsdException w:name="Medium List 1 Accent 5" w:uiPriority="65"/>
+    <w:lsdException w:name="Medium List 2 Accent 5" w:uiPriority="66"/>
+    <w:lsdException w:name="Medium Grid 1 Accent 5" w:uiPriority="67"/>
+    <w:lsdException w:name="Medium Grid 2 Accent 5" w:uiPriority="68"/>
+    <w:lsdException w:name="Medium Grid 3 Accent 5" w:uiPriority="69"/>
+    <w:lsdException w:name="Dark List Accent 5" w:uiPriority="70"/>
+    <w:lsdException w:name="Colorful Shading Accent 5" w:uiPriority="71"/>
+    <w:lsdException w:name="Colorful List Accent 5" w:uiPriority="72"/>
+    <w:lsdException w:name="Colorful Grid Accent 5" w:uiPriority="73"/>
+    <w:lsdException w:name="Light Shading Accent 6" w:uiPriority="60"/>
+    <w:lsdException w:name="Light List Accent 6" w:uiPriority="61"/>
+    <w:lsdException w:name="Light Grid Accent 6" w:uiPriority="62"/>
+    <w:lsdException w:name="Medium Shading 1 Accent 6" w:uiPriority="63"/>
+    <w:lsdException w:name="Medium Shading 2 Accent 6" w:uiPriority="64"/>
+    <w:lsdException w:name="Medium List 1 Accent 6" w:uiPriority="65"/>
+    <w:lsdException w:name="Medium List 2 Accent 6" w:uiPriority="66"/>
+    <w:lsdException w:name="Medium Grid 1 Accent 6" w:uiPriority="67"/>
+    <w:lsdException w:name="Medium Grid 2 Accent 6" w:uiPriority="68"/>
+    <w:lsdException w:name="Medium Grid 3 Accent 6" w:uiPriority="69"/>
+    <w:lsdException w:name="Dark List Accent 6" w:uiPriority="70"/>
+    <w:lsdException w:name="Colorful Shading Accent 6" w:uiPriority="71"/>
+    <w:lsdException w:name="Colorful List Accent 6" w:uiPriority="72"/>
+    <w:lsdException w:name="Colorful Grid Accent 6" w:uiPriority="73"/>
+    <w:lsdException w:name="Subtle Emphasis" w:uiPriority="19" w:qFormat="1"/>
+    <w:lsdException w:name="Intense Emphasis" w:uiPriority="21" w:qFormat="1"/>
+    <w:lsdException w:name="Subtle Reference" w:uiPriority="31" w:qFormat="1"/>
+    <w:lsdException w:name="Intense Reference" w:uiPriority="32" w:qFormat="1"/>
+    <w:lsdException w:name="Book Title" w:uiPriority="33" w:qFormat="1"/>
+    <w:lsdException w:name="Bibliography" w:semiHidden="1" w:uiPriority="37" w:unhideWhenUsed="1"/>
+    <w:lsdException w:name="TOC Heading" w:semiHidden="1" w:uiPriority="39" w:unhideWhenUsed="1" w:qFormat="1"/>
+    <w:lsdException w:name="Plain Table 1" w:uiPriority="41"/>
+    <w:lsdException w:name="Plain Table 2" w:uiPriority="42"/>
+    <w:lsdException w:name="Plain Table 3" w:uiPriority="43"/>
+    <w:lsdException w:name="Plain Table 4" w:uiPriority="44"/>
+    <w:lsdException w:name="Plain Table 5" w:uiPriority="45"/>
+    <w:lsdException w:name="Grid Table Light" w:uiPriority="40"/>
+    <w:lsdException w:name="Grid Table 1 Light" w:uiPriority="46"/>
+    <w:lsdException w:name="Grid Table 2" w:uiPriority="47"/>
+    <w:lsdException w:name="Grid Table 3" w:uiPriority="48"/>
+    <w:lsdException w:name="Grid Table 4" w:uiPriority="49"/>
+    <w:lsdException w:name="Grid Table 5 Dark" w:uiPriority="50"/>
+    <w:lsdException w:name="Grid Table 6 Colorful" w:uiPriority="51"/>
+    <w:lsdException w:name="Grid Table 7 Colorful" w:uiPriority="52"/>
+    <w:lsdException w:name="Grid Table 1 Light Accent 1" w:uiPriority="46"/>
+    <w:lsdException w:name="Grid Table 2 Accent 1" w:uiPriority="47"/>
+    <w:lsdException w:name="Grid Table 3 Accent 1" w:uiPriority="48"/>
+    <w:lsdException w:name="Grid Table 4 Accent 1" w:uiPriority="49"/>
+    <w:lsdException w:name="Grid Table 5 Dark Accent 1" w:uiPriority="50"/>
+    <w:lsdException w:name="Grid Table 6 Colorful Accent 1" w:uiPriority="51"/>
+    <w:lsdException w:name="Grid Table 7 Colorful Accent 1" w:uiPriority="52"/>
+    <w:lsdException w:name="Grid Table 1 Light Accent 2" w:uiPriority="46"/>
+    <w:lsdException w:name="Grid Table 2 Accent 2" w:uiPriority="47"/>
+    <w:lsdException w:name="Grid Table 3 Accent 2" w:uiPriority="48"/>
+    <w:lsdException w:name="Grid Table 4 Accent 2" w:uiPriority="49"/>
+    <w:lsdException w:name="Grid Table 5 Dark Accent 2" w:uiPriority="50"/>
+    <w:lsdException w:name="Grid Table 6 Colorful Accent 2" w:uiPriority="51"/>
+    <w:lsdException w:name="Grid Table 7 Colorful Accent 2" w:uiPriority="52"/>
+    <w:lsdException w:name="Grid Table 1 Light Accent 3" w:uiPriority="46"/>
+    <w:lsdException w:name="Grid Table 2 Accent 3" w:uiPriority="47"/>
+    <w:lsdException w:name="Grid Table 3 Accent 3" w:uiPriority="48"/>
+    <w:lsdException w:name="Grid Table 4 Accent 3" w:uiPriority="49"/>
+    <w:lsdException w:name="Grid Table 5 Dark Accent 3" w:uiPriority="50"/>
+    <w:lsdException w:name="Grid Table 6 Colorful Accent 3" w:uiPriority="51"/>
+    <w:lsdException w:name="Grid Table 7 Colorful Accent 3" w:uiPriority="52"/>
+    <w:lsdException w:name="Grid Table 1 Light Accent 4" w:uiPriority="46"/>
+    <w:lsdException w:name="Grid Table 2 Accent 4" w:uiPriority="47"/>
+    <w:lsdException w:name="Grid Table 3 Accent 4" w:uiPriority="48"/>
+    <w:lsdException w:name="Grid Table 4 Accent 4" w:uiPriority="49"/>
+    <w:lsdException w:name="Grid Table 5 Dark Accent 4" w:uiPriority="50"/>
+    <w:lsdException w:name="Grid Table 6 Colorful Accent 4" w:uiPriority="51"/>
+    <w:lsdException w:name="Grid Table 7 Colorful Accent 4" w:uiPriority="52"/>
+    <w:lsdException w:name="Grid Table 1 Light Accent 5" w:uiPriority="46"/>
+    <w:lsdException w:name="Grid Table 2 Accent 5" w:uiPriority="47"/>
+    <w:lsdException w:name="Grid Table 3 Accent 5" w:uiPriority="48"/>
+    <w:lsdException w:name="Grid Table 4 Accent 5" w:uiPriority="49"/>
+    <w:lsdException w:name="Grid Table 5 Dark Accent 5" w:uiPriority="50"/>
+    <w:lsdException w:name="Grid Table 6 Colorful Accent 5" w:uiPriority="51"/>
+    <w:lsdException w:name="Grid Table 7 Colorful Accent 5" w:uiPriority="52"/>
+    <w:lsdException w:name="Grid Table 1 Light Accent 6" w:uiPriority="46"/>
+    <w:lsdException w:name="Grid Table 2 Accent 6" w:uiPriority="47"/>
+    <w:lsdException w:name="Grid Table 3 Accent 6" w:uiPriority="48"/>
+    <w:lsdException w:name="Grid Table 4 Accent 6" w:uiPriority="49"/>
+    <w:lsdException w:name="Grid Table 5 Dark Accent 6" w:uiPriority="50"/>
+    <w:lsdException w:name="Grid Table 6 Colorful Accent 6" w:uiPriority="51"/>
+    <w:lsdException w:name="Grid Table 7 Colorful Accent 6" w:uiPriority="52"/>
+    <w:lsdException w:name="List Table 1 Light" w:uiPriority="46"/>
+    <w:lsdException w:name="List Table 2" w:uiPriority="47"/>
+    <w:lsdException w:name="List Table 3" w:uiPriority="48"/>
+    <w:lsdException w:name="List Table 4" w:uiPriority="49"/>
+    <w:lsdException w:name="List Table 5 Dark" w:uiPriority="50"/>
+    <w:lsdException w:name="List Table 6 Colorful" w:uiPriority="51"/>
+    <w:lsdException w:name="List Table 7 Colorful" w:uiPriority="52"/>
+    <w:lsdException w:name="List Table 1 Light Accent 1" w:uiPriority="46"/>
+    <w:lsdException w:name="List Table 2 Accent 1" w:uiPriority="47"/>
+    <w:lsdException w:name="List Table 3 Accent 1" w:uiPriority="48"/>
+    <w:lsdException w:name="List Table 4 Accent 1" w:uiPriority="49"/>
+    <w:lsdException w:name="List Table 5 Dark Accent 1" w:uiPriority="50"/>
+    <w:lsdException w:name="List Table 6 Colorful Accent 1" w:uiPriority="51"/>
+    <w:lsdException w:name="List Table 7 Colorful Accent 1" w:uiPriority="52"/>
+    <w:lsdException w:name="List Table 1 Light Accent 2" w:uiPriority="46"/>
+    <w:lsdException w:name="List Table 2 Accent 2" w:uiPriority="47"/>
+    <w:lsdException w:name="List Table 3 Accent 2" w:uiPriority="48"/>
+    <w:lsdException w:name="List Table 4 Accent 2" w:uiPriority="49"/>
+    <w:lsdException w:name="List Table 5 Dark Accent 2" w:uiPriority="50"/>
+    <w:lsdException w:name="List Table 6 Colorful Accent 2" w:uiPriority="51"/>
+    <w:lsdException w:name="List Table 7 Colorful Accent 2" w:uiPriority="52"/>
+    <w:lsdException w:name="List Table 1 Light Accent 3" w:uiPriority="46"/>
+    <w:lsdException w:name="List Table 2 Accent 3" w:uiPriority="47"/>
+    <w:lsdException w:name="List Table 3 Accent 3" w:uiPriority="48"/>
+    <w:lsdException w:name="List Table 4 Accent 3" w:uiPriority="49"/>
+    <w:lsdException w:name="List Table 5 Dark Accent 3" w:uiPriority="50"/>
+    <w:lsdException w:name="List Table 6 Colorful Accent 3" w:uiPriority="51"/>
+    <w:lsdException w:name="List Table 7 Colorful Accent 3" w:uiPriority="52"/>
+    <w:lsdException w:name="List Table 1 Light Accent 4" w:uiPriority="46"/>
+    <w:lsdException w:name="List Table 2 Accent 4" w:uiPriority="47"/>
+    <w:lsdException w:name="List Table 3 Accent 4" w:uiPriority="48"/>
+    <w:lsdException w:name="List Table 4 Accent 4" w:uiPriority="49"/>
+    <w:lsdException w:name="List Table 5 Dark Accent 4" w:uiPriority="50"/>
+    <w:lsdException w:name="List Table 6 Colorful Accent 4" w:uiPriority="51"/>
+    <w:lsdException w:name="List Table 7 Colorful Accent 4" w:uiPriority="52"/>
+    <w:lsdException w:name="List Table 1 Light Accent 5" w:uiPriority="46"/>
+    <w:lsdException w:name="List Table 2 Accent 5" w:uiPriority="47"/>
+    <w:lsdException w:name="List Table 3 Accent 5" w:uiPriority="48"/>
+    <w:lsdException w:name="List Table 4 Accent 5" w:uiPriority="49"/>
+    <w:lsdException w:name="List Table 5 Dark Accent 5" w:uiPriority="50"/>
+    <w:lsdException w:name="List Table 6 Colorful Accent 5" w:uiPriority="51"/>
+    <w:lsdException w:name="List Table 7 Colorful Accent 5" w:uiPriority="52"/>
+    <w:lsdException w:name="List Table 1 Light Accent 6" w:uiPriority="46"/>
+    <w:lsdException w:name="List Table 2 Accent 6" w:uiPriority="47"/>
+    <w:lsdException w:name="List Table 3 Accent 6" w:uiPriority="48"/>
+    <w:lsdException w:name="List Table 4 Accent 6" w:uiPriority="49"/>
+    <w:lsdException w:name="List Table 5 Dark Accent 6" w:uiPriority="50"/>
+    <w:lsdException w:name="List Table 6 Colorful Accent 6" w:uiPriority="51"/>
+    <w:lsdException w:name="List Table 7 Colorful Accent 6" w:uiPriority="52"/>
+    <w:lsdException w:name="Mention" w:semiHidden="1" w:unhideWhenUsed="1"/>
+    <w:lsdException w:name="Smart Hyperlink" w:semiHidden="1" w:unhideWhenUsed="1"/>
   </w:latentStyles>
   <w:style w:type="paragraph" w:default="1" w:styleId="Normal">
     <w:name w:val="Normal"/>
@@ -6494,7 +6691,6 @@
       <w:spacing w:after="0" w:line="240" w:lineRule="auto"/>
     </w:pPr>
     <w:tblPr>
-      <w:tblInd w:w="0" w:type="dxa"/>
       <w:tblBorders>
         <w:top w:val="single" w:sz="4" w:space="0" w:color="auto"/>
         <w:left w:val="single" w:sz="4" w:space="0" w:color="auto"/>
@@ -6503,299 +6699,6 @@
         <w:insideH w:val="single" w:sz="4" w:space="0" w:color="auto"/>
         <w:insideV w:val="single" w:sz="4" w:space="0" w:color="auto"/>
       </w:tblBorders>
-      <w:tblCellMar>
-        <w:top w:w="0" w:type="dxa"/>
-        <w:left w:w="108" w:type="dxa"/>
-        <w:bottom w:w="0" w:type="dxa"/>
-        <w:right w:w="108" w:type="dxa"/>
-      </w:tblCellMar>
-    </w:tblPr>
-  </w:style>
-  <w:style w:type="character" w:styleId="Emphasis">
-    <w:name w:val="Emphasis"/>
-    <w:basedOn w:val="DefaultParagraphFont"/>
-    <w:uiPriority w:val="20"/>
-    <w:qFormat/>
-    <w:rsid w:val="00E53E61"/>
-    <w:rPr>
-      <w:i/>
-      <w:iCs/>
-    </w:rPr>
-  </w:style>
-  <w:style w:type="character" w:customStyle="1" w:styleId="apple-converted-space">
-    <w:name w:val="apple-converted-space"/>
-    <w:basedOn w:val="DefaultParagraphFont"/>
-    <w:rsid w:val="00E53E61"/>
-  </w:style>
-  <w:style w:type="character" w:styleId="Hyperlink">
-    <w:name w:val="Hyperlink"/>
-    <w:basedOn w:val="DefaultParagraphFont"/>
-    <w:uiPriority w:val="99"/>
-    <w:unhideWhenUsed/>
-    <w:rsid w:val="00E53E61"/>
-    <w:rPr>
-      <w:color w:val="0000FF" w:themeColor="hyperlink"/>
-      <w:u w:val="single"/>
-    </w:rPr>
-  </w:style>
-  <w:style w:type="paragraph" w:styleId="Header">
-    <w:name w:val="header"/>
-    <w:basedOn w:val="Normal"/>
-    <w:link w:val="HeaderChar"/>
-    <w:uiPriority w:val="99"/>
-    <w:unhideWhenUsed/>
-    <w:rsid w:val="00FA07A1"/>
-    <w:pPr>
-      <w:tabs>
-        <w:tab w:val="center" w:pos="4513"/>
-        <w:tab w:val="right" w:pos="9026"/>
-      </w:tabs>
-      <w:spacing w:after="0" w:line="240" w:lineRule="auto"/>
-    </w:pPr>
-  </w:style>
-  <w:style w:type="character" w:customStyle="1" w:styleId="HeaderChar">
-    <w:name w:val="Header Char"/>
-    <w:basedOn w:val="DefaultParagraphFont"/>
-    <w:link w:val="Header"/>
-    <w:uiPriority w:val="99"/>
-    <w:rsid w:val="00FA07A1"/>
-  </w:style>
-  <w:style w:type="paragraph" w:styleId="Footer">
-    <w:name w:val="footer"/>
-    <w:basedOn w:val="Normal"/>
-    <w:link w:val="FooterChar"/>
-    <w:uiPriority w:val="99"/>
-    <w:unhideWhenUsed/>
-    <w:rsid w:val="00FA07A1"/>
-    <w:pPr>
-      <w:tabs>
-        <w:tab w:val="center" w:pos="4513"/>
-        <w:tab w:val="right" w:pos="9026"/>
-      </w:tabs>
-      <w:spacing w:after="0" w:line="240" w:lineRule="auto"/>
-    </w:pPr>
-  </w:style>
-  <w:style w:type="character" w:customStyle="1" w:styleId="FooterChar">
-    <w:name w:val="Footer Char"/>
-    <w:basedOn w:val="DefaultParagraphFont"/>
-    <w:link w:val="Footer"/>
-    <w:uiPriority w:val="99"/>
-    <w:rsid w:val="00FA07A1"/>
-  </w:style>
-</w:styles>
-</file>
-
-<file path=word/stylesWithEffects.xml><?xml version="1.0" encoding="utf-8"?>
-<w:styles xmlns:wpc="http://schemas.microsoft.com/office/word/2010/wordprocessingCanvas" xmlns:mc="http://schemas.openxmlformats.org/markup-compatibility/2006" xmlns:o="urn:schemas-microsoft-com:office:office" xmlns:r="http://schemas.openxmlformats.org/officeDocument/2006/relationships" xmlns:m="http://schemas.openxmlformats.org/officeDocument/2006/math" xmlns:v="urn:schemas-microsoft-com:vml" xmlns:wp14="http://schemas.microsoft.com/office/word/2010/wordprocessingDrawing" xmlns:wp="http://schemas.openxmlformats.org/drawingml/2006/wordprocessingDrawing" xmlns:w10="urn:schemas-microsoft-com:office:word" xmlns:w="http://schemas.openxmlformats.org/wordprocessingml/2006/main" xmlns:w14="http://schemas.microsoft.com/office/word/2010/wordml" xmlns:wpg="http://schemas.microsoft.com/office/word/2010/wordprocessingGroup" xmlns:wpi="http://schemas.microsoft.com/office/word/2010/wordprocessingInk" xmlns:wne="http://schemas.microsoft.com/office/word/2006/wordml" xmlns:wps="http://schemas.microsoft.com/office/word/2010/wordprocessingShape" mc:Ignorable="w14 wp14">
-  <w:docDefaults>
-    <w:rPrDefault>
-      <w:rPr>
-        <w:rFonts w:asciiTheme="minorHAnsi" w:eastAsiaTheme="minorHAnsi" w:hAnsiTheme="minorHAnsi" w:cstheme="minorBidi"/>
-        <w:sz w:val="22"/>
-        <w:szCs w:val="22"/>
-        <w:lang w:val="en-AU" w:eastAsia="en-US" w:bidi="ar-SA"/>
-      </w:rPr>
-    </w:rPrDefault>
-    <w:pPrDefault>
-      <w:pPr>
-        <w:spacing w:after="200" w:line="276" w:lineRule="auto"/>
-      </w:pPr>
-    </w:pPrDefault>
-  </w:docDefaults>
-  <w:latentStyles w:defLockedState="0" w:defUIPriority="99" w:defSemiHidden="1" w:defUnhideWhenUsed="1" w:defQFormat="0" w:count="267">
-    <w:lsdException w:name="Normal" w:semiHidden="0" w:uiPriority="0" w:unhideWhenUsed="0" w:qFormat="1"/>
-    <w:lsdException w:name="heading 1" w:semiHidden="0" w:uiPriority="9" w:unhideWhenUsed="0" w:qFormat="1"/>
-    <w:lsdException w:name="heading 2" w:uiPriority="9" w:qFormat="1"/>
-    <w:lsdException w:name="heading 3" w:uiPriority="9" w:qFormat="1"/>
-    <w:lsdException w:name="heading 4" w:uiPriority="9" w:qFormat="1"/>
-    <w:lsdException w:name="heading 5" w:uiPriority="9" w:qFormat="1"/>
-    <w:lsdException w:name="heading 6" w:uiPriority="9" w:qFormat="1"/>
-    <w:lsdException w:name="heading 7" w:uiPriority="9" w:qFormat="1"/>
-    <w:lsdException w:name="heading 8" w:uiPriority="9" w:qFormat="1"/>
-    <w:lsdException w:name="heading 9" w:uiPriority="9" w:qFormat="1"/>
-    <w:lsdException w:name="toc 1" w:uiPriority="39"/>
-    <w:lsdException w:name="toc 2" w:uiPriority="39"/>
-    <w:lsdException w:name="toc 3" w:uiPriority="39"/>
-    <w:lsdException w:name="toc 4" w:uiPriority="39"/>
-    <w:lsdException w:name="toc 5" w:uiPriority="39"/>
-    <w:lsdException w:name="toc 6" w:uiPriority="39"/>
-    <w:lsdException w:name="toc 7" w:uiPriority="39"/>
-    <w:lsdException w:name="toc 8" w:uiPriority="39"/>
-    <w:lsdException w:name="toc 9" w:uiPriority="39"/>
-    <w:lsdException w:name="caption" w:uiPriority="35" w:qFormat="1"/>
-    <w:lsdException w:name="Title" w:semiHidden="0" w:uiPriority="10" w:unhideWhenUsed="0" w:qFormat="1"/>
-    <w:lsdException w:name="Default Paragraph Font" w:uiPriority="1"/>
-    <w:lsdException w:name="Subtitle" w:semiHidden="0" w:uiPriority="11" w:unhideWhenUsed="0" w:qFormat="1"/>
-    <w:lsdException w:name="Strong" w:semiHidden="0" w:uiPriority="22" w:unhideWhenUsed="0" w:qFormat="1"/>
-    <w:lsdException w:name="Emphasis" w:semiHidden="0" w:uiPriority="20" w:unhideWhenUsed="0" w:qFormat="1"/>
-    <w:lsdException w:name="Table Grid" w:semiHidden="0" w:uiPriority="59" w:unhideWhenUsed="0"/>
-    <w:lsdException w:name="Placeholder Text" w:unhideWhenUsed="0"/>
-    <w:lsdException w:name="No Spacing" w:semiHidden="0" w:uiPriority="1" w:unhideWhenUsed="0" w:qFormat="1"/>
-    <w:lsdException w:name="Light Shading" w:semiHidden="0" w:uiPriority="60" w:unhideWhenUsed="0"/>
-    <w:lsdException w:name="Light List" w:semiHidden="0" w:uiPriority="61" w:unhideWhenUsed="0"/>
-    <w:lsdException w:name="Light Grid" w:semiHidden="0" w:uiPriority="62" w:unhideWhenUsed="0"/>
-    <w:lsdException w:name="Medium Shading 1" w:semiHidden="0" w:uiPriority="63" w:unhideWhenUsed="0"/>
-    <w:lsdException w:name="Medium Shading 2" w:semiHidden="0" w:uiPriority="64" w:unhideWhenUsed="0"/>
-    <w:lsdException w:name="Medium List 1" w:semiHidden="0" w:uiPriority="65" w:unhideWhenUsed="0"/>
-    <w:lsdException w:name="Medium List 2" w:semiHidden="0" w:uiPriority="66" w:unhideWhenUsed="0"/>
-    <w:lsdException w:name="Medium Grid 1" w:semiHidden="0" w:uiPriority="67" w:unhideWhenUsed="0"/>
-    <w:lsdException w:name="Medium Grid 2" w:semiHidden="0" w:uiPriority="68" w:unhideWhenUsed="0"/>
-    <w:lsdException w:name="Medium Grid 3" w:semiHidden="0" w:uiPriority="69" w:unhideWhenUsed="0"/>
-    <w:lsdException w:name="Dark List" w:semiHidden="0" w:uiPriority="70" w:unhideWhenUsed="0"/>
-    <w:lsdException w:name="Colorful Shading" w:semiHidden="0" w:uiPriority="71" w:unhideWhenUsed="0"/>
-    <w:lsdException w:name="Colorful List" w:semiHidden="0" w:uiPriority="72" w:unhideWhenUsed="0"/>
-    <w:lsdException w:name="Colorful Grid" w:semiHidden="0" w:uiPriority="73" w:unhideWhenUsed="0"/>
-    <w:lsdException w:name="Light Shading Accent 1" w:semiHidden="0" w:uiPriority="60" w:unhideWhenUsed="0"/>
-    <w:lsdException w:name="Light List Accent 1" w:semiHidden="0" w:uiPriority="61" w:unhideWhenUsed="0"/>
-    <w:lsdException w:name="Light Grid Accent 1" w:semiHidden="0" w:uiPriority="62" w:unhideWhenUsed="0"/>
-    <w:lsdException w:name="Medium Shading 1 Accent 1" w:semiHidden="0" w:uiPriority="63" w:unhideWhenUsed="0"/>
-    <w:lsdException w:name="Medium Shading 2 Accent 1" w:semiHidden="0" w:uiPriority="64" w:unhideWhenUsed="0"/>
-    <w:lsdException w:name="Medium List 1 Accent 1" w:semiHidden="0" w:uiPriority="65" w:unhideWhenUsed="0"/>
-    <w:lsdException w:name="Revision" w:unhideWhenUsed="0"/>
-    <w:lsdException w:name="List Paragraph" w:semiHidden="0" w:uiPriority="34" w:unhideWhenUsed="0" w:qFormat="1"/>
-    <w:lsdException w:name="Quote" w:semiHidden="0" w:uiPriority="29" w:unhideWhenUsed="0" w:qFormat="1"/>
-    <w:lsdException w:name="Intense Quote" w:semiHidden="0" w:uiPriority="30" w:unhideWhenUsed="0" w:qFormat="1"/>
-    <w:lsdException w:name="Medium List 2 Accent 1" w:semiHidden="0" w:uiPriority="66" w:unhideWhenUsed="0"/>
-    <w:lsdException w:name="Medium Grid 1 Accent 1" w:semiHidden="0" w:uiPriority="67" w:unhideWhenUsed="0"/>
-    <w:lsdException w:name="Medium Grid 2 Accent 1" w:semiHidden="0" w:uiPriority="68" w:unhideWhenUsed="0"/>
-    <w:lsdException w:name="Medium Grid 3 Accent 1" w:semiHidden="0" w:uiPriority="69" w:unhideWhenUsed="0"/>
-    <w:lsdException w:name="Dark List Accent 1" w:semiHidden="0" w:uiPriority="70" w:unhideWhenUsed="0"/>
-    <w:lsdException w:name="Colorful Shading Accent 1" w:semiHidden="0" w:uiPriority="71" w:unhideWhenUsed="0"/>
-    <w:lsdException w:name="Colorful List Accent 1" w:semiHidden="0" w:uiPriority="72" w:unhideWhenUsed="0"/>
-    <w:lsdException w:name="Colorful Grid Accent 1" w:semiHidden="0" w:uiPriority="73" w:unhideWhenUsed="0"/>
-    <w:lsdException w:name="Light Shading Accent 2" w:semiHidden="0" w:uiPriority="60" w:unhideWhenUsed="0"/>
-    <w:lsdException w:name="Light List Accent 2" w:semiHidden="0" w:uiPriority="61" w:unhideWhenUsed="0"/>
-    <w:lsdException w:name="Light Grid Accent 2" w:semiHidden="0" w:uiPriority="62" w:unhideWhenUsed="0"/>
-    <w:lsdException w:name="Medium Shading 1 Accent 2" w:semiHidden="0" w:uiPriority="63" w:unhideWhenUsed="0"/>
-    <w:lsdException w:name="Medium Shading 2 Accent 2" w:semiHidden="0" w:uiPriority="64" w:unhideWhenUsed="0"/>
-    <w:lsdException w:name="Medium List 1 Accent 2" w:semiHidden="0" w:uiPriority="65" w:unhideWhenUsed="0"/>
-    <w:lsdException w:name="Medium List 2 Accent 2" w:semiHidden="0" w:uiPriority="66" w:unhideWhenUsed="0"/>
-    <w:lsdException w:name="Medium Grid 1 Accent 2" w:semiHidden="0" w:uiPriority="67" w:unhideWhenUsed="0"/>
-    <w:lsdException w:name="Medium Grid 2 Accent 2" w:semiHidden="0" w:uiPriority="68" w:unhideWhenUsed="0"/>
-    <w:lsdException w:name="Medium Grid 3 Accent 2" w:semiHidden="0" w:uiPriority="69" w:unhideWhenUsed="0"/>
-    <w:lsdException w:name="Dark List Accent 2" w:semiHidden="0" w:uiPriority="70" w:unhideWhenUsed="0"/>
-    <w:lsdException w:name="Colorful Shading Accent 2" w:semiHidden="0" w:uiPriority="71" w:unhideWhenUsed="0"/>
-    <w:lsdException w:name="Colorful List Accent 2" w:semiHidden="0" w:uiPriority="72" w:unhideWhenUsed="0"/>
-    <w:lsdException w:name="Colorful Grid Accent 2" w:semiHidden="0" w:uiPriority="73" w:unhideWhenUsed="0"/>
-    <w:lsdException w:name="Light Shading Accent 3" w:semiHidden="0" w:uiPriority="60" w:unhideWhenUsed="0"/>
-    <w:lsdException w:name="Light List Accent 3" w:semiHidden="0" w:uiPriority="61" w:unhideWhenUsed="0"/>
-    <w:lsdException w:name="Light Grid Accent 3" w:semiHidden="0" w:uiPriority="62" w:unhideWhenUsed="0"/>
-    <w:lsdException w:name="Medium Shading 1 Accent 3" w:semiHidden="0" w:uiPriority="63" w:unhideWhenUsed="0"/>
-    <w:lsdException w:name="Medium Shading 2 Accent 3" w:semiHidden="0" w:uiPriority="64" w:unhideWhenUsed="0"/>
-    <w:lsdException w:name="Medium List 1 Accent 3" w:semiHidden="0" w:uiPriority="65" w:unhideWhenUsed="0"/>
-    <w:lsdException w:name="Medium List 2 Accent 3" w:semiHidden="0" w:uiPriority="66" w:unhideWhenUsed="0"/>
-    <w:lsdException w:name="Medium Grid 1 Accent 3" w:semiHidden="0" w:uiPriority="67" w:unhideWhenUsed="0"/>
-    <w:lsdException w:name="Medium Grid 2 Accent 3" w:semiHidden="0" w:uiPriority="68" w:unhideWhenUsed="0"/>
-    <w:lsdException w:name="Medium Grid 3 Accent 3" w:semiHidden="0" w:uiPriority="69" w:unhideWhenUsed="0"/>
-    <w:lsdException w:name="Dark List Accent 3" w:semiHidden="0" w:uiPriority="70" w:unhideWhenUsed="0"/>
-    <w:lsdException w:name="Colorful Shading Accent 3" w:semiHidden="0" w:uiPriority="71" w:unhideWhenUsed="0"/>
-    <w:lsdException w:name="Colorful List Accent 3" w:semiHidden="0" w:uiPriority="72" w:unhideWhenUsed="0"/>
-    <w:lsdException w:name="Colorful Grid Accent 3" w:semiHidden="0" w:uiPriority="73" w:unhideWhenUsed="0"/>
-    <w:lsdException w:name="Light Shading Accent 4" w:semiHidden="0" w:uiPriority="60" w:unhideWhenUsed="0"/>
-    <w:lsdException w:name="Light List Accent 4" w:semiHidden="0" w:uiPriority="61" w:unhideWhenUsed="0"/>
-    <w:lsdException w:name="Light Grid Accent 4" w:semiHidden="0" w:uiPriority="62" w:unhideWhenUsed="0"/>
-    <w:lsdException w:name="Medium Shading 1 Accent 4" w:semiHidden="0" w:uiPriority="63" w:unhideWhenUsed="0"/>
-    <w:lsdException w:name="Medium Shading 2 Accent 4" w:semiHidden="0" w:uiPriority="64" w:unhideWhenUsed="0"/>
-    <w:lsdException w:name="Medium List 1 Accent 4" w:semiHidden="0" w:uiPriority="65" w:unhideWhenUsed="0"/>
-    <w:lsdException w:name="Medium List 2 Accent 4" w:semiHidden="0" w:uiPriority="66" w:unhideWhenUsed="0"/>
-    <w:lsdException w:name="Medium Grid 1 Accent 4" w:semiHidden="0" w:uiPriority="67" w:unhideWhenUsed="0"/>
-    <w:lsdException w:name="Medium Grid 2 Accent 4" w:semiHidden="0" w:uiPriority="68" w:unhideWhenUsed="0"/>
-    <w:lsdException w:name="Medium Grid 3 Accent 4" w:semiHidden="0" w:uiPriority="69" w:unhideWhenUsed="0"/>
-    <w:lsdException w:name="Dark List Accent 4" w:semiHidden="0" w:uiPriority="70" w:unhideWhenUsed="0"/>
-    <w:lsdException w:name="Colorful Shading Accent 4" w:semiHidden="0" w:uiPriority="71" w:unhideWhenUsed="0"/>
-    <w:lsdException w:name="Colorful List Accent 4" w:semiHidden="0" w:uiPriority="72" w:unhideWhenUsed="0"/>
-    <w:lsdException w:name="Colorful Grid Accent 4" w:semiHidden="0" w:uiPriority="73" w:unhideWhenUsed="0"/>
-    <w:lsdException w:name="Light Shading Accent 5" w:semiHidden="0" w:uiPriority="60" w:unhideWhenUsed="0"/>
-    <w:lsdException w:name="Light List Accent 5" w:semiHidden="0" w:uiPriority="61" w:unhideWhenUsed="0"/>
-    <w:lsdException w:name="Light Grid Accent 5" w:semiHidden="0" w:uiPriority="62" w:unhideWhenUsed="0"/>
-    <w:lsdException w:name="Medium Shading 1 Accent 5" w:semiHidden="0" w:uiPriority="63" w:unhideWhenUsed="0"/>
-    <w:lsdException w:name="Medium Shading 2 Accent 5" w:semiHidden="0" w:uiPriority="64" w:unhideWhenUsed="0"/>
-    <w:lsdException w:name="Medium List 1 Accent 5" w:semiHidden="0" w:uiPriority="65" w:unhideWhenUsed="0"/>
-    <w:lsdException w:name="Medium List 2 Accent 5" w:semiHidden="0" w:uiPriority="66" w:unhideWhenUsed="0"/>
-    <w:lsdException w:name="Medium Grid 1 Accent 5" w:semiHidden="0" w:uiPriority="67" w:unhideWhenUsed="0"/>
-    <w:lsdException w:name="Medium Grid 2 Accent 5" w:semiHidden="0" w:uiPriority="68" w:unhideWhenUsed="0"/>
-    <w:lsdException w:name="Medium Grid 3 Accent 5" w:semiHidden="0" w:uiPriority="69" w:unhideWhenUsed="0"/>
-    <w:lsdException w:name="Dark List Accent 5" w:semiHidden="0" w:uiPriority="70" w:unhideWhenUsed="0"/>
-    <w:lsdException w:name="Colorful Shading Accent 5" w:semiHidden="0" w:uiPriority="71" w:unhideWhenUsed="0"/>
-    <w:lsdException w:name="Colorful List Accent 5" w:semiHidden="0" w:uiPriority="72" w:unhideWhenUsed="0"/>
-    <w:lsdException w:name="Colorful Grid Accent 5" w:semiHidden="0" w:uiPriority="73" w:unhideWhenUsed="0"/>
-    <w:lsdException w:name="Light Shading Accent 6" w:semiHidden="0" w:uiPriority="60" w:unhideWhenUsed="0"/>
-    <w:lsdException w:name="Light List Accent 6" w:semiHidden="0" w:uiPriority="61" w:unhideWhenUsed="0"/>
-    <w:lsdException w:name="Light Grid Accent 6" w:semiHidden="0" w:uiPriority="62" w:unhideWhenUsed="0"/>
-    <w:lsdException w:name="Medium Shading 1 Accent 6" w:semiHidden="0" w:uiPriority="63" w:unhideWhenUsed="0"/>
-    <w:lsdException w:name="Medium Shading 2 Accent 6" w:semiHidden="0" w:uiPriority="64" w:unhideWhenUsed="0"/>
-    <w:lsdException w:name="Medium List 1 Accent 6" w:semiHidden="0" w:uiPriority="65" w:unhideWhenUsed="0"/>
-    <w:lsdException w:name="Medium List 2 Accent 6" w:semiHidden="0" w:uiPriority="66" w:unhideWhenUsed="0"/>
-    <w:lsdException w:name="Medium Grid 1 Accent 6" w:semiHidden="0" w:uiPriority="67" w:unhideWhenUsed="0"/>
-    <w:lsdException w:name="Medium Grid 2 Accent 6" w:semiHidden="0" w:uiPriority="68" w:unhideWhenUsed="0"/>
-    <w:lsdException w:name="Medium Grid 3 Accent 6" w:semiHidden="0" w:uiPriority="69" w:unhideWhenUsed="0"/>
-    <w:lsdException w:name="Dark List Accent 6" w:semiHidden="0" w:uiPriority="70" w:unhideWhenUsed="0"/>
-    <w:lsdException w:name="Colorful Shading Accent 6" w:semiHidden="0" w:uiPriority="71" w:unhideWhenUsed="0"/>
-    <w:lsdException w:name="Colorful List Accent 6" w:semiHidden="0" w:uiPriority="72" w:unhideWhenUsed="0"/>
-    <w:lsdException w:name="Colorful Grid Accent 6" w:semiHidden="0" w:uiPriority="73" w:unhideWhenUsed="0"/>
-    <w:lsdException w:name="Subtle Emphasis" w:semiHidden="0" w:uiPriority="19" w:unhideWhenUsed="0" w:qFormat="1"/>
-    <w:lsdException w:name="Intense Emphasis" w:semiHidden="0" w:uiPriority="21" w:unhideWhenUsed="0" w:qFormat="1"/>
-    <w:lsdException w:name="Subtle Reference" w:semiHidden="0" w:uiPriority="31" w:unhideWhenUsed="0" w:qFormat="1"/>
-    <w:lsdException w:name="Intense Reference" w:semiHidden="0" w:uiPriority="32" w:unhideWhenUsed="0" w:qFormat="1"/>
-    <w:lsdException w:name="Book Title" w:semiHidden="0" w:uiPriority="33" w:unhideWhenUsed="0" w:qFormat="1"/>
-    <w:lsdException w:name="Bibliography" w:uiPriority="37"/>
-    <w:lsdException w:name="TOC Heading" w:uiPriority="39" w:qFormat="1"/>
-  </w:latentStyles>
-  <w:style w:type="paragraph" w:default="1" w:styleId="Normal">
-    <w:name w:val="Normal"/>
-    <w:qFormat/>
-  </w:style>
-  <w:style w:type="character" w:default="1" w:styleId="DefaultParagraphFont">
-    <w:name w:val="Default Paragraph Font"/>
-    <w:uiPriority w:val="1"/>
-    <w:semiHidden/>
-    <w:unhideWhenUsed/>
-  </w:style>
-  <w:style w:type="table" w:default="1" w:styleId="TableNormal">
-    <w:name w:val="Normal Table"/>
-    <w:uiPriority w:val="99"/>
-    <w:semiHidden/>
-    <w:unhideWhenUsed/>
-    <w:tblPr>
-      <w:tblInd w:w="0" w:type="dxa"/>
-      <w:tblCellMar>
-        <w:top w:w="0" w:type="dxa"/>
-        <w:left w:w="108" w:type="dxa"/>
-        <w:bottom w:w="0" w:type="dxa"/>
-        <w:right w:w="108" w:type="dxa"/>
-      </w:tblCellMar>
-    </w:tblPr>
-  </w:style>
-  <w:style w:type="numbering" w:default="1" w:styleId="NoList">
-    <w:name w:val="No List"/>
-    <w:uiPriority w:val="99"/>
-    <w:semiHidden/>
-    <w:unhideWhenUsed/>
-  </w:style>
-  <w:style w:type="table" w:styleId="TableGrid">
-    <w:name w:val="Table Grid"/>
-    <w:basedOn w:val="TableNormal"/>
-    <w:uiPriority w:val="59"/>
-    <w:rsid w:val="00603085"/>
-    <w:pPr>
-      <w:spacing w:after="0" w:line="240" w:lineRule="auto"/>
-    </w:pPr>
-    <w:tblPr>
-      <w:tblInd w:w="0" w:type="dxa"/>
-      <w:tblBorders>
-        <w:top w:val="single" w:sz="4" w:space="0" w:color="auto"/>
-        <w:left w:val="single" w:sz="4" w:space="0" w:color="auto"/>
-        <w:bottom w:val="single" w:sz="4" w:space="0" w:color="auto"/>
-        <w:right w:val="single" w:sz="4" w:space="0" w:color="auto"/>
-        <w:insideH w:val="single" w:sz="4" w:space="0" w:color="auto"/>
-        <w:insideV w:val="single" w:sz="4" w:space="0" w:color="auto"/>
-      </w:tblBorders>
-      <w:tblCellMar>
-        <w:top w:w="0" w:type="dxa"/>
-        <w:left w:w="108" w:type="dxa"/>
-        <w:bottom w:w="0" w:type="dxa"/>
-        <w:right w:w="108" w:type="dxa"/>
-      </w:tblCellMar>
     </w:tblPr>
   </w:style>
   <w:style w:type="character" w:styleId="Emphasis">

</xml_diff>

<commit_message>
1st cut of HTML & CSS Home Page Template
</commit_message>
<xml_diff>
--- a/2017.04.17 - Summary by JAM of client needs.docx
+++ b/2017.04.17 - Summary by JAM of client needs.docx
@@ -1,6 +1,6 @@
 
 <file path=word/document.xml><?xml version="1.0" encoding="utf-8"?>
-<w:document xmlns:wpc="http://schemas.microsoft.com/office/word/2010/wordprocessingCanvas" xmlns:cx="http://schemas.microsoft.com/office/drawing/2014/chartex" xmlns:cx1="http://schemas.microsoft.com/office/drawing/2015/9/8/chartex" xmlns:cx2="http://schemas.microsoft.com/office/drawing/2015/10/21/chartex" xmlns:cx3="http://schemas.microsoft.com/office/drawing/2016/5/9/chartex" xmlns:cx4="http://schemas.microsoft.com/office/drawing/2016/5/10/chartex" xmlns:cx5="http://schemas.microsoft.com/office/drawing/2016/5/11/chartex" xmlns:cx6="http://schemas.microsoft.com/office/drawing/2016/5/12/chartex" xmlns:cx7="http://schemas.microsoft.com/office/drawing/2016/5/13/chartex" xmlns:cx8="http://schemas.microsoft.com/office/drawing/2016/5/14/chartex" xmlns:mc="http://schemas.openxmlformats.org/markup-compatibility/2006" xmlns:o="urn:schemas-microsoft-com:office:office" xmlns:r="http://schemas.openxmlformats.org/officeDocument/2006/relationships" xmlns:m="http://schemas.openxmlformats.org/officeDocument/2006/math" xmlns:v="urn:schemas-microsoft-com:vml" xmlns:wp14="http://schemas.microsoft.com/office/word/2010/wordprocessingDrawing" xmlns:wp="http://schemas.openxmlformats.org/drawingml/2006/wordprocessingDrawing" xmlns:w10="urn:schemas-microsoft-com:office:word" xmlns:w="http://schemas.openxmlformats.org/wordprocessingml/2006/main" xmlns:w14="http://schemas.microsoft.com/office/word/2010/wordml" xmlns:w15="http://schemas.microsoft.com/office/word/2012/wordml" xmlns:w16se="http://schemas.microsoft.com/office/word/2015/wordml/symex" xmlns:wpg="http://schemas.microsoft.com/office/word/2010/wordprocessingGroup" xmlns:wpi="http://schemas.microsoft.com/office/word/2010/wordprocessingInk" xmlns:wne="http://schemas.microsoft.com/office/word/2006/wordml" xmlns:wps="http://schemas.microsoft.com/office/word/2010/wordprocessingShape" mc:Ignorable="w14 w15 w16se wp14">
+<w:document xmlns:wpc="http://schemas.microsoft.com/office/word/2010/wordprocessingCanvas" xmlns:cx="http://schemas.microsoft.com/office/drawing/2014/chartex" xmlns:cx1="http://schemas.microsoft.com/office/drawing/2015/9/8/chartex" xmlns:cx2="http://schemas.microsoft.com/office/drawing/2015/10/21/chartex" xmlns:cx3="http://schemas.microsoft.com/office/drawing/2016/5/9/chartex" xmlns:cx4="http://schemas.microsoft.com/office/drawing/2016/5/10/chartex" xmlns:cx5="http://schemas.microsoft.com/office/drawing/2016/5/11/chartex" xmlns:mc="http://schemas.openxmlformats.org/markup-compatibility/2006" xmlns:o="urn:schemas-microsoft-com:office:office" xmlns:r="http://schemas.openxmlformats.org/officeDocument/2006/relationships" xmlns:m="http://schemas.openxmlformats.org/officeDocument/2006/math" xmlns:v="urn:schemas-microsoft-com:vml" xmlns:wp14="http://schemas.microsoft.com/office/word/2010/wordprocessingDrawing" xmlns:wp="http://schemas.openxmlformats.org/drawingml/2006/wordprocessingDrawing" xmlns:w10="urn:schemas-microsoft-com:office:word" xmlns:w="http://schemas.openxmlformats.org/wordprocessingml/2006/main" xmlns:w14="http://schemas.microsoft.com/office/word/2010/wordml" xmlns:w15="http://schemas.microsoft.com/office/word/2012/wordml" xmlns:w16se="http://schemas.microsoft.com/office/word/2015/wordml/symex" xmlns:wpg="http://schemas.microsoft.com/office/word/2010/wordprocessingGroup" xmlns:wpi="http://schemas.microsoft.com/office/word/2010/wordprocessingInk" xmlns:wne="http://schemas.microsoft.com/office/word/2006/wordml" xmlns:wps="http://schemas.microsoft.com/office/word/2010/wordprocessingShape" mc:Ignorable="w14 w15 w16se wp14">
   <w:body>
     <w:tbl>
       <w:tblPr>
@@ -10,8 +10,8 @@
       </w:tblPr>
       <w:tblGrid>
         <w:gridCol w:w="3327"/>
-        <w:gridCol w:w="3018"/>
-        <w:gridCol w:w="3732"/>
+        <w:gridCol w:w="3506"/>
+        <w:gridCol w:w="3244"/>
         <w:gridCol w:w="4097"/>
       </w:tblGrid>
       <w:tr>
@@ -24,6 +24,8 @@
             <w:pPr>
               <w:jc w:val="center"/>
             </w:pPr>
+            <w:bookmarkStart w:id="0" w:name="_GoBack"/>
+            <w:bookmarkEnd w:id="0"/>
             <w:r>
               <w:t>JAMES</w:t>
             </w:r>
@@ -31,7 +33,7 @@
         </w:tc>
         <w:tc>
           <w:tcPr>
-            <w:tcW w:w="3018" w:type="dxa"/>
+            <w:tcW w:w="3506" w:type="dxa"/>
             <w:shd w:val="clear" w:color="auto" w:fill="000000" w:themeFill="text1"/>
           </w:tcPr>
           <w:p>
@@ -45,7 +47,7 @@
         </w:tc>
         <w:tc>
           <w:tcPr>
-            <w:tcW w:w="3732" w:type="dxa"/>
+            <w:tcW w:w="3244" w:type="dxa"/>
             <w:shd w:val="clear" w:color="auto" w:fill="000000" w:themeFill="text1"/>
           </w:tcPr>
           <w:p>
@@ -90,7 +92,7 @@
         </w:tc>
         <w:tc>
           <w:tcPr>
-            <w:tcW w:w="3018" w:type="dxa"/>
+            <w:tcW w:w="3506" w:type="dxa"/>
           </w:tcPr>
           <w:p>
             <w:pPr>
@@ -121,7 +123,7 @@
         </w:tc>
         <w:tc>
           <w:tcPr>
-            <w:tcW w:w="3732" w:type="dxa"/>
+            <w:tcW w:w="3244" w:type="dxa"/>
           </w:tcPr>
           <w:p>
             <w:pPr>
@@ -196,7 +198,7 @@
         </w:tc>
         <w:tc>
           <w:tcPr>
-            <w:tcW w:w="3018" w:type="dxa"/>
+            <w:tcW w:w="3506" w:type="dxa"/>
           </w:tcPr>
           <w:p>
             <w:pPr>
@@ -227,7 +229,7 @@
         </w:tc>
         <w:tc>
           <w:tcPr>
-            <w:tcW w:w="3732" w:type="dxa"/>
+            <w:tcW w:w="3244" w:type="dxa"/>
           </w:tcPr>
           <w:p>
             <w:pPr>
@@ -292,7 +294,7 @@
         </w:tc>
         <w:tc>
           <w:tcPr>
-            <w:tcW w:w="3018" w:type="dxa"/>
+            <w:tcW w:w="3506" w:type="dxa"/>
           </w:tcPr>
           <w:p>
             <w:pPr>
@@ -323,7 +325,7 @@
         </w:tc>
         <w:tc>
           <w:tcPr>
-            <w:tcW w:w="3732" w:type="dxa"/>
+            <w:tcW w:w="3244" w:type="dxa"/>
           </w:tcPr>
           <w:p>
             <w:pPr>
@@ -423,7 +425,7 @@
         </w:tc>
         <w:tc>
           <w:tcPr>
-            <w:tcW w:w="3018" w:type="dxa"/>
+            <w:tcW w:w="3506" w:type="dxa"/>
           </w:tcPr>
           <w:p>
             <w:pPr>
@@ -497,24 +499,16 @@
         </w:tc>
         <w:tc>
           <w:tcPr>
-            <w:tcW w:w="3732" w:type="dxa"/>
-          </w:tcPr>
-          <w:p>
-            <w:pPr>
-              <w:rPr>
-                <w:rFonts w:ascii="Arial" w:hAnsi="Arial" w:cs="Arial"/>
-                <w:sz w:val="20"/>
-                <w:szCs w:val="20"/>
-              </w:rPr>
-            </w:pPr>
-            <w:r>
-              <w:rPr>
-                <w:rFonts w:ascii="Arial" w:hAnsi="Arial" w:cs="Arial"/>
-                <w:sz w:val="20"/>
-                <w:szCs w:val="20"/>
-              </w:rPr>
-              <w:t>Existing for 16 years and includes people from grade 8 to 73</w:t>
-            </w:r>
+            <w:tcW w:w="3244" w:type="dxa"/>
+          </w:tcPr>
+          <w:p>
+            <w:pPr>
+              <w:rPr>
+                <w:rFonts w:ascii="Arial" w:hAnsi="Arial" w:cs="Arial"/>
+                <w:sz w:val="20"/>
+                <w:szCs w:val="20"/>
+              </w:rPr>
+            </w:pPr>
           </w:p>
         </w:tc>
         <w:tc>
@@ -596,7 +590,7 @@
         </w:tc>
         <w:tc>
           <w:tcPr>
-            <w:tcW w:w="3018" w:type="dxa"/>
+            <w:tcW w:w="3506" w:type="dxa"/>
           </w:tcPr>
           <w:p>
             <w:pPr>
@@ -627,7 +621,7 @@
         </w:tc>
         <w:tc>
           <w:tcPr>
-            <w:tcW w:w="3732" w:type="dxa"/>
+            <w:tcW w:w="3244" w:type="dxa"/>
           </w:tcPr>
           <w:p>
             <w:pPr>
@@ -726,7 +720,7 @@
         </w:tc>
         <w:tc>
           <w:tcPr>
-            <w:tcW w:w="3018" w:type="dxa"/>
+            <w:tcW w:w="3506" w:type="dxa"/>
           </w:tcPr>
           <w:p>
             <w:pPr>
@@ -757,24 +751,16 @@
         </w:tc>
         <w:tc>
           <w:tcPr>
-            <w:tcW w:w="3732" w:type="dxa"/>
-          </w:tcPr>
-          <w:p>
-            <w:pPr>
-              <w:rPr>
-                <w:rFonts w:ascii="Arial" w:hAnsi="Arial" w:cs="Arial"/>
-                <w:sz w:val="20"/>
-                <w:szCs w:val="20"/>
-              </w:rPr>
-            </w:pPr>
-            <w:r>
-              <w:rPr>
-                <w:rFonts w:ascii="Arial" w:hAnsi="Arial" w:cs="Arial"/>
-                <w:sz w:val="20"/>
-                <w:szCs w:val="20"/>
-              </w:rPr>
-              <w:t>Would like to attract a wide age range</w:t>
-            </w:r>
+            <w:tcW w:w="3244" w:type="dxa"/>
+          </w:tcPr>
+          <w:p>
+            <w:pPr>
+              <w:rPr>
+                <w:rFonts w:ascii="Arial" w:hAnsi="Arial" w:cs="Arial"/>
+                <w:sz w:val="20"/>
+                <w:szCs w:val="20"/>
+              </w:rPr>
+            </w:pPr>
           </w:p>
         </w:tc>
         <w:tc>
@@ -810,7 +796,7 @@
         </w:tc>
         <w:tc>
           <w:tcPr>
-            <w:tcW w:w="3018" w:type="dxa"/>
+            <w:tcW w:w="3506" w:type="dxa"/>
           </w:tcPr>
           <w:p>
             <w:pPr>
@@ -841,7 +827,7 @@
         </w:tc>
         <w:tc>
           <w:tcPr>
-            <w:tcW w:w="3732" w:type="dxa"/>
+            <w:tcW w:w="3244" w:type="dxa"/>
           </w:tcPr>
           <w:p>
             <w:pPr>
@@ -886,7 +872,7 @@
         </w:tc>
         <w:tc>
           <w:tcPr>
-            <w:tcW w:w="3018" w:type="dxa"/>
+            <w:tcW w:w="3506" w:type="dxa"/>
           </w:tcPr>
           <w:p>
             <w:pPr>
@@ -917,24 +903,16 @@
         </w:tc>
         <w:tc>
           <w:tcPr>
-            <w:tcW w:w="3732" w:type="dxa"/>
-          </w:tcPr>
-          <w:p>
-            <w:pPr>
-              <w:rPr>
-                <w:rFonts w:ascii="Arial" w:hAnsi="Arial" w:cs="Arial"/>
-                <w:sz w:val="20"/>
-                <w:szCs w:val="20"/>
-              </w:rPr>
-            </w:pPr>
-            <w:r>
-              <w:rPr>
-                <w:rFonts w:ascii="Arial" w:hAnsi="Arial" w:cs="Arial"/>
-                <w:sz w:val="20"/>
-                <w:szCs w:val="20"/>
-              </w:rPr>
-              <w:t>Attract new members</w:t>
-            </w:r>
+            <w:tcW w:w="3244" w:type="dxa"/>
+          </w:tcPr>
+          <w:p>
+            <w:pPr>
+              <w:rPr>
+                <w:rFonts w:ascii="Arial" w:hAnsi="Arial" w:cs="Arial"/>
+                <w:sz w:val="20"/>
+                <w:szCs w:val="20"/>
+              </w:rPr>
+            </w:pPr>
           </w:p>
         </w:tc>
         <w:tc>
@@ -979,7 +957,7 @@
         </w:tc>
         <w:tc>
           <w:tcPr>
-            <w:tcW w:w="3018" w:type="dxa"/>
+            <w:tcW w:w="3506" w:type="dxa"/>
           </w:tcPr>
           <w:p>
             <w:pPr>
@@ -1010,24 +988,16 @@
         </w:tc>
         <w:tc>
           <w:tcPr>
-            <w:tcW w:w="3732" w:type="dxa"/>
-          </w:tcPr>
-          <w:p>
-            <w:pPr>
-              <w:rPr>
-                <w:rFonts w:ascii="Arial" w:hAnsi="Arial" w:cs="Arial"/>
-                <w:sz w:val="20"/>
-                <w:szCs w:val="20"/>
-              </w:rPr>
-            </w:pPr>
-            <w:r>
-              <w:rPr>
-                <w:rFonts w:ascii="Arial" w:hAnsi="Arial" w:cs="Arial"/>
-                <w:sz w:val="20"/>
-                <w:szCs w:val="20"/>
-              </w:rPr>
-              <w:t>Want a new webpage, not happy with current one</w:t>
-            </w:r>
+            <w:tcW w:w="3244" w:type="dxa"/>
+          </w:tcPr>
+          <w:p>
+            <w:pPr>
+              <w:rPr>
+                <w:rFonts w:ascii="Arial" w:hAnsi="Arial" w:cs="Arial"/>
+                <w:sz w:val="20"/>
+                <w:szCs w:val="20"/>
+              </w:rPr>
+            </w:pPr>
           </w:p>
         </w:tc>
         <w:tc>
@@ -1063,7 +1033,7 @@
         </w:tc>
         <w:tc>
           <w:tcPr>
-            <w:tcW w:w="3018" w:type="dxa"/>
+            <w:tcW w:w="3506" w:type="dxa"/>
           </w:tcPr>
           <w:p>
             <w:pPr>
@@ -1094,7 +1064,7 @@
         </w:tc>
         <w:tc>
           <w:tcPr>
-            <w:tcW w:w="3732" w:type="dxa"/>
+            <w:tcW w:w="3244" w:type="dxa"/>
           </w:tcPr>
           <w:p>
             <w:pPr>
@@ -1546,127 +1516,6 @@
                 <w:szCs w:val="20"/>
               </w:rPr>
             </w:pPr>
-            <w:r>
-              <w:rPr>
-                <w:rFonts w:ascii="Arial" w:hAnsi="Arial" w:cs="Arial"/>
-                <w:sz w:val="20"/>
-                <w:szCs w:val="20"/>
-              </w:rPr>
-              <w:t xml:space="preserve">Orchestra is made of </w:t>
-            </w:r>
-            <w:r>
-              <w:rPr>
-                <w:rFonts w:ascii="Arial" w:hAnsi="Arial" w:cs="Arial"/>
-                <w:sz w:val="20"/>
-                <w:szCs w:val="20"/>
-              </w:rPr>
-              <w:t>4 groups, toot including trumpets, w</w:t>
-            </w:r>
-            <w:r>
-              <w:rPr>
-                <w:rFonts w:ascii="Arial" w:hAnsi="Arial" w:cs="Arial"/>
-                <w:sz w:val="20"/>
-                <w:szCs w:val="20"/>
-              </w:rPr>
-              <w:t>histle</w:t>
-            </w:r>
-            <w:r>
-              <w:rPr>
-                <w:rFonts w:ascii="Arial" w:hAnsi="Arial" w:cs="Arial"/>
-                <w:sz w:val="20"/>
-                <w:szCs w:val="20"/>
-              </w:rPr>
-              <w:t xml:space="preserve"> including f</w:t>
-            </w:r>
-            <w:r>
-              <w:rPr>
-                <w:rFonts w:ascii="Arial" w:hAnsi="Arial" w:cs="Arial"/>
-                <w:sz w:val="20"/>
-                <w:szCs w:val="20"/>
-              </w:rPr>
-              <w:t xml:space="preserve">lutes, </w:t>
-            </w:r>
-            <w:r>
-              <w:rPr>
-                <w:rFonts w:ascii="Arial" w:hAnsi="Arial" w:cs="Arial"/>
-                <w:sz w:val="20"/>
-                <w:szCs w:val="20"/>
-              </w:rPr>
-              <w:t>p</w:t>
-            </w:r>
-            <w:r>
-              <w:rPr>
-                <w:rFonts w:ascii="Arial" w:hAnsi="Arial" w:cs="Arial"/>
-                <w:sz w:val="20"/>
-                <w:szCs w:val="20"/>
-              </w:rPr>
-              <w:t xml:space="preserve">lunk </w:t>
-            </w:r>
-            <w:r>
-              <w:rPr>
-                <w:rFonts w:ascii="Arial" w:hAnsi="Arial" w:cs="Arial"/>
-                <w:sz w:val="20"/>
-                <w:szCs w:val="20"/>
-              </w:rPr>
-              <w:t>including v</w:t>
-            </w:r>
-            <w:r>
-              <w:rPr>
-                <w:rFonts w:ascii="Arial" w:hAnsi="Arial" w:cs="Arial"/>
-                <w:sz w:val="20"/>
-                <w:szCs w:val="20"/>
-              </w:rPr>
-              <w:t>iolins</w:t>
-            </w:r>
-            <w:r>
-              <w:rPr>
-                <w:rFonts w:ascii="Arial" w:hAnsi="Arial" w:cs="Arial"/>
-                <w:sz w:val="20"/>
-                <w:szCs w:val="20"/>
-              </w:rPr>
-              <w:t>, and bo</w:t>
-            </w:r>
-            <w:r>
-              <w:rPr>
-                <w:rFonts w:ascii="Arial" w:hAnsi="Arial" w:cs="Arial"/>
-                <w:sz w:val="20"/>
-                <w:szCs w:val="20"/>
-              </w:rPr>
-              <w:t xml:space="preserve">om </w:t>
-            </w:r>
-            <w:r>
-              <w:rPr>
-                <w:rFonts w:ascii="Arial" w:hAnsi="Arial" w:cs="Arial"/>
-                <w:sz w:val="20"/>
-                <w:szCs w:val="20"/>
-              </w:rPr>
-              <w:t>including p</w:t>
-            </w:r>
-            <w:r>
-              <w:rPr>
-                <w:rFonts w:ascii="Arial" w:hAnsi="Arial" w:cs="Arial"/>
-                <w:sz w:val="20"/>
-                <w:szCs w:val="20"/>
-              </w:rPr>
-              <w:t>ercussion</w:t>
-            </w:r>
-            <w:r>
-              <w:rPr>
-                <w:rFonts w:ascii="Arial" w:hAnsi="Arial" w:cs="Arial"/>
-                <w:sz w:val="20"/>
-                <w:szCs w:val="20"/>
-              </w:rPr>
-              <w:t>.</w:t>
-            </w:r>
-          </w:p>
-          <w:p>
-            <w:pPr>
-              <w:rPr>
-                <w:rFonts w:ascii="Arial" w:hAnsi="Arial" w:cs="Arial"/>
-                <w:sz w:val="20"/>
-                <w:szCs w:val="20"/>
-              </w:rPr>
-            </w:pPr>
           </w:p>
         </w:tc>
         <w:tc>
@@ -1804,14 +1653,6 @@
                 <w:szCs w:val="20"/>
               </w:rPr>
             </w:pPr>
-            <w:r>
-              <w:rPr>
-                <w:rFonts w:ascii="Arial" w:hAnsi="Arial" w:cs="Arial"/>
-                <w:sz w:val="20"/>
-                <w:szCs w:val="20"/>
-              </w:rPr>
-              <w:t>Website needs to be easy to navigate, allowing the user to find what their looking for.</w:t>
-            </w:r>
           </w:p>
         </w:tc>
         <w:tc>
@@ -1924,14 +1765,6 @@
                 <w:szCs w:val="20"/>
               </w:rPr>
             </w:pPr>
-            <w:r>
-              <w:rPr>
-                <w:rFonts w:ascii="Arial" w:hAnsi="Arial" w:cs="Arial"/>
-                <w:sz w:val="20"/>
-                <w:szCs w:val="20"/>
-              </w:rPr>
-              <w:t>Current website is too crowded, simpler design,</w:t>
-            </w:r>
           </w:p>
         </w:tc>
         <w:tc>
@@ -2062,30 +1895,6 @@
                 <w:szCs w:val="20"/>
               </w:rPr>
             </w:pPr>
-            <w:r>
-              <w:rPr>
-                <w:rFonts w:ascii="Arial" w:hAnsi="Arial" w:cs="Arial"/>
-                <w:sz w:val="20"/>
-                <w:szCs w:val="20"/>
-              </w:rPr>
-              <w:t>Needs to have all</w:t>
-            </w:r>
-            <w:r>
-              <w:rPr>
-                <w:rFonts w:ascii="Arial" w:hAnsi="Arial" w:cs="Arial"/>
-                <w:sz w:val="20"/>
-                <w:szCs w:val="20"/>
-              </w:rPr>
-              <w:t xml:space="preserve"> the necessary information yet </w:t>
-            </w:r>
-            <w:r>
-              <w:rPr>
-                <w:rFonts w:ascii="Arial" w:hAnsi="Arial" w:cs="Arial"/>
-                <w:sz w:val="20"/>
-                <w:szCs w:val="20"/>
-              </w:rPr>
-              <w:t>look appealing and be functional.</w:t>
-            </w:r>
           </w:p>
         </w:tc>
         <w:tc>
@@ -2249,14 +2058,6 @@
                 <w:szCs w:val="20"/>
               </w:rPr>
             </w:pPr>
-            <w:r>
-              <w:rPr>
-                <w:rFonts w:ascii="Arial" w:hAnsi="Arial" w:cs="Arial"/>
-                <w:sz w:val="20"/>
-                <w:szCs w:val="20"/>
-              </w:rPr>
-              <w:t>The orchestra has three major concerts a year with other small events</w:t>
-            </w:r>
           </w:p>
         </w:tc>
         <w:tc>
@@ -2368,14 +2169,6 @@
                 <w:szCs w:val="20"/>
               </w:rPr>
             </w:pPr>
-            <w:r>
-              <w:rPr>
-                <w:rFonts w:ascii="Arial" w:hAnsi="Arial" w:cs="Arial"/>
-                <w:sz w:val="20"/>
-                <w:szCs w:val="20"/>
-              </w:rPr>
-              <w:t>Need direct link at top to join as a supporter or player</w:t>
-            </w:r>
           </w:p>
         </w:tc>
         <w:tc>
@@ -2477,14 +2270,6 @@
                 <w:szCs w:val="20"/>
               </w:rPr>
             </w:pPr>
-            <w:r>
-              <w:rPr>
-                <w:rFonts w:ascii="Arial" w:hAnsi="Arial" w:cs="Arial"/>
-                <w:sz w:val="20"/>
-                <w:szCs w:val="20"/>
-              </w:rPr>
-              <w:t>Photo library with timed photo showing</w:t>
-            </w:r>
           </w:p>
         </w:tc>
         <w:tc>
@@ -2698,38 +2483,6 @@
                 <w:szCs w:val="20"/>
               </w:rPr>
             </w:pPr>
-            <w:r>
-              <w:rPr>
-                <w:rFonts w:ascii="Arial" w:hAnsi="Arial" w:cs="Arial"/>
-                <w:sz w:val="20"/>
-                <w:szCs w:val="20"/>
-              </w:rPr>
-              <w:t xml:space="preserve">Conductors come from outside of townsvile, requesting to come back every few years. </w:t>
-            </w:r>
-            <w:r>
-              <w:rPr>
-                <w:rFonts w:ascii="Arial" w:hAnsi="Arial" w:cs="Arial"/>
-                <w:sz w:val="20"/>
-                <w:szCs w:val="20"/>
-              </w:rPr>
-              <w:t>There are p</w:t>
-            </w:r>
-            <w:r>
-              <w:rPr>
-                <w:rFonts w:ascii="Arial" w:hAnsi="Arial" w:cs="Arial"/>
-                <w:sz w:val="20"/>
-                <w:szCs w:val="20"/>
-              </w:rPr>
-              <w:t>rizes rewarded</w:t>
-            </w:r>
-            <w:r>
-              <w:rPr>
-                <w:rFonts w:ascii="Arial" w:hAnsi="Arial" w:cs="Arial"/>
-                <w:sz w:val="20"/>
-                <w:szCs w:val="20"/>
-              </w:rPr>
-              <w:t xml:space="preserve"> also</w:t>
-            </w:r>
           </w:p>
         </w:tc>
         <w:tc>
@@ -3021,14 +2774,6 @@
                 <w:szCs w:val="20"/>
               </w:rPr>
             </w:pPr>
-            <w:r>
-              <w:rPr>
-                <w:rFonts w:ascii="Arial" w:hAnsi="Arial" w:cs="Arial"/>
-                <w:sz w:val="20"/>
-                <w:szCs w:val="20"/>
-              </w:rPr>
-              <w:t>Music teachers are common players in the orchestra as well as doctors and the army band.</w:t>
-            </w:r>
           </w:p>
         </w:tc>
         <w:tc>
@@ -3114,22 +2859,6 @@
                 <w:szCs w:val="20"/>
               </w:rPr>
             </w:pPr>
-            <w:r>
-              <w:rPr>
-                <w:rFonts w:ascii="Arial" w:hAnsi="Arial" w:cs="Arial"/>
-                <w:sz w:val="20"/>
-                <w:szCs w:val="20"/>
-              </w:rPr>
-              <w:t>Orchestra music is classical to light classical</w:t>
-            </w:r>
-            <w:r>
-              <w:rPr>
-                <w:rFonts w:ascii="Arial" w:hAnsi="Arial" w:cs="Arial"/>
-                <w:sz w:val="20"/>
-                <w:szCs w:val="20"/>
-              </w:rPr>
-              <w:t>.</w:t>
-            </w:r>
           </w:p>
         </w:tc>
         <w:tc>
@@ -3418,14 +3147,6 @@
                 <w:szCs w:val="20"/>
               </w:rPr>
             </w:pPr>
-            <w:r>
-              <w:rPr>
-                <w:rFonts w:ascii="Arial" w:hAnsi="Arial" w:cs="Arial"/>
-                <w:sz w:val="20"/>
-                <w:szCs w:val="20"/>
-              </w:rPr>
-              <w:t>Link their facebook page</w:t>
-            </w:r>
           </w:p>
         </w:tc>
         <w:tc>
@@ -3494,14 +3215,6 @@
                 <w:szCs w:val="20"/>
               </w:rPr>
             </w:pPr>
-            <w:r>
-              <w:rPr>
-                <w:rFonts w:ascii="Arial" w:hAnsi="Arial" w:cs="Arial"/>
-                <w:sz w:val="20"/>
-                <w:szCs w:val="20"/>
-              </w:rPr>
-              <w:t>Webpage colouring should match the ‘barrier reef’ theme</w:t>
-            </w:r>
           </w:p>
         </w:tc>
         <w:tc>
@@ -3604,14 +3317,6 @@
                 <w:szCs w:val="20"/>
               </w:rPr>
             </w:pPr>
-            <w:r>
-              <w:rPr>
-                <w:rFonts w:ascii="Arial" w:hAnsi="Arial" w:cs="Arial"/>
-                <w:sz w:val="20"/>
-                <w:szCs w:val="20"/>
-              </w:rPr>
-              <w:t>Advertising is banners on street corners</w:t>
-            </w:r>
           </w:p>
         </w:tc>
         <w:tc>
@@ -3748,14 +3453,6 @@
                 <w:szCs w:val="20"/>
               </w:rPr>
             </w:pPr>
-            <w:r>
-              <w:rPr>
-                <w:rFonts w:ascii="Arial" w:hAnsi="Arial" w:cs="Arial"/>
-                <w:sz w:val="20"/>
-                <w:szCs w:val="20"/>
-              </w:rPr>
-              <w:t>There are generally more older people in the audience</w:t>
-            </w:r>
           </w:p>
         </w:tc>
         <w:tc>
@@ -3857,14 +3554,6 @@
                 <w:szCs w:val="20"/>
               </w:rPr>
             </w:pPr>
-            <w:r>
-              <w:rPr>
-                <w:rFonts w:ascii="Arial" w:hAnsi="Arial" w:cs="Arial"/>
-                <w:sz w:val="20"/>
-                <w:szCs w:val="20"/>
-              </w:rPr>
-              <w:t>Website should not be for donations, contact treasurer to donate</w:t>
-            </w:r>
           </w:p>
         </w:tc>
         <w:tc>
@@ -4110,14 +3799,6 @@
                 <w:szCs w:val="20"/>
               </w:rPr>
             </w:pPr>
-            <w:r>
-              <w:rPr>
-                <w:rFonts w:ascii="Arial" w:hAnsi="Arial" w:cs="Arial"/>
-                <w:sz w:val="20"/>
-                <w:szCs w:val="20"/>
-              </w:rPr>
-              <w:t>Not looking to expand online, keep facebook and upgrade webpage</w:t>
-            </w:r>
           </w:p>
         </w:tc>
         <w:tc>
@@ -4310,14 +3991,6 @@
                 <w:szCs w:val="20"/>
               </w:rPr>
             </w:pPr>
-            <w:r>
-              <w:rPr>
-                <w:rFonts w:ascii="Arial" w:hAnsi="Arial" w:cs="Arial"/>
-                <w:sz w:val="20"/>
-                <w:szCs w:val="20"/>
-              </w:rPr>
-              <w:t>Younger people are the target audience to attract to the orchestra</w:t>
-            </w:r>
           </w:p>
         </w:tc>
         <w:tc>
@@ -4503,14 +4176,6 @@
                 <w:szCs w:val="20"/>
               </w:rPr>
             </w:pPr>
-            <w:r>
-              <w:rPr>
-                <w:rFonts w:ascii="Arial" w:hAnsi="Arial" w:cs="Arial"/>
-                <w:sz w:val="20"/>
-                <w:szCs w:val="20"/>
-              </w:rPr>
-              <w:t>Gaging website success would be signup count</w:t>
-            </w:r>
           </w:p>
         </w:tc>
         <w:tc>
@@ -4605,14 +4270,6 @@
                 <w:szCs w:val="20"/>
               </w:rPr>
             </w:pPr>
-            <w:r>
-              <w:rPr>
-                <w:rFonts w:ascii="Arial" w:hAnsi="Arial" w:cs="Arial"/>
-                <w:sz w:val="20"/>
-                <w:szCs w:val="20"/>
-              </w:rPr>
-              <w:t>Womens scarfs as a colour palette idea</w:t>
-            </w:r>
           </w:p>
         </w:tc>
         <w:tc>
@@ -4768,14 +4425,6 @@
                 <w:szCs w:val="20"/>
               </w:rPr>
             </w:pPr>
-            <w:r>
-              <w:rPr>
-                <w:rFonts w:ascii="Arial" w:hAnsi="Arial" w:cs="Arial"/>
-                <w:sz w:val="20"/>
-                <w:szCs w:val="20"/>
-              </w:rPr>
-              <w:t>Want a younger audience</w:t>
-            </w:r>
           </w:p>
         </w:tc>
         <w:tc>
@@ -4990,31 +4639,6 @@
                 <w:szCs w:val="20"/>
               </w:rPr>
             </w:pPr>
-            <w:r>
-              <w:rPr>
-                <w:rFonts w:ascii="Arial" w:hAnsi="Arial" w:cs="Arial"/>
-                <w:sz w:val="20"/>
-                <w:szCs w:val="20"/>
-              </w:rPr>
-              <w:t>Prestigious</w:t>
-            </w:r>
-          </w:p>
-          <w:p>
-            <w:pPr>
-              <w:rPr>
-                <w:rFonts w:ascii="Arial" w:hAnsi="Arial" w:cs="Arial"/>
-                <w:sz w:val="20"/>
-                <w:szCs w:val="20"/>
-              </w:rPr>
-            </w:pPr>
-            <w:r>
-              <w:rPr>
-                <w:rFonts w:ascii="Arial" w:hAnsi="Arial" w:cs="Arial"/>
-                <w:sz w:val="20"/>
-                <w:szCs w:val="20"/>
-              </w:rPr>
-              <w:t>Spunky</w:t>
-            </w:r>
           </w:p>
         </w:tc>
         <w:tc>
@@ -5763,16 +5387,6 @@
                 <w:szCs w:val="20"/>
               </w:rPr>
             </w:pPr>
-            <w:r>
-              <w:rPr>
-                <w:rFonts w:ascii="Arial" w:hAnsi="Arial" w:cs="Arial"/>
-                <w:sz w:val="20"/>
-                <w:szCs w:val="20"/>
-              </w:rPr>
-              <w:t>Considered explaining the instrument groups on the webpage</w:t>
-            </w:r>
-            <w:bookmarkStart w:id="0" w:name="_GoBack"/>
-            <w:bookmarkEnd w:id="0"/>
           </w:p>
         </w:tc>
         <w:tc>
@@ -5858,14 +5472,6 @@
                 <w:szCs w:val="20"/>
               </w:rPr>
             </w:pPr>
-            <w:r>
-              <w:rPr>
-                <w:rFonts w:ascii="Arial" w:hAnsi="Arial" w:cs="Arial"/>
-                <w:sz w:val="20"/>
-                <w:szCs w:val="20"/>
-              </w:rPr>
-              <w:t xml:space="preserve">Advertise sponsors </w:t>
-            </w:r>
           </w:p>
         </w:tc>
         <w:tc>
@@ -5950,14 +5556,6 @@
                 <w:szCs w:val="20"/>
               </w:rPr>
             </w:pPr>
-            <w:r>
-              <w:rPr>
-                <w:rFonts w:ascii="Arial" w:hAnsi="Arial" w:cs="Arial"/>
-                <w:sz w:val="20"/>
-                <w:szCs w:val="20"/>
-              </w:rPr>
-              <w:t>Gain more sponsors</w:t>
-            </w:r>
           </w:p>
         </w:tc>
         <w:tc>
@@ -6057,7 +5655,7 @@
 </file>
 
 <file path=word/endnotes.xml><?xml version="1.0" encoding="utf-8"?>
-<w:endnotes xmlns:wpc="http://schemas.microsoft.com/office/word/2010/wordprocessingCanvas" xmlns:cx="http://schemas.microsoft.com/office/drawing/2014/chartex" xmlns:cx1="http://schemas.microsoft.com/office/drawing/2015/9/8/chartex" xmlns:cx2="http://schemas.microsoft.com/office/drawing/2015/10/21/chartex" xmlns:cx3="http://schemas.microsoft.com/office/drawing/2016/5/9/chartex" xmlns:cx4="http://schemas.microsoft.com/office/drawing/2016/5/10/chartex" xmlns:cx5="http://schemas.microsoft.com/office/drawing/2016/5/11/chartex" xmlns:cx6="http://schemas.microsoft.com/office/drawing/2016/5/12/chartex" xmlns:cx7="http://schemas.microsoft.com/office/drawing/2016/5/13/chartex" xmlns:cx8="http://schemas.microsoft.com/office/drawing/2016/5/14/chartex" xmlns:mc="http://schemas.openxmlformats.org/markup-compatibility/2006" xmlns:o="urn:schemas-microsoft-com:office:office" xmlns:r="http://schemas.openxmlformats.org/officeDocument/2006/relationships" xmlns:m="http://schemas.openxmlformats.org/officeDocument/2006/math" xmlns:v="urn:schemas-microsoft-com:vml" xmlns:wp14="http://schemas.microsoft.com/office/word/2010/wordprocessingDrawing" xmlns:wp="http://schemas.openxmlformats.org/drawingml/2006/wordprocessingDrawing" xmlns:w10="urn:schemas-microsoft-com:office:word" xmlns:w="http://schemas.openxmlformats.org/wordprocessingml/2006/main" xmlns:w14="http://schemas.microsoft.com/office/word/2010/wordml" xmlns:w15="http://schemas.microsoft.com/office/word/2012/wordml" xmlns:w16se="http://schemas.microsoft.com/office/word/2015/wordml/symex" xmlns:wpg="http://schemas.microsoft.com/office/word/2010/wordprocessingGroup" xmlns:wpi="http://schemas.microsoft.com/office/word/2010/wordprocessingInk" xmlns:wne="http://schemas.microsoft.com/office/word/2006/wordml" xmlns:wps="http://schemas.microsoft.com/office/word/2010/wordprocessingShape" mc:Ignorable="w14 w15 w16se wp14">
+<w:endnotes xmlns:wpc="http://schemas.microsoft.com/office/word/2010/wordprocessingCanvas" xmlns:cx="http://schemas.microsoft.com/office/drawing/2014/chartex" xmlns:cx1="http://schemas.microsoft.com/office/drawing/2015/9/8/chartex" xmlns:cx2="http://schemas.microsoft.com/office/drawing/2015/10/21/chartex" xmlns:cx3="http://schemas.microsoft.com/office/drawing/2016/5/9/chartex" xmlns:cx4="http://schemas.microsoft.com/office/drawing/2016/5/10/chartex" xmlns:cx5="http://schemas.microsoft.com/office/drawing/2016/5/11/chartex" xmlns:mc="http://schemas.openxmlformats.org/markup-compatibility/2006" xmlns:o="urn:schemas-microsoft-com:office:office" xmlns:r="http://schemas.openxmlformats.org/officeDocument/2006/relationships" xmlns:m="http://schemas.openxmlformats.org/officeDocument/2006/math" xmlns:v="urn:schemas-microsoft-com:vml" xmlns:wp14="http://schemas.microsoft.com/office/word/2010/wordprocessingDrawing" xmlns:wp="http://schemas.openxmlformats.org/drawingml/2006/wordprocessingDrawing" xmlns:w10="urn:schemas-microsoft-com:office:word" xmlns:w="http://schemas.openxmlformats.org/wordprocessingml/2006/main" xmlns:w14="http://schemas.microsoft.com/office/word/2010/wordml" xmlns:w15="http://schemas.microsoft.com/office/word/2012/wordml" xmlns:w16se="http://schemas.microsoft.com/office/word/2015/wordml/symex" xmlns:wpg="http://schemas.microsoft.com/office/word/2010/wordprocessingGroup" xmlns:wpi="http://schemas.microsoft.com/office/word/2010/wordprocessingInk" xmlns:wne="http://schemas.microsoft.com/office/word/2006/wordml" xmlns:wps="http://schemas.microsoft.com/office/word/2010/wordprocessingShape" mc:Ignorable="w14 w15 w16se wp14">
   <w:endnote w:type="separator" w:id="-1">
     <w:p>
       <w:pPr>
@@ -6082,7 +5680,7 @@
 </file>
 
 <file path=word/footer1.xml><?xml version="1.0" encoding="utf-8"?>
-<w:ftr xmlns:wpc="http://schemas.microsoft.com/office/word/2010/wordprocessingCanvas" xmlns:cx="http://schemas.microsoft.com/office/drawing/2014/chartex" xmlns:cx1="http://schemas.microsoft.com/office/drawing/2015/9/8/chartex" xmlns:cx2="http://schemas.microsoft.com/office/drawing/2015/10/21/chartex" xmlns:cx3="http://schemas.microsoft.com/office/drawing/2016/5/9/chartex" xmlns:cx4="http://schemas.microsoft.com/office/drawing/2016/5/10/chartex" xmlns:cx5="http://schemas.microsoft.com/office/drawing/2016/5/11/chartex" xmlns:cx6="http://schemas.microsoft.com/office/drawing/2016/5/12/chartex" xmlns:cx7="http://schemas.microsoft.com/office/drawing/2016/5/13/chartex" xmlns:cx8="http://schemas.microsoft.com/office/drawing/2016/5/14/chartex" xmlns:mc="http://schemas.openxmlformats.org/markup-compatibility/2006" xmlns:o="urn:schemas-microsoft-com:office:office" xmlns:r="http://schemas.openxmlformats.org/officeDocument/2006/relationships" xmlns:m="http://schemas.openxmlformats.org/officeDocument/2006/math" xmlns:v="urn:schemas-microsoft-com:vml" xmlns:wp14="http://schemas.microsoft.com/office/word/2010/wordprocessingDrawing" xmlns:wp="http://schemas.openxmlformats.org/drawingml/2006/wordprocessingDrawing" xmlns:w10="urn:schemas-microsoft-com:office:word" xmlns:w="http://schemas.openxmlformats.org/wordprocessingml/2006/main" xmlns:w14="http://schemas.microsoft.com/office/word/2010/wordml" xmlns:w15="http://schemas.microsoft.com/office/word/2012/wordml" xmlns:w16se="http://schemas.microsoft.com/office/word/2015/wordml/symex" xmlns:wpg="http://schemas.microsoft.com/office/word/2010/wordprocessingGroup" xmlns:wpi="http://schemas.microsoft.com/office/word/2010/wordprocessingInk" xmlns:wne="http://schemas.microsoft.com/office/word/2006/wordml" xmlns:wps="http://schemas.microsoft.com/office/word/2010/wordprocessingShape" mc:Ignorable="w14 w15 w16se wp14">
+<w:ftr xmlns:wpc="http://schemas.microsoft.com/office/word/2010/wordprocessingCanvas" xmlns:cx="http://schemas.microsoft.com/office/drawing/2014/chartex" xmlns:cx1="http://schemas.microsoft.com/office/drawing/2015/9/8/chartex" xmlns:cx2="http://schemas.microsoft.com/office/drawing/2015/10/21/chartex" xmlns:cx3="http://schemas.microsoft.com/office/drawing/2016/5/9/chartex" xmlns:cx4="http://schemas.microsoft.com/office/drawing/2016/5/10/chartex" xmlns:cx5="http://schemas.microsoft.com/office/drawing/2016/5/11/chartex" xmlns:mc="http://schemas.openxmlformats.org/markup-compatibility/2006" xmlns:o="urn:schemas-microsoft-com:office:office" xmlns:r="http://schemas.openxmlformats.org/officeDocument/2006/relationships" xmlns:m="http://schemas.openxmlformats.org/officeDocument/2006/math" xmlns:v="urn:schemas-microsoft-com:vml" xmlns:wp14="http://schemas.microsoft.com/office/word/2010/wordprocessingDrawing" xmlns:wp="http://schemas.openxmlformats.org/drawingml/2006/wordprocessingDrawing" xmlns:w10="urn:schemas-microsoft-com:office:word" xmlns:w="http://schemas.openxmlformats.org/wordprocessingml/2006/main" xmlns:w14="http://schemas.microsoft.com/office/word/2010/wordml" xmlns:w15="http://schemas.microsoft.com/office/word/2012/wordml" xmlns:w16se="http://schemas.microsoft.com/office/word/2015/wordml/symex" xmlns:wpg="http://schemas.microsoft.com/office/word/2010/wordprocessingGroup" xmlns:wpi="http://schemas.microsoft.com/office/word/2010/wordprocessingInk" xmlns:wne="http://schemas.microsoft.com/office/word/2006/wordml" xmlns:wps="http://schemas.microsoft.com/office/word/2010/wordprocessingShape" mc:Ignorable="w14 w15 w16se wp14">
   <w:sdt>
     <w:sdtPr>
       <w:rPr>
@@ -6235,7 +5833,7 @@
 </file>
 
 <file path=word/footnotes.xml><?xml version="1.0" encoding="utf-8"?>
-<w:footnotes xmlns:wpc="http://schemas.microsoft.com/office/word/2010/wordprocessingCanvas" xmlns:cx="http://schemas.microsoft.com/office/drawing/2014/chartex" xmlns:cx1="http://schemas.microsoft.com/office/drawing/2015/9/8/chartex" xmlns:cx2="http://schemas.microsoft.com/office/drawing/2015/10/21/chartex" xmlns:cx3="http://schemas.microsoft.com/office/drawing/2016/5/9/chartex" xmlns:cx4="http://schemas.microsoft.com/office/drawing/2016/5/10/chartex" xmlns:cx5="http://schemas.microsoft.com/office/drawing/2016/5/11/chartex" xmlns:cx6="http://schemas.microsoft.com/office/drawing/2016/5/12/chartex" xmlns:cx7="http://schemas.microsoft.com/office/drawing/2016/5/13/chartex" xmlns:cx8="http://schemas.microsoft.com/office/drawing/2016/5/14/chartex" xmlns:mc="http://schemas.openxmlformats.org/markup-compatibility/2006" xmlns:o="urn:schemas-microsoft-com:office:office" xmlns:r="http://schemas.openxmlformats.org/officeDocument/2006/relationships" xmlns:m="http://schemas.openxmlformats.org/officeDocument/2006/math" xmlns:v="urn:schemas-microsoft-com:vml" xmlns:wp14="http://schemas.microsoft.com/office/word/2010/wordprocessingDrawing" xmlns:wp="http://schemas.openxmlformats.org/drawingml/2006/wordprocessingDrawing" xmlns:w10="urn:schemas-microsoft-com:office:word" xmlns:w="http://schemas.openxmlformats.org/wordprocessingml/2006/main" xmlns:w14="http://schemas.microsoft.com/office/word/2010/wordml" xmlns:w15="http://schemas.microsoft.com/office/word/2012/wordml" xmlns:w16se="http://schemas.microsoft.com/office/word/2015/wordml/symex" xmlns:wpg="http://schemas.microsoft.com/office/word/2010/wordprocessingGroup" xmlns:wpi="http://schemas.microsoft.com/office/word/2010/wordprocessingInk" xmlns:wne="http://schemas.microsoft.com/office/word/2006/wordml" xmlns:wps="http://schemas.microsoft.com/office/word/2010/wordprocessingShape" mc:Ignorable="w14 w15 w16se wp14">
+<w:footnotes xmlns:wpc="http://schemas.microsoft.com/office/word/2010/wordprocessingCanvas" xmlns:cx="http://schemas.microsoft.com/office/drawing/2014/chartex" xmlns:cx1="http://schemas.microsoft.com/office/drawing/2015/9/8/chartex" xmlns:cx2="http://schemas.microsoft.com/office/drawing/2015/10/21/chartex" xmlns:cx3="http://schemas.microsoft.com/office/drawing/2016/5/9/chartex" xmlns:cx4="http://schemas.microsoft.com/office/drawing/2016/5/10/chartex" xmlns:cx5="http://schemas.microsoft.com/office/drawing/2016/5/11/chartex" xmlns:mc="http://schemas.openxmlformats.org/markup-compatibility/2006" xmlns:o="urn:schemas-microsoft-com:office:office" xmlns:r="http://schemas.openxmlformats.org/officeDocument/2006/relationships" xmlns:m="http://schemas.openxmlformats.org/officeDocument/2006/math" xmlns:v="urn:schemas-microsoft-com:vml" xmlns:wp14="http://schemas.microsoft.com/office/word/2010/wordprocessingDrawing" xmlns:wp="http://schemas.openxmlformats.org/drawingml/2006/wordprocessingDrawing" xmlns:w10="urn:schemas-microsoft-com:office:word" xmlns:w="http://schemas.openxmlformats.org/wordprocessingml/2006/main" xmlns:w14="http://schemas.microsoft.com/office/word/2010/wordml" xmlns:w15="http://schemas.microsoft.com/office/word/2012/wordml" xmlns:w16se="http://schemas.microsoft.com/office/word/2015/wordml/symex" xmlns:wpg="http://schemas.microsoft.com/office/word/2010/wordprocessingGroup" xmlns:wpi="http://schemas.microsoft.com/office/word/2010/wordprocessingInk" xmlns:wne="http://schemas.microsoft.com/office/word/2006/wordml" xmlns:wps="http://schemas.microsoft.com/office/word/2010/wordprocessingShape" mc:Ignorable="w14 w15 w16se wp14">
   <w:footnote w:type="separator" w:id="-1">
     <w:p>
       <w:pPr>
@@ -6431,7 +6029,7 @@
     <w:lsdException w:name="Table Web 2" w:semiHidden="1" w:unhideWhenUsed="1"/>
     <w:lsdException w:name="Table Web 3" w:semiHidden="1" w:unhideWhenUsed="1"/>
     <w:lsdException w:name="Balloon Text" w:semiHidden="1" w:unhideWhenUsed="1"/>
-    <w:lsdException w:name="Table Grid" w:uiPriority="59"/>
+    <w:lsdException w:name="Table Grid" w:semiHidden="1" w:uiPriority="59" w:unhideWhenUsed="1"/>
     <w:lsdException w:name="Table Theme" w:semiHidden="1" w:unhideWhenUsed="1"/>
     <w:lsdException w:name="Placeholder Text" w:semiHidden="1"/>
     <w:lsdException w:name="No Spacing" w:uiPriority="1" w:qFormat="1"/>
@@ -6650,6 +6248,7 @@
     <w:lsdException w:name="List Table 7 Colorful Accent 6" w:uiPriority="52"/>
     <w:lsdException w:name="Mention" w:semiHidden="1" w:unhideWhenUsed="1"/>
     <w:lsdException w:name="Smart Hyperlink" w:semiHidden="1" w:unhideWhenUsed="1"/>
+    <w:lsdException w:name="Hashtag" w:semiHidden="1" w:unhideWhenUsed="1"/>
   </w:latentStyles>
   <w:style w:type="paragraph" w:default="1" w:styleId="Normal">
     <w:name w:val="Normal"/>

</xml_diff>